<commit_message>
CHANGE: changes into buttons, guide and templates texts.
</commit_message>
<xml_diff>
--- a/templates/summon_ags_template.docx
+++ b/templates/summon_ags_template.docx
@@ -74,6 +74,7 @@
               <w:jc w:val="right"/>
               <w:rPr>
                 <w:rFonts w:ascii="Times New Roman" w:cs="Times New Roman" w:eastAsia="Times New Roman" w:hAnsi="Times New Roman"/>
+                <w:b w:val="1"/>
                 <w:sz w:val="20"/>
                 <w:szCs w:val="20"/>
               </w:rPr>
@@ -81,6 +82,7 @@
             <w:r>
               <w:rPr>
                 <w:rFonts w:ascii="Times New Roman" w:cs="Times New Roman" w:eastAsia="Times New Roman" w:hAnsi="Times New Roman"/>
+                <w:b w:val="1"/>
                 <w:sz w:val="20"/>
                 <w:szCs w:val="20"/>
                 <w:rtl w:val="0"/>
@@ -115,16 +117,12 @@
             <w:r>
               <w:rPr>
                 <w:rFonts w:ascii="Times New Roman" w:cs="Times New Roman" w:eastAsia="Times New Roman" w:hAnsi="Times New Roman"/>
+                <w:b w:val="1"/>
                 <w:sz w:val="20"/>
                 <w:szCs w:val="20"/>
                 <w:rtl w:val="0"/>
               </w:rPr>
               <w:t xml:space="preserve">{{ court_name }}</w:t>
-            </w:r>
-            <w:r>
-              <w:rPr>
-                <w:rtl w:val="0"/>
-              </w:rPr>
             </w:r>
           </w:p>
         </w:tc>
@@ -161,16 +159,12 @@
             <w:r>
               <w:rPr>
                 <w:rFonts w:ascii="Times New Roman" w:cs="Times New Roman" w:eastAsia="Times New Roman" w:hAnsi="Times New Roman"/>
+                <w:b w:val="1"/>
                 <w:sz w:val="20"/>
                 <w:szCs w:val="20"/>
                 <w:rtl w:val="0"/>
               </w:rPr>
               <w:t xml:space="preserve">Административный истец:</w:t>
-            </w:r>
-            <w:r>
-              <w:rPr>
-                <w:rtl w:val="0"/>
-              </w:rPr>
             </w:r>
           </w:p>
         </w:tc>
@@ -192,6 +186,7 @@
               <w:spacing w:after="0" w:line="240" w:lineRule="auto"/>
               <w:rPr>
                 <w:rFonts w:ascii="Times New Roman" w:cs="Times New Roman" w:eastAsia="Times New Roman" w:hAnsi="Times New Roman"/>
+                <w:b w:val="1"/>
                 <w:sz w:val="20"/>
                 <w:szCs w:val="20"/>
               </w:rPr>
@@ -199,6 +194,7 @@
             <w:r>
               <w:rPr>
                 <w:rFonts w:ascii="Times New Roman" w:cs="Times New Roman" w:eastAsia="Times New Roman" w:hAnsi="Times New Roman"/>
+                <w:b w:val="1"/>
                 <w:sz w:val="20"/>
                 <w:szCs w:val="20"/>
                 <w:rtl w:val="0"/>
@@ -382,6 +378,26 @@
           </w:tcPr>
           <w:p>
             <w:pPr>
+              <w:widowControl w:val="0"/>
+              <w:spacing w:after="0" w:line="240" w:lineRule="auto"/>
+              <w:rPr>
+                <w:rFonts w:ascii="Times New Roman" w:cs="Times New Roman" w:eastAsia="Times New Roman" w:hAnsi="Times New Roman"/>
+                <w:sz w:val="20"/>
+                <w:szCs w:val="20"/>
+              </w:rPr>
+            </w:pPr>
+            <w:r>
+              <w:rPr>
+                <w:rFonts w:ascii="Times New Roman" w:cs="Times New Roman" w:eastAsia="Times New Roman" w:hAnsi="Times New Roman"/>
+                <w:sz w:val="20"/>
+                <w:szCs w:val="20"/>
+                <w:rtl w:val="0"/>
+              </w:rPr>
+              <w:t xml:space="preserve">{%p if party_inaction %}</w:t>
+            </w:r>
+          </w:p>
+          <w:p>
+            <w:pPr>
               <w:keepNext w:val="0"/>
               <w:widowControl w:val="0"/>
               <w:spacing w:after="0" w:line="240" w:lineRule="auto"/>
@@ -396,16 +412,81 @@
             <w:r>
               <w:rPr>
                 <w:rFonts w:ascii="Times New Roman" w:cs="Times New Roman" w:eastAsia="Times New Roman" w:hAnsi="Times New Roman"/>
+                <w:b w:val="1"/>
                 <w:sz w:val="20"/>
                 <w:szCs w:val="20"/>
                 <w:rtl w:val="0"/>
               </w:rPr>
               <w:t xml:space="preserve">Административные ответчики:</w:t>
             </w:r>
+          </w:p>
+          <w:p>
+            <w:pPr>
+              <w:tabs>
+                <w:tab w:val="left" w:pos="5910"/>
+              </w:tabs>
+              <w:spacing w:after="120" w:before="120" w:line="240" w:lineRule="auto"/>
+              <w:jc w:val="both"/>
+              <w:rPr>
+                <w:rFonts w:ascii="Times New Roman" w:cs="Times New Roman" w:eastAsia="Times New Roman" w:hAnsi="Times New Roman"/>
+                <w:sz w:val="20"/>
+                <w:szCs w:val="20"/>
+              </w:rPr>
+            </w:pPr>
             <w:r>
               <w:rPr>
+                <w:rFonts w:ascii="Times New Roman" w:cs="Times New Roman" w:eastAsia="Times New Roman" w:hAnsi="Times New Roman"/>
+                <w:sz w:val="20"/>
+                <w:szCs w:val="20"/>
                 <w:rtl w:val="0"/>
               </w:rPr>
+              <w:t xml:space="preserve">{%p else %}</w:t>
+            </w:r>
+          </w:p>
+          <w:p>
+            <w:pPr>
+              <w:widowControl w:val="0"/>
+              <w:spacing w:after="0" w:line="240" w:lineRule="auto"/>
+              <w:jc w:val="right"/>
+              <w:rPr>
+                <w:rFonts w:ascii="Times New Roman" w:cs="Times New Roman" w:eastAsia="Times New Roman" w:hAnsi="Times New Roman"/>
+                <w:b w:val="1"/>
+                <w:sz w:val="20"/>
+                <w:szCs w:val="20"/>
+              </w:rPr>
+            </w:pPr>
+            <w:r>
+              <w:rPr>
+                <w:rFonts w:ascii="Times New Roman" w:cs="Times New Roman" w:eastAsia="Times New Roman" w:hAnsi="Times New Roman"/>
+                <w:b w:val="1"/>
+                <w:sz w:val="20"/>
+                <w:szCs w:val="20"/>
+                <w:rtl w:val="0"/>
+              </w:rPr>
+              <w:t xml:space="preserve">Административный ответчик:</w:t>
+            </w:r>
+          </w:p>
+          <w:p>
+            <w:pPr>
+              <w:tabs>
+                <w:tab w:val="left" w:pos="5910"/>
+              </w:tabs>
+              <w:spacing w:after="120" w:before="120" w:line="240" w:lineRule="auto"/>
+              <w:jc w:val="both"/>
+              <w:rPr>
+                <w:rFonts w:ascii="Times New Roman" w:cs="Times New Roman" w:eastAsia="Times New Roman" w:hAnsi="Times New Roman"/>
+                <w:sz w:val="20"/>
+                <w:szCs w:val="20"/>
+              </w:rPr>
+            </w:pPr>
+            <w:r>
+              <w:rPr>
+                <w:rFonts w:ascii="Times New Roman" w:cs="Times New Roman" w:eastAsia="Times New Roman" w:hAnsi="Times New Roman"/>
+                <w:sz w:val="20"/>
+                <w:szCs w:val="20"/>
+                <w:rtl w:val="0"/>
+              </w:rPr>
+              <w:t xml:space="preserve">{%p endif %}</w:t>
             </w:r>
           </w:p>
         </w:tc>
@@ -427,6 +508,7 @@
               <w:spacing w:after="0" w:line="240" w:lineRule="auto"/>
               <w:rPr>
                 <w:rFonts w:ascii="Times New Roman" w:cs="Times New Roman" w:eastAsia="Times New Roman" w:hAnsi="Times New Roman"/>
+                <w:b w:val="1"/>
                 <w:sz w:val="20"/>
                 <w:szCs w:val="20"/>
               </w:rPr>
@@ -434,11 +516,12 @@
             <w:r>
               <w:rPr>
                 <w:rFonts w:ascii="Times New Roman" w:cs="Times New Roman" w:eastAsia="Times New Roman" w:hAnsi="Times New Roman"/>
+                <w:b w:val="1"/>
                 <w:sz w:val="20"/>
                 <w:szCs w:val="20"/>
                 <w:rtl w:val="0"/>
               </w:rPr>
-              <w:t xml:space="preserve">Призывная комиссия муниципального образования «{{ comission_region }}» </w:t>
+              <w:t xml:space="preserve">{{ comission_name }}</w:t>
             </w:r>
           </w:p>
           <w:p>
@@ -562,6 +645,7 @@
               <w:spacing w:after="0" w:line="240" w:lineRule="auto"/>
               <w:rPr>
                 <w:rFonts w:ascii="Times New Roman" w:cs="Times New Roman" w:eastAsia="Times New Roman" w:hAnsi="Times New Roman"/>
+                <w:b w:val="1"/>
                 <w:sz w:val="20"/>
                 <w:szCs w:val="20"/>
               </w:rPr>
@@ -569,6 +653,7 @@
             <w:r>
               <w:rPr>
                 <w:rFonts w:ascii="Times New Roman" w:cs="Times New Roman" w:eastAsia="Times New Roman" w:hAnsi="Times New Roman"/>
+                <w:b w:val="1"/>
                 <w:sz w:val="20"/>
                 <w:szCs w:val="20"/>
                 <w:rtl w:val="0"/>
@@ -1054,7 +1139,26 @@
           <w:szCs w:val="20"/>
           <w:rtl w:val="0"/>
         </w:rPr>
-        <w:t xml:space="preserve">ящим {{ user_name }} (далее – Административный истец) обращается в суд с административным иском в порядке глав</w:t>
+        <w:t xml:space="preserve">ящим {{ user_name }} (далее – </w:t>
+      </w:r>
+      <w:r>
+        <w:rPr>
+          <w:rFonts w:ascii="Times New Roman" w:cs="Times New Roman" w:eastAsia="Times New Roman" w:hAnsi="Times New Roman"/>
+          <w:b w:val="1"/>
+          <w:sz w:val="20"/>
+          <w:szCs w:val="20"/>
+          <w:rtl w:val="0"/>
+        </w:rPr>
+        <w:t xml:space="preserve">Административный истец</w:t>
+      </w:r>
+      <w:r>
+        <w:rPr>
+          <w:rFonts w:ascii="Times New Roman" w:cs="Times New Roman" w:eastAsia="Times New Roman" w:hAnsi="Times New Roman"/>
+          <w:sz w:val="20"/>
+          <w:szCs w:val="20"/>
+          <w:rtl w:val="0"/>
+        </w:rPr>
+        <w:t xml:space="preserve">) обращается в суд с административным иском в порядке глав</w:t>
       </w:r>
       <w:r>
         <w:rPr>
@@ -1112,7 +1216,56 @@
           <w:szCs w:val="20"/>
           <w:rtl w:val="0"/>
         </w:rPr>
-        <w:t xml:space="preserve">Призывной комиссии муниципального образования  «{{ comission_region }}»</w:t>
+        <w:t xml:space="preserve">следующим лицам:</w:t>
+      </w:r>
+    </w:p>
+    <w:p>
+      <w:pPr>
+        <w:keepNext w:val="0"/>
+        <w:keepLines w:val="0"/>
+        <w:pageBreakBefore w:val="0"/>
+        <w:widowControl w:val="1"/>
+        <w:pBdr>
+          <w:top w:space="0" w:sz="0" w:val="nil"/>
+          <w:left w:space="0" w:sz="0" w:val="nil"/>
+          <w:bottom w:space="0" w:sz="0" w:val="nil"/>
+          <w:right w:space="0" w:sz="0" w:val="nil"/>
+          <w:between w:space="0" w:sz="0" w:val="nil"/>
+        </w:pBdr>
+        <w:shd w:fill="auto" w:val="clear"/>
+        <w:spacing w:after="120" w:before="120" w:line="240" w:lineRule="auto"/>
+        <w:ind w:left="0" w:right="0" w:firstLine="0"/>
+        <w:jc w:val="both"/>
+        <w:rPr>
+          <w:rFonts w:ascii="Times New Roman" w:cs="Times New Roman" w:eastAsia="Times New Roman" w:hAnsi="Times New Roman"/>
+          <w:sz w:val="20"/>
+          <w:szCs w:val="20"/>
+        </w:rPr>
+      </w:pPr>
+      <w:r>
+        <w:rPr>
+          <w:rFonts w:ascii="Times New Roman" w:cs="Times New Roman" w:eastAsia="Times New Roman" w:hAnsi="Times New Roman"/>
+          <w:i w:val="0"/>
+          <w:smallCaps w:val="0"/>
+          <w:strike w:val="0"/>
+          <w:color w:val="000000"/>
+          <w:sz w:val="20"/>
+          <w:szCs w:val="20"/>
+          <w:u w:val="none"/>
+          <w:shd w:fill="auto" w:val="clear"/>
+          <w:vertAlign w:val="baseline"/>
+          <w:rtl w:val="0"/>
+        </w:rPr>
+        <w:t xml:space="preserve">{{ </w:t>
+      </w:r>
+      <w:r>
+        <w:rPr>
+          <w:rFonts w:ascii="Times New Roman" w:cs="Times New Roman" w:eastAsia="Times New Roman" w:hAnsi="Times New Roman"/>
+          <w:sz w:val="20"/>
+          <w:szCs w:val="20"/>
+          <w:rtl w:val="0"/>
+        </w:rPr>
+        <w:t xml:space="preserve">comission_name }}</w:t>
       </w:r>
       <w:r>
         <w:rPr>
@@ -1152,7 +1305,7 @@
           <w:szCs w:val="20"/>
           <w:rtl w:val="0"/>
         </w:rPr>
-        <w:t xml:space="preserve">), </w:t>
+        <w:t xml:space="preserve">)</w:t>
       </w:r>
     </w:p>
     <w:p>
@@ -1173,6 +1326,26 @@
           <w:rtl w:val="0"/>
         </w:rPr>
         <w:t xml:space="preserve">{%p if party_inaction %}</w:t>
+      </w:r>
+    </w:p>
+    <w:p>
+      <w:pPr>
+        <w:keepNext w:val="0"/>
+        <w:spacing w:after="120" w:before="120" w:line="240" w:lineRule="auto"/>
+        <w:rPr>
+          <w:rFonts w:ascii="Times New Roman" w:cs="Times New Roman" w:eastAsia="Times New Roman" w:hAnsi="Times New Roman"/>
+          <w:sz w:val="20"/>
+          <w:szCs w:val="20"/>
+        </w:rPr>
+      </w:pPr>
+      <w:r>
+        <w:rPr>
+          <w:rFonts w:ascii="Times New Roman" w:cs="Times New Roman" w:eastAsia="Times New Roman" w:hAnsi="Times New Roman"/>
+          <w:sz w:val="20"/>
+          <w:szCs w:val="20"/>
+          <w:rtl w:val="0"/>
+        </w:rPr>
+        <w:t xml:space="preserve">и</w:t>
       </w:r>
     </w:p>
     <w:p>
@@ -1280,7 +1453,7 @@
           <w:szCs w:val="20"/>
           <w:rtl w:val="0"/>
         </w:rPr>
-        <w:t xml:space="preserve">и п</w:t>
+        <w:t xml:space="preserve">, и п</w:t>
       </w:r>
       <w:r>
         <w:rPr>
@@ -1429,7 +1602,7 @@
           <w:szCs w:val="20"/>
           <w:rtl w:val="0"/>
         </w:rPr>
-        <w:t xml:space="preserve">Признать незаконным и отменить решение, которое вынесла Призывная комиссия муниципального образования  «{{ comission_region }}» об отказе в замене военной службы по призыву на альтернативную гражданскую службу от {{ denial_hearing_date }} в отношении Административного истца. </w:t>
+        <w:t xml:space="preserve">Признать незаконным и отменить решение, которое вынесла Призывной комиссии об отказе в замене военной службы по призыву на альтернативную гражданскую службу от {{ denial_hearing_date }} в отношении Административного истца. </w:t>
       </w:r>
     </w:p>
     <w:p>
@@ -1510,7 +1683,7 @@
           <w:szCs w:val="20"/>
           <w:rtl w:val="0"/>
         </w:rPr>
-        <w:t xml:space="preserve">Обязать Призывную комиссию муниципального образования  «{{ comission_region }}», повторно рассмотреть заявление Административного истца о замене военной службы на альтернативную гражданскую службу. </w:t>
+        <w:t xml:space="preserve">Обязать Призывную комиссию повторно рассмотреть заявление Административного истца о замене военной службы на альтернативную гражданскую службу. </w:t>
       </w:r>
     </w:p>
     <w:p>
@@ -1571,7 +1744,7 @@
           <w:szCs w:val="20"/>
           <w:rtl w:val="0"/>
         </w:rPr>
-        <w:t xml:space="preserve">Обязать Призывную комиссию муниципального образования «{{ comission_region }}» рассмотреть заявление Административного истца о замене военной службы на альтернативную гражданскую службу. </w:t>
+        <w:t xml:space="preserve">Обязать Призывную комиссию рассмотреть заявление Административного истца о замене военной службы на альтернативную гражданскую службу. </w:t>
       </w:r>
     </w:p>
     <w:p>
@@ -1658,7 +1831,7 @@
           <w:szCs w:val="20"/>
           <w:rtl w:val="0"/>
         </w:rPr>
-        <w:t xml:space="preserve">Признать незаконным и отменить решение Призывной комиссии муниципального образования «{{ comission_region }}» от {{ comission_summon_date }} о призыве на военную службу Административного истца</w:t>
+        <w:t xml:space="preserve">Признать незаконным и отменить решение Призывной комиссии от {{ comission_summon_date }} о призыве на военную службу Административного истца</w:t>
       </w:r>
       <w:r>
         <w:rPr>
@@ -1683,15 +1856,8 @@
         <w:jc w:val="both"/>
         <w:rPr>
           <w:rFonts w:ascii="Times New Roman" w:cs="Times New Roman" w:eastAsia="Times New Roman" w:hAnsi="Times New Roman"/>
-          <w:i w:val="0"/>
-          <w:smallCaps w:val="0"/>
-          <w:strike w:val="0"/>
-          <w:color w:val="000000"/>
-          <w:sz w:val="20"/>
-          <w:szCs w:val="20"/>
-          <w:u w:val="none"/>
-          <w:shd w:fill="auto" w:val="clear"/>
-          <w:vertAlign w:val="baseline"/>
+          <w:sz w:val="20"/>
+          <w:szCs w:val="20"/>
         </w:rPr>
       </w:pPr>
       <w:r>
@@ -1719,18 +1885,6 @@
         </w:rPr>
         <w:t xml:space="preserve"> </w:t>
       </w:r>
-    </w:p>
-    <w:p>
-      <w:pPr>
-        <w:keepNext w:val="0"/>
-        <w:spacing w:after="120" w:line="240" w:lineRule="auto"/>
-        <w:jc w:val="both"/>
-        <w:rPr>
-          <w:rFonts w:ascii="Times New Roman" w:cs="Times New Roman" w:eastAsia="Times New Roman" w:hAnsi="Times New Roman"/>
-          <w:sz w:val="20"/>
-          <w:szCs w:val="20"/>
-        </w:rPr>
-      </w:pPr>
       <w:r>
         <w:rPr>
           <w:rtl w:val="0"/>
@@ -1924,7 +2078,7 @@
         <w:pageBreakBefore w:val="0"/>
         <w:widowControl w:val="1"/>
         <w:numPr>
-          <w:ilvl w:val="1"/>
+          <w:ilvl w:val="0"/>
           <w:numId w:val="7"/>
         </w:numPr>
         <w:pBdr>
@@ -1935,14 +2089,14 @@
           <w:between w:space="0" w:sz="0" w:val="nil"/>
         </w:pBdr>
         <w:shd w:fill="auto" w:val="clear"/>
-        <w:spacing w:after="0" w:before="120" w:line="240" w:lineRule="auto"/>
-        <w:ind w:left="0" w:right="0" w:hanging="567"/>
-        <w:jc w:val="both"/>
-        <w:rPr>
-          <w:rFonts w:ascii="Times New Roman" w:cs="Times New Roman" w:eastAsia="Times New Roman" w:hAnsi="Times New Roman"/>
-          <w:b w:val="0"/>
-          <w:sz w:val="20"/>
-          <w:szCs w:val="20"/>
+        <w:spacing w:after="120" w:before="120" w:line="240" w:lineRule="auto"/>
+        <w:ind w:left="720" w:right="0" w:hanging="360"/>
+        <w:jc w:val="both"/>
+        <w:rPr>
+          <w:rFonts w:ascii="Times New Roman" w:cs="Times New Roman" w:eastAsia="Times New Roman" w:hAnsi="Times New Roman"/>
+          <w:sz w:val="20"/>
+          <w:szCs w:val="20"/>
+          <w:u w:val="none"/>
         </w:rPr>
       </w:pPr>
       <w:r>
@@ -2059,7 +2213,7 @@
         <w:pageBreakBefore w:val="0"/>
         <w:widowControl w:val="1"/>
         <w:numPr>
-          <w:ilvl w:val="1"/>
+          <w:ilvl w:val="0"/>
           <w:numId w:val="7"/>
         </w:numPr>
         <w:pBdr>
@@ -2070,8 +2224,8 @@
           <w:between w:space="0" w:sz="0" w:val="nil"/>
         </w:pBdr>
         <w:shd w:fill="auto" w:val="clear"/>
-        <w:spacing w:after="0" w:before="120" w:line="240" w:lineRule="auto"/>
-        <w:ind w:left="0" w:right="0" w:hanging="567"/>
+        <w:spacing w:after="120" w:before="120" w:line="240" w:lineRule="auto"/>
+        <w:ind w:left="720" w:right="0" w:hanging="360"/>
         <w:jc w:val="both"/>
         <w:rPr>
           <w:rFonts w:ascii="Times New Roman" w:cs="Times New Roman" w:eastAsia="Times New Roman" w:hAnsi="Times New Roman"/>
@@ -2102,7 +2256,32 @@
           <w:vertAlign w:val="baseline"/>
           <w:rtl w:val="0"/>
         </w:rPr>
-        <w:t xml:space="preserve"> состоялось заседание Призывной комиссии, по результатам которой было вынесено решение об отказе в замене военной службы на АГС.</w:t>
+        <w:t xml:space="preserve"> </w:t>
+      </w:r>
+      <w:r>
+        <w:rPr>
+          <w:rFonts w:ascii="Times New Roman" w:cs="Times New Roman" w:eastAsia="Times New Roman" w:hAnsi="Times New Roman"/>
+          <w:sz w:val="20"/>
+          <w:szCs w:val="20"/>
+          <w:rtl w:val="0"/>
+        </w:rPr>
+        <w:t xml:space="preserve">состоялось</w:t>
+      </w:r>
+      <w:r>
+        <w:rPr>
+          <w:rFonts w:ascii="Times New Roman" w:cs="Times New Roman" w:eastAsia="Times New Roman" w:hAnsi="Times New Roman"/>
+          <w:i w:val="0"/>
+          <w:smallCaps w:val="0"/>
+          <w:strike w:val="0"/>
+          <w:color w:val="000000"/>
+          <w:sz w:val="20"/>
+          <w:szCs w:val="20"/>
+          <w:u w:val="none"/>
+          <w:shd w:fill="auto" w:val="clear"/>
+          <w:vertAlign w:val="baseline"/>
+          <w:rtl w:val="0"/>
+        </w:rPr>
+        <w:t xml:space="preserve"> заседание Призывной комиссии, по результатам которой было вынесено решение об отказе в замене военной службы на АГС.</w:t>
       </w:r>
       <w:r>
         <w:rPr>
@@ -2180,7 +2359,7 @@
         <w:pageBreakBefore w:val="0"/>
         <w:widowControl w:val="1"/>
         <w:numPr>
-          <w:ilvl w:val="1"/>
+          <w:ilvl w:val="0"/>
           <w:numId w:val="7"/>
         </w:numPr>
         <w:pBdr>
@@ -2191,36 +2370,30 @@
           <w:between w:space="0" w:sz="0" w:val="nil"/>
         </w:pBdr>
         <w:shd w:fill="auto" w:val="clear"/>
-        <w:spacing w:after="0" w:before="0" w:line="240" w:lineRule="auto"/>
-        <w:ind w:left="0" w:right="0" w:hanging="567"/>
-        <w:jc w:val="both"/>
-        <w:rPr>
-          <w:rFonts w:ascii="Times New Roman" w:cs="Times New Roman" w:eastAsia="Times New Roman" w:hAnsi="Times New Roman"/>
-          <w:i w:val="0"/>
-          <w:smallCaps w:val="0"/>
-          <w:strike w:val="0"/>
-          <w:color w:val="000000"/>
-          <w:sz w:val="20"/>
-          <w:szCs w:val="20"/>
-          <w:shd w:fill="auto" w:val="clear"/>
-          <w:vertAlign w:val="baseline"/>
-        </w:rPr>
-      </w:pPr>
-      <w:r>
-        <w:rPr>
-          <w:rFonts w:ascii="Times New Roman" w:cs="Times New Roman" w:eastAsia="Times New Roman" w:hAnsi="Times New Roman"/>
-          <w:i w:val="0"/>
-          <w:smallCaps w:val="0"/>
-          <w:strike w:val="0"/>
-          <w:color w:val="000000"/>
-          <w:sz w:val="20"/>
-          <w:szCs w:val="20"/>
-          <w:u w:val="none"/>
-          <w:shd w:fill="auto" w:val="clear"/>
-          <w:vertAlign w:val="baseline"/>
-          <w:rtl w:val="0"/>
-        </w:rPr>
-        <w:t xml:space="preserve">Административный истец обеспечил явку свидетелей: </w:t>
+        <w:spacing w:after="120" w:before="120" w:line="240" w:lineRule="auto"/>
+        <w:ind w:left="720" w:right="0" w:hanging="360"/>
+        <w:jc w:val="both"/>
+        <w:rPr>
+          <w:rFonts w:ascii="Times New Roman" w:cs="Times New Roman" w:eastAsia="Times New Roman" w:hAnsi="Times New Roman"/>
+          <w:sz w:val="20"/>
+          <w:szCs w:val="20"/>
+        </w:rPr>
+      </w:pPr>
+      <w:r>
+        <w:rPr>
+          <w:rFonts w:ascii="Times New Roman" w:cs="Times New Roman" w:eastAsia="Times New Roman" w:hAnsi="Times New Roman"/>
+          <w:i w:val="0"/>
+          <w:smallCaps w:val="0"/>
+          <w:strike w:val="0"/>
+          <w:color w:val="000000"/>
+          <w:sz w:val="20"/>
+          <w:szCs w:val="20"/>
+          <w:u w:val="none"/>
+          <w:shd w:fill="auto" w:val="clear"/>
+          <w:vertAlign w:val="baseline"/>
+          <w:rtl w:val="0"/>
+        </w:rPr>
+        <w:t xml:space="preserve">Административный истец обеспечил явку следующих свидетелей: </w:t>
       </w:r>
       <w:r>
         <w:rPr>
@@ -2245,7 +2418,32 @@
           <w:vertAlign w:val="baseline"/>
           <w:rtl w:val="0"/>
         </w:rPr>
-        <w:t xml:space="preserve">В ходе рассмотрения Заявления на АГС Призывная комиссия отказала в заслушивании свидетелей, которые явились на заседание Призывной комиссии для подтверждения доводов Административного ис</w:t>
+        <w:t xml:space="preserve">В ходе рассмотрения </w:t>
+      </w:r>
+      <w:r>
+        <w:rPr>
+          <w:rFonts w:ascii="Times New Roman" w:cs="Times New Roman" w:eastAsia="Times New Roman" w:hAnsi="Times New Roman"/>
+          <w:sz w:val="20"/>
+          <w:szCs w:val="20"/>
+          <w:rtl w:val="0"/>
+        </w:rPr>
+        <w:t xml:space="preserve">Заявления</w:t>
+      </w:r>
+      <w:r>
+        <w:rPr>
+          <w:rFonts w:ascii="Times New Roman" w:cs="Times New Roman" w:eastAsia="Times New Roman" w:hAnsi="Times New Roman"/>
+          <w:i w:val="0"/>
+          <w:smallCaps w:val="0"/>
+          <w:strike w:val="0"/>
+          <w:color w:val="000000"/>
+          <w:sz w:val="20"/>
+          <w:szCs w:val="20"/>
+          <w:u w:val="none"/>
+          <w:shd w:fill="auto" w:val="clear"/>
+          <w:vertAlign w:val="baseline"/>
+          <w:rtl w:val="0"/>
+        </w:rPr>
+        <w:t xml:space="preserve"> на АГС Призывная комиссия отказала в заслушивании свидетелей, которые явились на заседание Призывной комиссии для подтверждения доводов Административного ис</w:t>
       </w:r>
       <w:r>
         <w:rPr>
@@ -2332,7 +2530,7 @@
         <w:pageBreakBefore w:val="0"/>
         <w:widowControl w:val="1"/>
         <w:numPr>
-          <w:ilvl w:val="1"/>
+          <w:ilvl w:val="0"/>
           <w:numId w:val="7"/>
         </w:numPr>
         <w:pBdr>
@@ -2343,36 +2541,39 @@
           <w:between w:space="0" w:sz="0" w:val="nil"/>
         </w:pBdr>
         <w:shd w:fill="auto" w:val="clear"/>
-        <w:spacing w:after="0" w:before="0" w:line="240" w:lineRule="auto"/>
-        <w:ind w:left="0" w:right="0" w:hanging="567"/>
-        <w:jc w:val="both"/>
-        <w:rPr>
-          <w:rFonts w:ascii="Times New Roman" w:cs="Times New Roman" w:eastAsia="Times New Roman" w:hAnsi="Times New Roman"/>
-          <w:i w:val="0"/>
-          <w:smallCaps w:val="0"/>
-          <w:strike w:val="0"/>
-          <w:color w:val="000000"/>
-          <w:sz w:val="20"/>
-          <w:szCs w:val="20"/>
-          <w:shd w:fill="auto" w:val="clear"/>
-          <w:vertAlign w:val="baseline"/>
-        </w:rPr>
-      </w:pPr>
-      <w:r>
-        <w:rPr>
-          <w:rFonts w:ascii="Times New Roman" w:cs="Times New Roman" w:eastAsia="Times New Roman" w:hAnsi="Times New Roman"/>
-          <w:i w:val="0"/>
-          <w:smallCaps w:val="0"/>
-          <w:strike w:val="0"/>
-          <w:color w:val="000000"/>
-          <w:sz w:val="20"/>
-          <w:szCs w:val="20"/>
-          <w:u w:val="none"/>
-          <w:shd w:fill="auto" w:val="clear"/>
-          <w:vertAlign w:val="baseline"/>
-          <w:rtl w:val="0"/>
-        </w:rPr>
-        <w:t xml:space="preserve">Административный ответчик Заявление на АГС по существу не рассмотрел, указав на пропуск срока подачи указанного заявления.</w:t>
+        <w:spacing w:after="120" w:before="120" w:line="240" w:lineRule="auto"/>
+        <w:ind w:left="720" w:right="0" w:hanging="360"/>
+        <w:jc w:val="both"/>
+        <w:rPr>
+          <w:rFonts w:ascii="Times New Roman" w:cs="Times New Roman" w:eastAsia="Times New Roman" w:hAnsi="Times New Roman"/>
+          <w:sz w:val="20"/>
+          <w:szCs w:val="20"/>
+        </w:rPr>
+      </w:pPr>
+      <w:r>
+        <w:rPr>
+          <w:rFonts w:ascii="Times New Roman" w:cs="Times New Roman" w:eastAsia="Times New Roman" w:hAnsi="Times New Roman"/>
+          <w:sz w:val="20"/>
+          <w:szCs w:val="20"/>
+          <w:rtl w:val="0"/>
+        </w:rPr>
+        <w:t xml:space="preserve">Административный</w:t>
+      </w:r>
+      <w:r>
+        <w:rPr>
+          <w:rFonts w:ascii="Times New Roman" w:cs="Times New Roman" w:eastAsia="Times New Roman" w:hAnsi="Times New Roman"/>
+          <w:i w:val="0"/>
+          <w:smallCaps w:val="0"/>
+          <w:strike w:val="0"/>
+          <w:color w:val="000000"/>
+          <w:sz w:val="20"/>
+          <w:szCs w:val="20"/>
+          <w:u w:val="none"/>
+          <w:shd w:fill="auto" w:val="clear"/>
+          <w:vertAlign w:val="baseline"/>
+          <w:rtl w:val="0"/>
+        </w:rPr>
+        <w:t xml:space="preserve"> ответчик Заявление на АГС по существу не рассмотрел, указав на пропуск срока подачи указанного заявления.</w:t>
       </w:r>
       <w:r>
         <w:rPr>
@@ -2450,7 +2651,7 @@
         <w:pageBreakBefore w:val="0"/>
         <w:widowControl w:val="1"/>
         <w:numPr>
-          <w:ilvl w:val="1"/>
+          <w:ilvl w:val="0"/>
           <w:numId w:val="7"/>
         </w:numPr>
         <w:pBdr>
@@ -2461,36 +2662,55 @@
           <w:between w:space="0" w:sz="0" w:val="nil"/>
         </w:pBdr>
         <w:shd w:fill="auto" w:val="clear"/>
-        <w:spacing w:after="0" w:before="0" w:line="240" w:lineRule="auto"/>
-        <w:ind w:left="0" w:right="0" w:hanging="567"/>
-        <w:jc w:val="both"/>
-        <w:rPr>
-          <w:rFonts w:ascii="Times New Roman" w:cs="Times New Roman" w:eastAsia="Times New Roman" w:hAnsi="Times New Roman"/>
-          <w:i w:val="0"/>
-          <w:smallCaps w:val="0"/>
-          <w:strike w:val="0"/>
-          <w:color w:val="000000"/>
-          <w:sz w:val="20"/>
-          <w:szCs w:val="20"/>
-          <w:shd w:fill="auto" w:val="clear"/>
-          <w:vertAlign w:val="baseline"/>
-        </w:rPr>
-      </w:pPr>
-      <w:r>
-        <w:rPr>
-          <w:rFonts w:ascii="Times New Roman" w:cs="Times New Roman" w:eastAsia="Times New Roman" w:hAnsi="Times New Roman"/>
-          <w:i w:val="0"/>
-          <w:smallCaps w:val="0"/>
-          <w:strike w:val="0"/>
-          <w:color w:val="000000"/>
-          <w:sz w:val="20"/>
-          <w:szCs w:val="20"/>
-          <w:u w:val="none"/>
-          <w:shd w:fill="auto" w:val="clear"/>
-          <w:vertAlign w:val="baseline"/>
-          <w:rtl w:val="0"/>
-        </w:rPr>
-        <w:t xml:space="preserve">Административный ответчик проигнорировал Заявление об АГС, не рассмотрев его по существу на заседании Призывной комиссии.</w:t>
+        <w:spacing w:after="120" w:before="120" w:line="240" w:lineRule="auto"/>
+        <w:ind w:left="720" w:right="0" w:hanging="360"/>
+        <w:jc w:val="both"/>
+        <w:rPr>
+          <w:rFonts w:ascii="Times New Roman" w:cs="Times New Roman" w:eastAsia="Times New Roman" w:hAnsi="Times New Roman"/>
+          <w:sz w:val="20"/>
+          <w:szCs w:val="20"/>
+        </w:rPr>
+      </w:pPr>
+      <w:r>
+        <w:rPr>
+          <w:rFonts w:ascii="Times New Roman" w:cs="Times New Roman" w:eastAsia="Times New Roman" w:hAnsi="Times New Roman"/>
+          <w:i w:val="0"/>
+          <w:smallCaps w:val="0"/>
+          <w:strike w:val="0"/>
+          <w:color w:val="000000"/>
+          <w:sz w:val="20"/>
+          <w:szCs w:val="20"/>
+          <w:u w:val="none"/>
+          <w:shd w:fill="auto" w:val="clear"/>
+          <w:vertAlign w:val="baseline"/>
+          <w:rtl w:val="0"/>
+        </w:rPr>
+        <w:t xml:space="preserve">Административный ответчик проигнорировал Заявление об АГС, не рассмотрев его по существу на заседании </w:t>
+      </w:r>
+      <w:r>
+        <w:rPr>
+          <w:rFonts w:ascii="Times New Roman" w:cs="Times New Roman" w:eastAsia="Times New Roman" w:hAnsi="Times New Roman"/>
+          <w:sz w:val="20"/>
+          <w:szCs w:val="20"/>
+          <w:rtl w:val="0"/>
+        </w:rPr>
+        <w:t xml:space="preserve">Призывной</w:t>
+      </w:r>
+      <w:r>
+        <w:rPr>
+          <w:rFonts w:ascii="Times New Roman" w:cs="Times New Roman" w:eastAsia="Times New Roman" w:hAnsi="Times New Roman"/>
+          <w:i w:val="0"/>
+          <w:smallCaps w:val="0"/>
+          <w:strike w:val="0"/>
+          <w:color w:val="000000"/>
+          <w:sz w:val="20"/>
+          <w:szCs w:val="20"/>
+          <w:u w:val="none"/>
+          <w:shd w:fill="auto" w:val="clear"/>
+          <w:vertAlign w:val="baseline"/>
+          <w:rtl w:val="0"/>
+        </w:rPr>
+        <w:t xml:space="preserve"> комиссии.</w:t>
       </w:r>
       <w:r>
         <w:rPr>
@@ -2553,7 +2773,7 @@
         <w:pageBreakBefore w:val="0"/>
         <w:widowControl w:val="1"/>
         <w:numPr>
-          <w:ilvl w:val="1"/>
+          <w:ilvl w:val="0"/>
           <w:numId w:val="7"/>
         </w:numPr>
         <w:pBdr>
@@ -2564,36 +2784,55 @@
           <w:between w:space="0" w:sz="0" w:val="nil"/>
         </w:pBdr>
         <w:shd w:fill="auto" w:val="clear"/>
-        <w:spacing w:after="0" w:before="0" w:line="240" w:lineRule="auto"/>
-        <w:ind w:left="0" w:right="0" w:hanging="567"/>
-        <w:jc w:val="both"/>
-        <w:rPr>
-          <w:rFonts w:ascii="Times New Roman" w:cs="Times New Roman" w:eastAsia="Times New Roman" w:hAnsi="Times New Roman"/>
-          <w:i w:val="0"/>
-          <w:smallCaps w:val="0"/>
-          <w:strike w:val="0"/>
-          <w:color w:val="000000"/>
-          <w:sz w:val="20"/>
-          <w:szCs w:val="20"/>
-          <w:shd w:fill="auto" w:val="clear"/>
-          <w:vertAlign w:val="baseline"/>
-        </w:rPr>
-      </w:pPr>
-      <w:r>
-        <w:rPr>
-          <w:rFonts w:ascii="Times New Roman" w:cs="Times New Roman" w:eastAsia="Times New Roman" w:hAnsi="Times New Roman"/>
-          <w:i w:val="0"/>
-          <w:smallCaps w:val="0"/>
-          <w:strike w:val="0"/>
-          <w:color w:val="000000"/>
-          <w:sz w:val="20"/>
-          <w:szCs w:val="20"/>
-          <w:u w:val="none"/>
-          <w:shd w:fill="auto" w:val="clear"/>
-          <w:vertAlign w:val="baseline"/>
-          <w:rtl w:val="0"/>
-        </w:rPr>
-        <w:t xml:space="preserve">Решение Призывной комиссии принято в отсутствие кворума</w:t>
+        <w:spacing w:after="120" w:before="120" w:line="240" w:lineRule="auto"/>
+        <w:ind w:left="720" w:right="0" w:hanging="360"/>
+        <w:jc w:val="both"/>
+        <w:rPr>
+          <w:rFonts w:ascii="Times New Roman" w:cs="Times New Roman" w:eastAsia="Times New Roman" w:hAnsi="Times New Roman"/>
+          <w:sz w:val="20"/>
+          <w:szCs w:val="20"/>
+        </w:rPr>
+      </w:pPr>
+      <w:r>
+        <w:rPr>
+          <w:rFonts w:ascii="Times New Roman" w:cs="Times New Roman" w:eastAsia="Times New Roman" w:hAnsi="Times New Roman"/>
+          <w:i w:val="0"/>
+          <w:smallCaps w:val="0"/>
+          <w:strike w:val="0"/>
+          <w:color w:val="000000"/>
+          <w:sz w:val="20"/>
+          <w:szCs w:val="20"/>
+          <w:u w:val="none"/>
+          <w:shd w:fill="auto" w:val="clear"/>
+          <w:vertAlign w:val="baseline"/>
+          <w:rtl w:val="0"/>
+        </w:rPr>
+        <w:t xml:space="preserve">Решение </w:t>
+      </w:r>
+      <w:r>
+        <w:rPr>
+          <w:rFonts w:ascii="Times New Roman" w:cs="Times New Roman" w:eastAsia="Times New Roman" w:hAnsi="Times New Roman"/>
+          <w:sz w:val="20"/>
+          <w:szCs w:val="20"/>
+          <w:rtl w:val="0"/>
+        </w:rPr>
+        <w:t xml:space="preserve">Призывной</w:t>
+      </w:r>
+      <w:r>
+        <w:rPr>
+          <w:rFonts w:ascii="Times New Roman" w:cs="Times New Roman" w:eastAsia="Times New Roman" w:hAnsi="Times New Roman"/>
+          <w:i w:val="0"/>
+          <w:smallCaps w:val="0"/>
+          <w:strike w:val="0"/>
+          <w:color w:val="000000"/>
+          <w:sz w:val="20"/>
+          <w:szCs w:val="20"/>
+          <w:u w:val="none"/>
+          <w:shd w:fill="auto" w:val="clear"/>
+          <w:vertAlign w:val="baseline"/>
+          <w:rtl w:val="0"/>
+        </w:rPr>
+        <w:t xml:space="preserve"> комиссии принято в отсутствие кворума</w:t>
       </w:r>
       <w:r>
         <w:rPr>
@@ -2680,7 +2919,7 @@
         <w:pageBreakBefore w:val="0"/>
         <w:widowControl w:val="1"/>
         <w:numPr>
-          <w:ilvl w:val="1"/>
+          <w:ilvl w:val="0"/>
           <w:numId w:val="7"/>
         </w:numPr>
         <w:pBdr>
@@ -2691,8 +2930,8 @@
           <w:between w:space="0" w:sz="0" w:val="nil"/>
         </w:pBdr>
         <w:shd w:fill="auto" w:val="clear"/>
-        <w:spacing w:after="0" w:before="0" w:line="240" w:lineRule="auto"/>
-        <w:ind w:left="0" w:right="0" w:hanging="567"/>
+        <w:spacing w:after="120" w:before="120" w:line="240" w:lineRule="auto"/>
+        <w:ind w:left="720" w:right="0" w:hanging="360"/>
         <w:jc w:val="both"/>
         <w:rPr>
           <w:rFonts w:ascii="Times New Roman" w:cs="Times New Roman" w:eastAsia="Times New Roman" w:hAnsi="Times New Roman"/>
@@ -2780,7 +3019,7 @@
         <w:pageBreakBefore w:val="0"/>
         <w:widowControl w:val="1"/>
         <w:numPr>
-          <w:ilvl w:val="1"/>
+          <w:ilvl w:val="0"/>
           <w:numId w:val="7"/>
         </w:numPr>
         <w:pBdr>
@@ -2791,36 +3030,55 @@
           <w:between w:space="0" w:sz="0" w:val="nil"/>
         </w:pBdr>
         <w:shd w:fill="auto" w:val="clear"/>
-        <w:spacing w:after="200" w:before="0" w:line="240" w:lineRule="auto"/>
-        <w:ind w:left="0" w:right="0" w:hanging="567"/>
-        <w:jc w:val="both"/>
-        <w:rPr>
-          <w:rFonts w:ascii="Times New Roman" w:cs="Times New Roman" w:eastAsia="Times New Roman" w:hAnsi="Times New Roman"/>
-          <w:i w:val="0"/>
-          <w:smallCaps w:val="0"/>
-          <w:strike w:val="0"/>
-          <w:color w:val="000000"/>
-          <w:sz w:val="20"/>
-          <w:szCs w:val="20"/>
-          <w:shd w:fill="auto" w:val="clear"/>
-          <w:vertAlign w:val="baseline"/>
-        </w:rPr>
-      </w:pPr>
-      <w:r>
-        <w:rPr>
-          <w:rFonts w:ascii="Times New Roman" w:cs="Times New Roman" w:eastAsia="Times New Roman" w:hAnsi="Times New Roman"/>
-          <w:i w:val="0"/>
-          <w:smallCaps w:val="0"/>
-          <w:strike w:val="0"/>
-          <w:color w:val="000000"/>
-          <w:sz w:val="20"/>
-          <w:szCs w:val="20"/>
-          <w:u w:val="none"/>
-          <w:shd w:fill="auto" w:val="clear"/>
-          <w:vertAlign w:val="baseline"/>
-          <w:rtl w:val="0"/>
-        </w:rPr>
-        <w:t xml:space="preserve">В отношении Административного истца было принято решение о призыве на военную службу, и ему была вручена повестка на отправку к месту прохождения военной службы. </w:t>
+        <w:spacing w:after="120" w:before="120" w:line="240" w:lineRule="auto"/>
+        <w:ind w:left="720" w:right="0" w:hanging="360"/>
+        <w:jc w:val="both"/>
+        <w:rPr>
+          <w:rFonts w:ascii="Times New Roman" w:cs="Times New Roman" w:eastAsia="Times New Roman" w:hAnsi="Times New Roman"/>
+          <w:sz w:val="20"/>
+          <w:szCs w:val="20"/>
+        </w:rPr>
+      </w:pPr>
+      <w:r>
+        <w:rPr>
+          <w:rFonts w:ascii="Times New Roman" w:cs="Times New Roman" w:eastAsia="Times New Roman" w:hAnsi="Times New Roman"/>
+          <w:i w:val="0"/>
+          <w:smallCaps w:val="0"/>
+          <w:strike w:val="0"/>
+          <w:color w:val="000000"/>
+          <w:sz w:val="20"/>
+          <w:szCs w:val="20"/>
+          <w:u w:val="none"/>
+          <w:shd w:fill="auto" w:val="clear"/>
+          <w:vertAlign w:val="baseline"/>
+          <w:rtl w:val="0"/>
+        </w:rPr>
+        <w:t xml:space="preserve">В </w:t>
+      </w:r>
+      <w:r>
+        <w:rPr>
+          <w:rFonts w:ascii="Times New Roman" w:cs="Times New Roman" w:eastAsia="Times New Roman" w:hAnsi="Times New Roman"/>
+          <w:sz w:val="20"/>
+          <w:szCs w:val="20"/>
+          <w:rtl w:val="0"/>
+        </w:rPr>
+        <w:t xml:space="preserve">отношении</w:t>
+      </w:r>
+      <w:r>
+        <w:rPr>
+          <w:rFonts w:ascii="Times New Roman" w:cs="Times New Roman" w:eastAsia="Times New Roman" w:hAnsi="Times New Roman"/>
+          <w:i w:val="0"/>
+          <w:smallCaps w:val="0"/>
+          <w:strike w:val="0"/>
+          <w:color w:val="000000"/>
+          <w:sz w:val="20"/>
+          <w:szCs w:val="20"/>
+          <w:u w:val="none"/>
+          <w:shd w:fill="auto" w:val="clear"/>
+          <w:vertAlign w:val="baseline"/>
+          <w:rtl w:val="0"/>
+        </w:rPr>
+        <w:t xml:space="preserve"> Административного истца было принято решение о призыве на военную службу, и ему была вручена повестка на отправку к месту прохождения военной службы. </w:t>
       </w:r>
     </w:p>
     <w:p>
@@ -2854,7 +3112,7 @@
         <w:pageBreakBefore w:val="0"/>
         <w:widowControl w:val="1"/>
         <w:numPr>
-          <w:ilvl w:val="1"/>
+          <w:ilvl w:val="0"/>
           <w:numId w:val="7"/>
         </w:numPr>
         <w:pBdr>
@@ -2865,36 +3123,55 @@
           <w:between w:space="0" w:sz="0" w:val="nil"/>
         </w:pBdr>
         <w:shd w:fill="auto" w:val="clear"/>
-        <w:spacing w:after="120" w:before="0" w:line="240" w:lineRule="auto"/>
-        <w:ind w:left="0" w:right="0" w:hanging="567"/>
-        <w:jc w:val="both"/>
-        <w:rPr>
-          <w:rFonts w:ascii="Times New Roman" w:cs="Times New Roman" w:eastAsia="Times New Roman" w:hAnsi="Times New Roman"/>
-          <w:i w:val="0"/>
-          <w:smallCaps w:val="0"/>
-          <w:strike w:val="0"/>
-          <w:color w:val="000000"/>
-          <w:sz w:val="20"/>
-          <w:szCs w:val="20"/>
-          <w:shd w:fill="auto" w:val="clear"/>
-          <w:vertAlign w:val="baseline"/>
-        </w:rPr>
-      </w:pPr>
-      <w:r>
-        <w:rPr>
-          <w:rFonts w:ascii="Times New Roman" w:cs="Times New Roman" w:eastAsia="Times New Roman" w:hAnsi="Times New Roman"/>
-          <w:i w:val="0"/>
-          <w:smallCaps w:val="0"/>
-          <w:strike w:val="0"/>
-          <w:color w:val="000000"/>
-          <w:sz w:val="20"/>
-          <w:szCs w:val="20"/>
-          <w:u w:val="none"/>
-          <w:shd w:fill="auto" w:val="clear"/>
-          <w:vertAlign w:val="baseline"/>
-          <w:rtl w:val="0"/>
-        </w:rPr>
-        <w:t xml:space="preserve">До настоящего момента Административному истцу так и не было предоставлено гарантированное Конституцией РФ право на замену военной службы альтернативной гражданской службой.</w:t>
+        <w:spacing w:after="120" w:before="120" w:line="240" w:lineRule="auto"/>
+        <w:ind w:left="720" w:right="0" w:hanging="360"/>
+        <w:jc w:val="both"/>
+        <w:rPr>
+          <w:rFonts w:ascii="Times New Roman" w:cs="Times New Roman" w:eastAsia="Times New Roman" w:hAnsi="Times New Roman"/>
+          <w:sz w:val="20"/>
+          <w:szCs w:val="20"/>
+        </w:rPr>
+      </w:pPr>
+      <w:r>
+        <w:rPr>
+          <w:rFonts w:ascii="Times New Roman" w:cs="Times New Roman" w:eastAsia="Times New Roman" w:hAnsi="Times New Roman"/>
+          <w:i w:val="0"/>
+          <w:smallCaps w:val="0"/>
+          <w:strike w:val="0"/>
+          <w:color w:val="000000"/>
+          <w:sz w:val="20"/>
+          <w:szCs w:val="20"/>
+          <w:u w:val="none"/>
+          <w:shd w:fill="auto" w:val="clear"/>
+          <w:vertAlign w:val="baseline"/>
+          <w:rtl w:val="0"/>
+        </w:rPr>
+        <w:t xml:space="preserve">До настоящего момента Административному истцу так и не было предоставлено гарантированное </w:t>
+      </w:r>
+      <w:r>
+        <w:rPr>
+          <w:rFonts w:ascii="Times New Roman" w:cs="Times New Roman" w:eastAsia="Times New Roman" w:hAnsi="Times New Roman"/>
+          <w:sz w:val="20"/>
+          <w:szCs w:val="20"/>
+          <w:rtl w:val="0"/>
+        </w:rPr>
+        <w:t xml:space="preserve">Конституцией</w:t>
+      </w:r>
+      <w:r>
+        <w:rPr>
+          <w:rFonts w:ascii="Times New Roman" w:cs="Times New Roman" w:eastAsia="Times New Roman" w:hAnsi="Times New Roman"/>
+          <w:i w:val="0"/>
+          <w:smallCaps w:val="0"/>
+          <w:strike w:val="0"/>
+          <w:color w:val="000000"/>
+          <w:sz w:val="20"/>
+          <w:szCs w:val="20"/>
+          <w:u w:val="none"/>
+          <w:shd w:fill="auto" w:val="clear"/>
+          <w:vertAlign w:val="baseline"/>
+          <w:rtl w:val="0"/>
+        </w:rPr>
+        <w:t xml:space="preserve"> РФ право на замену военной службы альтернативной гражданской службой.</w:t>
       </w:r>
       <w:r>
         <w:rPr>
@@ -2921,6 +3198,35 @@
         <w:jc w:val="both"/>
         <w:rPr>
           <w:rFonts w:ascii="Times New Roman" w:cs="Times New Roman" w:eastAsia="Times New Roman" w:hAnsi="Times New Roman"/>
+          <w:sz w:val="20"/>
+          <w:szCs w:val="20"/>
+        </w:rPr>
+      </w:pPr>
+      <w:r>
+        <w:rPr>
+          <w:rtl w:val="0"/>
+        </w:rPr>
+      </w:r>
+    </w:p>
+    <w:p>
+      <w:pPr>
+        <w:keepNext w:val="0"/>
+        <w:keepLines w:val="0"/>
+        <w:pageBreakBefore w:val="0"/>
+        <w:widowControl w:val="1"/>
+        <w:pBdr>
+          <w:top w:space="0" w:sz="0" w:val="nil"/>
+          <w:left w:space="0" w:sz="0" w:val="nil"/>
+          <w:bottom w:space="0" w:sz="0" w:val="nil"/>
+          <w:right w:space="0" w:sz="0" w:val="nil"/>
+          <w:between w:space="0" w:sz="0" w:val="nil"/>
+        </w:pBdr>
+        <w:shd w:fill="auto" w:val="clear"/>
+        <w:spacing w:after="120" w:before="120" w:line="240" w:lineRule="auto"/>
+        <w:ind w:left="0" w:right="0" w:firstLine="0"/>
+        <w:jc w:val="both"/>
+        <w:rPr>
+          <w:rFonts w:ascii="Times New Roman" w:cs="Times New Roman" w:eastAsia="Times New Roman" w:hAnsi="Times New Roman"/>
           <w:b w:val="1"/>
           <w:i w:val="0"/>
           <w:smallCaps w:val="0"/>
@@ -2949,6 +3255,36 @@
           <w:rtl w:val="0"/>
         </w:rPr>
         <w:t xml:space="preserve">ПРАВОВАЯ ПОЗИЦИЯ</w:t>
+      </w:r>
+    </w:p>
+    <w:p>
+      <w:pPr>
+        <w:keepNext w:val="0"/>
+        <w:keepLines w:val="0"/>
+        <w:pageBreakBefore w:val="0"/>
+        <w:widowControl w:val="1"/>
+        <w:pBdr>
+          <w:top w:space="0" w:sz="0" w:val="nil"/>
+          <w:left w:space="0" w:sz="0" w:val="nil"/>
+          <w:bottom w:space="0" w:sz="0" w:val="nil"/>
+          <w:right w:space="0" w:sz="0" w:val="nil"/>
+          <w:between w:space="0" w:sz="0" w:val="nil"/>
+        </w:pBdr>
+        <w:shd w:fill="auto" w:val="clear"/>
+        <w:spacing w:after="120" w:before="120" w:line="240" w:lineRule="auto"/>
+        <w:ind w:left="0" w:right="0" w:firstLine="0"/>
+        <w:jc w:val="both"/>
+        <w:rPr>
+          <w:rFonts w:ascii="Times New Roman" w:cs="Times New Roman" w:eastAsia="Times New Roman" w:hAnsi="Times New Roman"/>
+          <w:b w:val="1"/>
+          <w:sz w:val="20"/>
+          <w:szCs w:val="20"/>
+        </w:rPr>
+      </w:pPr>
+      <w:r>
+        <w:rPr>
+          <w:rtl w:val="0"/>
+        </w:rPr>
       </w:r>
     </w:p>
     <w:p>
@@ -8206,7 +8542,7 @@
           <w:szCs w:val="20"/>
           <w:rtl w:val="0"/>
         </w:rPr>
-        <w:t xml:space="preserve">Признать незаконным и отменить решение, которое вынесла Призывная комиссия муниципального образования  «{{ comission_region }}» об отказе в замене военной службы по призыву на альтернативную гражданскую службу от {{ denial_hearing_date }} в отношении Административного истца. </w:t>
+        <w:t xml:space="preserve">Признать незаконным и отменить решение, которое вынесла Призывная комиссия об отказе в замене военной службы по призыву на альтернативную гражданскую службу от {{ denial_hearing_date }} в отношении Административного истца. </w:t>
       </w:r>
     </w:p>
     <w:p>
@@ -8287,7 +8623,7 @@
           <w:szCs w:val="20"/>
           <w:rtl w:val="0"/>
         </w:rPr>
-        <w:t xml:space="preserve">Обязать Призывную комиссию муниципального образования  «{{ comission_region }}», повторно рассмотреть заявление Административного истца о замене военной службы на альтернативную гражданскую службу. </w:t>
+        <w:t xml:space="preserve">Обязать Призывную комиссию повторно рассмотреть заявление Административного истца о замене военной службы на альтернативную гражданскую службу. </w:t>
       </w:r>
     </w:p>
     <w:p>
@@ -8348,7 +8684,7 @@
           <w:szCs w:val="20"/>
           <w:rtl w:val="0"/>
         </w:rPr>
-        <w:t xml:space="preserve">Обязать Призывную комиссию муниципального образования «{{ comission_region }}» рассмотреть заявление Административного истца о замене военной службы на альтернативную гражданскую службу. </w:t>
+        <w:t xml:space="preserve">Обязать Призывную комиссию рассмотреть заявление Административного истца о замене военной службы на альтернативную гражданскую службу. </w:t>
       </w:r>
     </w:p>
     <w:p>
@@ -8435,7 +8771,7 @@
           <w:szCs w:val="20"/>
           <w:rtl w:val="0"/>
         </w:rPr>
-        <w:t xml:space="preserve">Признать незаконным и отменить решение Призывной комиссии муниципального образования «{{ comission_region }}» от {{ comission_summon_date }} о призыве на военную службу Административного истца</w:t>
+        <w:t xml:space="preserve">Признать незаконным и отменить решение Призывной комиссии от {{ comission_summon_date }} о призыве на военную службу Административного истца</w:t>
       </w:r>
       <w:r>
         <w:rPr>
@@ -8738,7 +9074,7 @@
           <w:szCs w:val="20"/>
           <w:rtl w:val="0"/>
         </w:rPr>
-        <w:t xml:space="preserve">Призывной комиссии муниципального образования «{{ comission_region }}» </w:t>
+        <w:t xml:space="preserve">Призывной комиссии</w:t>
       </w:r>
       <w:r>
         <w:rPr>
@@ -10200,23 +10536,6 @@
     <w:p>
       <w:pPr>
         <w:keepNext w:val="0"/>
-        <w:spacing w:after="0" w:line="240" w:lineRule="auto"/>
-        <w:jc w:val="both"/>
-        <w:rPr>
-          <w:rFonts w:ascii="Times New Roman" w:cs="Times New Roman" w:eastAsia="Times New Roman" w:hAnsi="Times New Roman"/>
-          <w:sz w:val="20"/>
-          <w:szCs w:val="20"/>
-        </w:rPr>
-      </w:pPr>
-      <w:r>
-        <w:rPr>
-          <w:rtl w:val="0"/>
-        </w:rPr>
-      </w:r>
-    </w:p>
-    <w:p>
-      <w:pPr>
-        <w:keepNext w:val="0"/>
         <w:keepLines w:val="0"/>
         <w:pageBreakBefore w:val="0"/>
         <w:widowControl w:val="1"/>
@@ -10231,157 +10550,6 @@
         <w:spacing w:after="240" w:before="240" w:line="240" w:lineRule="auto"/>
         <w:ind w:left="0" w:right="0" w:firstLine="0"/>
         <w:jc w:val="both"/>
-        <w:rPr>
-          <w:rFonts w:ascii="Times New Roman" w:cs="Times New Roman" w:eastAsia="Times New Roman" w:hAnsi="Times New Roman"/>
-          <w:i w:val="0"/>
-          <w:smallCaps w:val="0"/>
-          <w:strike w:val="0"/>
-          <w:color w:val="000000"/>
-          <w:sz w:val="20"/>
-          <w:szCs w:val="20"/>
-          <w:u w:val="none"/>
-          <w:shd w:fill="auto" w:val="clear"/>
-          <w:vertAlign w:val="baseline"/>
-        </w:rPr>
-      </w:pPr>
-      <w:r>
-        <w:rPr>
-          <w:rFonts w:ascii="Times New Roman" w:cs="Times New Roman" w:eastAsia="Times New Roman" w:hAnsi="Times New Roman"/>
-          <w:i w:val="0"/>
-          <w:smallCaps w:val="0"/>
-          <w:strike w:val="0"/>
-          <w:color w:val="000000"/>
-          <w:sz w:val="20"/>
-          <w:szCs w:val="20"/>
-          <w:u w:val="none"/>
-          <w:shd w:fill="auto" w:val="clear"/>
-          <w:vertAlign w:val="baseline"/>
-          <w:rtl w:val="0"/>
-        </w:rPr>
-        <w:tab/>
-        <w:t xml:space="preserve"> </w:t>
-        <w:tab/>
-        <w:tab/>
-      </w:r>
-    </w:p>
-    <w:p>
-      <w:pPr>
-        <w:keepNext w:val="0"/>
-        <w:keepLines w:val="0"/>
-        <w:pageBreakBefore w:val="0"/>
-        <w:widowControl w:val="1"/>
-        <w:pBdr>
-          <w:top w:space="0" w:sz="0" w:val="nil"/>
-          <w:left w:space="0" w:sz="0" w:val="nil"/>
-          <w:bottom w:space="0" w:sz="0" w:val="nil"/>
-          <w:right w:space="0" w:sz="0" w:val="nil"/>
-          <w:between w:space="0" w:sz="0" w:val="nil"/>
-        </w:pBdr>
-        <w:shd w:fill="auto" w:val="clear"/>
-        <w:spacing w:after="240" w:before="240" w:line="240" w:lineRule="auto"/>
-        <w:ind w:left="0" w:right="0" w:firstLine="0"/>
-        <w:jc w:val="both"/>
-        <w:rPr>
-          <w:rFonts w:ascii="Times New Roman" w:cs="Times New Roman" w:eastAsia="Times New Roman" w:hAnsi="Times New Roman"/>
-          <w:sz w:val="20"/>
-          <w:szCs w:val="20"/>
-        </w:rPr>
-      </w:pPr>
-      <w:r>
-        <w:rPr>
-          <w:rtl w:val="0"/>
-        </w:rPr>
-      </w:r>
-    </w:p>
-    <w:p>
-      <w:pPr>
-        <w:keepNext w:val="0"/>
-        <w:keepLines w:val="0"/>
-        <w:pageBreakBefore w:val="0"/>
-        <w:widowControl w:val="1"/>
-        <w:pBdr>
-          <w:top w:space="0" w:sz="0" w:val="nil"/>
-          <w:left w:space="0" w:sz="0" w:val="nil"/>
-          <w:bottom w:space="0" w:sz="0" w:val="nil"/>
-          <w:right w:space="0" w:sz="0" w:val="nil"/>
-          <w:between w:space="0" w:sz="0" w:val="nil"/>
-        </w:pBdr>
-        <w:shd w:fill="auto" w:val="clear"/>
-        <w:spacing w:after="240" w:before="240" w:line="240" w:lineRule="auto"/>
-        <w:ind w:left="0" w:right="0" w:firstLine="0"/>
-        <w:jc w:val="both"/>
-        <w:rPr>
-          <w:rFonts w:ascii="Times New Roman" w:cs="Times New Roman" w:eastAsia="Times New Roman" w:hAnsi="Times New Roman"/>
-          <w:i w:val="0"/>
-          <w:smallCaps w:val="0"/>
-          <w:strike w:val="0"/>
-          <w:color w:val="000000"/>
-          <w:sz w:val="20"/>
-          <w:szCs w:val="20"/>
-          <w:u w:val="none"/>
-          <w:shd w:fill="auto" w:val="clear"/>
-          <w:vertAlign w:val="baseline"/>
-        </w:rPr>
-      </w:pPr>
-      <w:r>
-        <w:rPr>
-          <w:rtl w:val="0"/>
-        </w:rPr>
-      </w:r>
-    </w:p>
-    <w:p>
-      <w:pPr>
-        <w:keepNext w:val="0"/>
-        <w:keepLines w:val="0"/>
-        <w:pageBreakBefore w:val="0"/>
-        <w:widowControl w:val="1"/>
-        <w:pBdr>
-          <w:top w:space="0" w:sz="0" w:val="nil"/>
-          <w:left w:space="0" w:sz="0" w:val="nil"/>
-          <w:bottom w:space="0" w:sz="0" w:val="nil"/>
-          <w:right w:space="0" w:sz="0" w:val="nil"/>
-          <w:between w:space="0" w:sz="0" w:val="nil"/>
-        </w:pBdr>
-        <w:shd w:fill="auto" w:val="clear"/>
-        <w:spacing w:after="240" w:before="240" w:line="240" w:lineRule="auto"/>
-        <w:ind w:left="0" w:right="0" w:firstLine="0"/>
-        <w:jc w:val="both"/>
-        <w:rPr>
-          <w:rFonts w:ascii="Times New Roman" w:cs="Times New Roman" w:eastAsia="Times New Roman" w:hAnsi="Times New Roman"/>
-          <w:i w:val="0"/>
-          <w:smallCaps w:val="0"/>
-          <w:strike w:val="0"/>
-          <w:color w:val="000000"/>
-          <w:sz w:val="20"/>
-          <w:szCs w:val="20"/>
-          <w:u w:val="none"/>
-          <w:shd w:fill="auto" w:val="clear"/>
-          <w:vertAlign w:val="baseline"/>
-        </w:rPr>
-      </w:pPr>
-      <w:r>
-        <w:rPr>
-          <w:rtl w:val="0"/>
-        </w:rPr>
-      </w:r>
-    </w:p>
-    <w:p>
-      <w:pPr>
-        <w:keepNext w:val="0"/>
-        <w:keepLines w:val="0"/>
-        <w:pageBreakBefore w:val="0"/>
-        <w:widowControl w:val="1"/>
-        <w:pBdr>
-          <w:top w:space="0" w:sz="0" w:val="nil"/>
-          <w:left w:space="0" w:sz="0" w:val="nil"/>
-          <w:bottom w:space="0" w:sz="0" w:val="nil"/>
-          <w:right w:space="0" w:sz="0" w:val="nil"/>
-          <w:between w:space="0" w:sz="0" w:val="nil"/>
-        </w:pBdr>
-        <w:shd w:fill="auto" w:val="clear"/>
-        <w:spacing w:after="0" w:before="0" w:line="240" w:lineRule="auto"/>
-        <w:ind w:left="0" w:right="0" w:firstLine="0"/>
-        <w:jc w:val="left"/>
         <w:rPr>
           <w:rFonts w:ascii="Times New Roman" w:cs="Times New Roman" w:eastAsia="Times New Roman" w:hAnsi="Times New Roman"/>
           <w:i w:val="0"/>
@@ -11361,92 +11529,107 @@
       <w:lvlText w:val="%1."/>
       <w:lvlJc w:val="left"/>
       <w:pPr>
-        <w:ind w:left="360" w:hanging="360"/>
-      </w:pPr>
-      <w:rPr/>
+        <w:ind w:left="720" w:hanging="360"/>
+      </w:pPr>
+      <w:rPr>
+        <w:u w:val="none"/>
+      </w:rPr>
     </w:lvl>
     <w:lvl w:ilvl="1">
       <w:start w:val="1"/>
-      <w:numFmt w:val="decimal"/>
-      <w:lvlText w:val="%1.%2."/>
+      <w:numFmt w:val="lowerLetter"/>
+      <w:lvlText w:val="%2."/>
       <w:lvlJc w:val="left"/>
       <w:pPr>
-        <w:ind w:left="360" w:hanging="360"/>
+        <w:ind w:left="1440" w:hanging="360"/>
       </w:pPr>
       <w:rPr>
-        <w:rFonts w:ascii="Arial" w:cs="Arial" w:eastAsia="Arial" w:hAnsi="Arial"/>
-        <w:b w:val="0"/>
+        <w:u w:val="none"/>
       </w:rPr>
     </w:lvl>
     <w:lvl w:ilvl="2">
       <w:start w:val="1"/>
-      <w:numFmt w:val="decimal"/>
-      <w:lvlText w:val="%1.%2.%3."/>
-      <w:lvlJc w:val="left"/>
-      <w:pPr>
-        <w:ind w:left="720" w:hanging="720"/>
-      </w:pPr>
-      <w:rPr/>
+      <w:numFmt w:val="lowerRoman"/>
+      <w:lvlText w:val="%3."/>
+      <w:lvlJc w:val="right"/>
+      <w:pPr>
+        <w:ind w:left="2160" w:hanging="360"/>
+      </w:pPr>
+      <w:rPr>
+        <w:u w:val="none"/>
+      </w:rPr>
     </w:lvl>
     <w:lvl w:ilvl="3">
       <w:start w:val="1"/>
       <w:numFmt w:val="decimal"/>
-      <w:lvlText w:val="%1.%2.%3.%4."/>
+      <w:lvlText w:val="%4."/>
       <w:lvlJc w:val="left"/>
       <w:pPr>
-        <w:ind w:left="720" w:hanging="720"/>
-      </w:pPr>
-      <w:rPr/>
+        <w:ind w:left="2880" w:hanging="360"/>
+      </w:pPr>
+      <w:rPr>
+        <w:u w:val="none"/>
+      </w:rPr>
     </w:lvl>
     <w:lvl w:ilvl="4">
       <w:start w:val="1"/>
-      <w:numFmt w:val="decimal"/>
-      <w:lvlText w:val="%1.%2.%3.%4.%5."/>
+      <w:numFmt w:val="lowerLetter"/>
+      <w:lvlText w:val="%5."/>
       <w:lvlJc w:val="left"/>
       <w:pPr>
-        <w:ind w:left="1080" w:hanging="1080"/>
-      </w:pPr>
-      <w:rPr/>
+        <w:ind w:left="3600" w:hanging="360"/>
+      </w:pPr>
+      <w:rPr>
+        <w:u w:val="none"/>
+      </w:rPr>
     </w:lvl>
     <w:lvl w:ilvl="5">
       <w:start w:val="1"/>
-      <w:numFmt w:val="decimal"/>
-      <w:lvlText w:val="%1.%2.%3.%4.%5.%6."/>
-      <w:lvlJc w:val="left"/>
-      <w:pPr>
-        <w:ind w:left="1080" w:hanging="1080"/>
-      </w:pPr>
-      <w:rPr/>
+      <w:numFmt w:val="lowerRoman"/>
+      <w:lvlText w:val="%6."/>
+      <w:lvlJc w:val="right"/>
+      <w:pPr>
+        <w:ind w:left="4320" w:hanging="360"/>
+      </w:pPr>
+      <w:rPr>
+        <w:u w:val="none"/>
+      </w:rPr>
     </w:lvl>
     <w:lvl w:ilvl="6">
       <w:start w:val="1"/>
       <w:numFmt w:val="decimal"/>
-      <w:lvlText w:val="%1.%2.%3.%4.%5.%6.%7."/>
+      <w:lvlText w:val="%7."/>
       <w:lvlJc w:val="left"/>
       <w:pPr>
-        <w:ind w:left="1440" w:hanging="1440"/>
-      </w:pPr>
-      <w:rPr/>
+        <w:ind w:left="5040" w:hanging="360"/>
+      </w:pPr>
+      <w:rPr>
+        <w:u w:val="none"/>
+      </w:rPr>
     </w:lvl>
     <w:lvl w:ilvl="7">
       <w:start w:val="1"/>
-      <w:numFmt w:val="decimal"/>
-      <w:lvlText w:val="%1.%2.%3.%4.%5.%6.%7.%8."/>
+      <w:numFmt w:val="lowerLetter"/>
+      <w:lvlText w:val="%8."/>
       <w:lvlJc w:val="left"/>
       <w:pPr>
-        <w:ind w:left="1440" w:hanging="1440"/>
-      </w:pPr>
-      <w:rPr/>
+        <w:ind w:left="5760" w:hanging="360"/>
+      </w:pPr>
+      <w:rPr>
+        <w:u w:val="none"/>
+      </w:rPr>
     </w:lvl>
     <w:lvl w:ilvl="8">
       <w:start w:val="1"/>
-      <w:numFmt w:val="decimal"/>
-      <w:lvlText w:val="%1.%2.%3.%4.%5.%6.%7.%8.%9."/>
-      <w:lvlJc w:val="left"/>
-      <w:pPr>
-        <w:ind w:left="1800" w:hanging="1800"/>
-      </w:pPr>
-      <w:rPr/>
+      <w:numFmt w:val="lowerRoman"/>
+      <w:lvlText w:val="%9."/>
+      <w:lvlJc w:val="right"/>
+      <w:pPr>
+        <w:ind w:left="6480" w:hanging="360"/>
+      </w:pPr>
+      <w:rPr>
+        <w:u w:val="none"/>
+      </w:rPr>
     </w:lvl>
   </w:abstractNum>
   <w:num w:numId="1">
@@ -13355,7 +13538,7 @@
 
 <file path=customXML/item1.xml><?xml version="1.0" encoding="utf-8"?>
 <go:gDocsCustomXmlDataStorage xmlns:go="http://customooxmlschemas.google.com/" xmlns:r="http://schemas.openxmlformats.org/officeDocument/2006/relationships">
-  <go:docsCustomData xmlns:go="http://customooxmlschemas.google.com/" roundtripDataSignature="AMtx7mgfCcYNnfqLSxVuRXSw898Q/Emqrw==">AMUW2mXk+CLrt+yzFzR/DgRZPRGkCHHQpxYxUHMoh01MTibCaBeLNyq2Ih6S+4tOFU4yNsxFWnMf5CG7dLZApRYzXhXHoG7LRrdYbqZq6GVB8BftXcCKAIY=</go:docsCustomData>
+  <go:docsCustomData xmlns:go="http://customooxmlschemas.google.com/" roundtripDataSignature="AMtx7mgfCcYNnfqLSxVuRXSw898Q/Emqrw==">AMUW2mX5XSoFAnEc+lQrLIN0jq8934ZD43ZnZiHqEui22EMDu0CEcxObzvDGFhhiNP7dOsOm6NqLpIs859Dc3IZigZr5IyZ+YWDBkVXgGLLQnqQRQ0yY4nc=</go:docsCustomData>
 </go:gDocsCustomXmlDataStorage>
 </file>
 

</xml_diff>

<commit_message>
FIX: 'plea_ignored' branch is now inserting what is is supposed to + petition to protocol copy condition now works fine.
</commit_message>
<xml_diff>
--- a/templates/summon_ags_template.docx
+++ b/templates/summon_ags_template.docx
@@ -6477,7 +6477,7 @@
           <w:highlight w:val="white"/>
           <w:rtl w:val="0"/>
         </w:rPr>
-        <w:t xml:space="preserve">module_ignore</w:t>
+        <w:t xml:space="preserve">module_ignore </w:t>
       </w:r>
       <w:r>
         <w:rPr>
@@ -8455,7 +8455,7 @@
           <w:szCs w:val="20"/>
           <w:rtl w:val="0"/>
         </w:rPr>
-        <w:t xml:space="preserve">Признать незаконным бездействия Призывной комиссии и Военного комиссариата, выразившиеся в нерассмотрении Заявления Административного истца о замене военной службы по призыву альтернативной гражданской службой от {{ ags_plea_date }}. </w:t>
+        <w:t xml:space="preserve">Признать незаконным бездействие Призывной комиссии и Военного комиссариата, выразившиеся в нерассмотрении Заявления Административного истца о замене военной службы по призыву альтернативной гражданской службой от {{ ags_plea_date }}. </w:t>
       </w:r>
     </w:p>
     <w:p>
@@ -9257,7 +9257,7 @@
           <w:szCs w:val="20"/>
           <w:rtl w:val="0"/>
         </w:rPr>
-        <w:t xml:space="preserve">{%p if not annex_protocol_copy%}</w:t>
+        <w:t xml:space="preserve">{%p if (summoned_to_the_hearing_and_rejected == true and annex_protocol_copy == false) %}</w:t>
       </w:r>
     </w:p>
     <w:p>
@@ -13538,7 +13538,7 @@
 
 <file path=customXML/item1.xml><?xml version="1.0" encoding="utf-8"?>
 <go:gDocsCustomXmlDataStorage xmlns:go="http://customooxmlschemas.google.com/" xmlns:r="http://schemas.openxmlformats.org/officeDocument/2006/relationships">
-  <go:docsCustomData xmlns:go="http://customooxmlschemas.google.com/" roundtripDataSignature="AMtx7mgfCcYNnfqLSxVuRXSw898Q/Emqrw==">AMUW2mX5XSoFAnEc+lQrLIN0jq8934ZD43ZnZiHqEui22EMDu0CEcxObzvDGFhhiNP7dOsOm6NqLpIs859Dc3IZigZr5IyZ+YWDBkVXgGLLQnqQRQ0yY4nc=</go:docsCustomData>
+  <go:docsCustomData xmlns:go="http://customooxmlschemas.google.com/" roundtripDataSignature="AMtx7mgfCcYNnfqLSxVuRXSw898Q/Emqrw==">AMUW2mXoSB0V1yE+6R4kNlgSE6Owd0L/uW0zDJwyL3/3jLkZqqxrgqWCZGiqRdNbq7/5BuEGs/a8+Wd2U/aXuqdAz9zii+k3OlWZJnWrghaQIWIWDyNZ6h8=</go:docsCustomData>
 </go:gDocsCustomXmlDataStorage>
 </file>
 

</xml_diff>

<commit_message>
CHANGE: template for ags changed to reflect latest changes.
</commit_message>
<xml_diff>
--- a/templates/summon_ags_template.docx
+++ b/templates/summon_ags_template.docx
@@ -1489,7 +1489,7 @@
           <w:szCs w:val="20"/>
           <w:rtl w:val="0"/>
         </w:rPr>
-        <w:t xml:space="preserve">{%p if plea_incaction %}</w:t>
+        <w:t xml:space="preserve">{%p if plea_inaction %}</w:t>
       </w:r>
     </w:p>
     <w:p>
@@ -1515,7 +1515,7 @@
           <w:szCs w:val="20"/>
           <w:rtl w:val="0"/>
         </w:rPr>
-        <w:t xml:space="preserve">Признать незаконным бездействия Призывной комиссии и Военного комиссариата, выразившиеся в нерассмотрении Заявления Административного истца о замене военной службы по призыву альтернативной гражданской службой от {{ ags_plea_date }}. </w:t>
+        <w:t xml:space="preserve">Признать незаконным бездействие Призывной комиссии и Военного комиссариата, выразившиеся в нерассмотрении заявления Административного истца о замене военной службы по призыву альтернативной гражданской службой от {{ ags_plea_date }}. </w:t>
       </w:r>
     </w:p>
     <w:p>
@@ -1683,7 +1683,7 @@
           <w:szCs w:val="20"/>
           <w:rtl w:val="0"/>
         </w:rPr>
-        <w:t xml:space="preserve">Обязать Призывную комиссию повторно рассмотреть заявление Административного истца о замене военной службы на альтернативную гражданскую службу. </w:t>
+        <w:t xml:space="preserve">Обязать Призывную комиссию повторно рассмотреть заявление Административного истца о замене военной службы на альтернативную гражданскую службу от {{ ags_plea_date }}. </w:t>
       </w:r>
     </w:p>
     <w:p>
@@ -1744,7 +1744,7 @@
           <w:szCs w:val="20"/>
           <w:rtl w:val="0"/>
         </w:rPr>
-        <w:t xml:space="preserve">Обязать Призывную комиссию рассмотреть заявление Административного истца о замене военной службы на альтернативную гражданскую службу. </w:t>
+        <w:t xml:space="preserve">Обязать Призывную комиссию рассмотреть заявление Административного истца о замене военной службы на альтернативную гражданскую службу от {{ ags_plea_date }}. </w:t>
       </w:r>
     </w:p>
     <w:p>
@@ -2712,6 +2712,36 @@
         </w:rPr>
         <w:t xml:space="preserve"> комиссии.</w:t>
       </w:r>
+    </w:p>
+    <w:p>
+      <w:pPr>
+        <w:keepNext w:val="0"/>
+        <w:keepLines w:val="0"/>
+        <w:pageBreakBefore w:val="0"/>
+        <w:widowControl w:val="1"/>
+        <w:pBdr>
+          <w:top w:space="0" w:sz="0" w:val="nil"/>
+          <w:left w:space="0" w:sz="0" w:val="nil"/>
+          <w:bottom w:space="0" w:sz="0" w:val="nil"/>
+          <w:right w:space="0" w:sz="0" w:val="nil"/>
+          <w:between w:space="0" w:sz="0" w:val="nil"/>
+        </w:pBdr>
+        <w:shd w:fill="auto" w:val="clear"/>
+        <w:spacing w:after="120" w:before="120" w:line="240" w:lineRule="auto"/>
+        <w:ind w:left="0" w:right="0" w:firstLine="0"/>
+        <w:jc w:val="both"/>
+        <w:rPr>
+          <w:rFonts w:ascii="Times New Roman" w:cs="Times New Roman" w:eastAsia="Times New Roman" w:hAnsi="Times New Roman"/>
+          <w:i w:val="0"/>
+          <w:smallCaps w:val="0"/>
+          <w:strike w:val="0"/>
+          <w:color w:val="000000"/>
+          <w:sz w:val="20"/>
+          <w:szCs w:val="20"/>
+          <w:shd w:fill="auto" w:val="clear"/>
+          <w:vertAlign w:val="baseline"/>
+        </w:rPr>
+      </w:pPr>
       <w:r>
         <w:rPr>
           <w:rFonts w:ascii="Times New Roman" w:cs="Times New Roman" w:eastAsia="Times New Roman" w:hAnsi="Times New Roman"/>
@@ -3135,48 +3165,11 @@
       <w:r>
         <w:rPr>
           <w:rFonts w:ascii="Times New Roman" w:cs="Times New Roman" w:eastAsia="Times New Roman" w:hAnsi="Times New Roman"/>
-          <w:i w:val="0"/>
-          <w:smallCaps w:val="0"/>
-          <w:strike w:val="0"/>
-          <w:color w:val="000000"/>
-          <w:sz w:val="20"/>
-          <w:szCs w:val="20"/>
-          <w:u w:val="none"/>
-          <w:shd w:fill="auto" w:val="clear"/>
-          <w:vertAlign w:val="baseline"/>
-          <w:rtl w:val="0"/>
-        </w:rPr>
-        <w:t xml:space="preserve">До настоящего момента Административному истцу так и не было предоставлено гарантированное </w:t>
-      </w:r>
-      <w:r>
-        <w:rPr>
-          <w:rFonts w:ascii="Times New Roman" w:cs="Times New Roman" w:eastAsia="Times New Roman" w:hAnsi="Times New Roman"/>
-          <w:sz w:val="20"/>
-          <w:szCs w:val="20"/>
-          <w:rtl w:val="0"/>
-        </w:rPr>
-        <w:t xml:space="preserve">Конституцией</w:t>
-      </w:r>
-      <w:r>
-        <w:rPr>
-          <w:rFonts w:ascii="Times New Roman" w:cs="Times New Roman" w:eastAsia="Times New Roman" w:hAnsi="Times New Roman"/>
-          <w:i w:val="0"/>
-          <w:smallCaps w:val="0"/>
-          <w:strike w:val="0"/>
-          <w:color w:val="000000"/>
-          <w:sz w:val="20"/>
-          <w:szCs w:val="20"/>
-          <w:u w:val="none"/>
-          <w:shd w:fill="auto" w:val="clear"/>
-          <w:vertAlign w:val="baseline"/>
-          <w:rtl w:val="0"/>
-        </w:rPr>
-        <w:t xml:space="preserve"> РФ право на замену военной службы альтернативной гражданской службой.</w:t>
-      </w:r>
-      <w:r>
-        <w:rPr>
-          <w:rtl w:val="0"/>
-        </w:rPr>
+          <w:sz w:val="20"/>
+          <w:szCs w:val="20"/>
+          <w:rtl w:val="0"/>
+        </w:rPr>
+        <w:t xml:space="preserve">До настоящего момента Административному истцу так и не было предоставлено гарантированное Конституцией РФ право на замену военной службы альтернативной гражданской службой в соответствии с ФЗ от 25.07.2002 № 113-ФЗ «Об альтернативной гражданской службе» (далее – Закон об АГС).</w:t>
       </w:r>
     </w:p>
     <w:p>
@@ -3421,7 +3414,32 @@
           <w:vertAlign w:val="baseline"/>
           <w:rtl w:val="0"/>
         </w:rPr>
-        <w:t xml:space="preserve">Право на замену военной службы по призыву на АГС гарантировано частью 3 статьи 59 Конституции РФ и статьей 2 ФЗ от 25.07.2002 № 113-ФЗ «Об альтернативной гражданской службе». </w:t>
+        <w:t xml:space="preserve">Право на замену военной службы по призыву на АГС гарантировано частью 3 статьи 59 Конституции РФ и статьей 2 </w:t>
+      </w:r>
+      <w:r>
+        <w:rPr>
+          <w:rFonts w:ascii="Times New Roman" w:cs="Times New Roman" w:eastAsia="Times New Roman" w:hAnsi="Times New Roman"/>
+          <w:sz w:val="20"/>
+          <w:szCs w:val="20"/>
+          <w:rtl w:val="0"/>
+        </w:rPr>
+        <w:t xml:space="preserve">Закона об АГС</w:t>
+      </w:r>
+      <w:r>
+        <w:rPr>
+          <w:rFonts w:ascii="Times New Roman" w:cs="Times New Roman" w:eastAsia="Times New Roman" w:hAnsi="Times New Roman"/>
+          <w:i w:val="0"/>
+          <w:smallCaps w:val="0"/>
+          <w:strike w:val="0"/>
+          <w:color w:val="000000"/>
+          <w:sz w:val="20"/>
+          <w:szCs w:val="20"/>
+          <w:u w:val="none"/>
+          <w:shd w:fill="auto" w:val="clear"/>
+          <w:vertAlign w:val="baseline"/>
+          <w:rtl w:val="0"/>
+        </w:rPr>
+        <w:t xml:space="preserve">. </w:t>
       </w:r>
     </w:p>
     <w:p>
@@ -3562,7 +3580,32 @@
           <w:vertAlign w:val="baseline"/>
           <w:rtl w:val="0"/>
         </w:rPr>
-        <w:t xml:space="preserve">В соответствии с пунктом 3 статьи 12 ФЗ от 25.07.2002 № 113-ФЗ «Об альтернативной гражданской службе» решение об отказе в замене военной службы по призыву на АГС должно быть мотивированным. </w:t>
+        <w:t xml:space="preserve">В соответствии с пунктом 3 статьи 12 </w:t>
+      </w:r>
+      <w:r>
+        <w:rPr>
+          <w:rFonts w:ascii="Times New Roman" w:cs="Times New Roman" w:eastAsia="Times New Roman" w:hAnsi="Times New Roman"/>
+          <w:sz w:val="20"/>
+          <w:szCs w:val="20"/>
+          <w:rtl w:val="0"/>
+        </w:rPr>
+        <w:t xml:space="preserve">Закона об АГС</w:t>
+      </w:r>
+      <w:r>
+        <w:rPr>
+          <w:rFonts w:ascii="Times New Roman" w:cs="Times New Roman" w:eastAsia="Times New Roman" w:hAnsi="Times New Roman"/>
+          <w:i w:val="0"/>
+          <w:smallCaps w:val="0"/>
+          <w:strike w:val="0"/>
+          <w:color w:val="000000"/>
+          <w:sz w:val="20"/>
+          <w:szCs w:val="20"/>
+          <w:u w:val="none"/>
+          <w:shd w:fill="auto" w:val="clear"/>
+          <w:vertAlign w:val="baseline"/>
+          <w:rtl w:val="0"/>
+        </w:rPr>
+        <w:t xml:space="preserve"> решение об отказе в замене военной службы по призыву на АГС должно быть мотивированным. </w:t>
       </w:r>
     </w:p>
     <w:p>
@@ -3710,16 +3753,16 @@
           <w:highlight w:val="white"/>
           <w:rtl w:val="0"/>
         </w:rPr>
-        <w:t xml:space="preserve">module_deadline_missed</w:t>
-      </w:r>
-      <w:r>
-        <w:rPr>
-          <w:rFonts w:ascii="Times New Roman" w:cs="Times New Roman" w:eastAsia="Times New Roman" w:hAnsi="Times New Roman"/>
-          <w:sz w:val="20"/>
-          <w:szCs w:val="20"/>
-          <w:rtl w:val="0"/>
-        </w:rPr>
-        <w:t xml:space="preserve"> %}</w:t>
+        <w:t xml:space="preserve">module_deadline_missed_rejection</w:t>
+      </w:r>
+      <w:r>
+        <w:rPr>
+          <w:rFonts w:ascii="Times New Roman" w:cs="Times New Roman" w:eastAsia="Times New Roman" w:hAnsi="Times New Roman"/>
+          <w:sz w:val="20"/>
+          <w:szCs w:val="20"/>
+          <w:rtl w:val="0"/>
+        </w:rPr>
+        <w:t xml:space="preserve"> %}module_deadline_missed</w:t>
       </w:r>
     </w:p>
     <w:p>
@@ -3870,7 +3913,32 @@
           <w:vertAlign w:val="baseline"/>
           <w:rtl w:val="0"/>
         </w:rPr>
-        <w:t xml:space="preserve">Право на замену военной службы по призыву на АГС гарантировано частью 3 статьи 59 Конституции РФ и статьей 2 ФЗ от 25.07.2002 № 113-ФЗ «Об альтернативной гражданской службе». </w:t>
+        <w:t xml:space="preserve">Право на замену военной службы по призыву на АГС гарантировано частью 3 статьи 59 Конституции РФ и статьей 2 </w:t>
+      </w:r>
+      <w:r>
+        <w:rPr>
+          <w:rFonts w:ascii="Times New Roman" w:cs="Times New Roman" w:eastAsia="Times New Roman" w:hAnsi="Times New Roman"/>
+          <w:sz w:val="20"/>
+          <w:szCs w:val="20"/>
+          <w:rtl w:val="0"/>
+        </w:rPr>
+        <w:t xml:space="preserve">Закона об АГС</w:t>
+      </w:r>
+      <w:r>
+        <w:rPr>
+          <w:rFonts w:ascii="Times New Roman" w:cs="Times New Roman" w:eastAsia="Times New Roman" w:hAnsi="Times New Roman"/>
+          <w:i w:val="0"/>
+          <w:smallCaps w:val="0"/>
+          <w:strike w:val="0"/>
+          <w:color w:val="000000"/>
+          <w:sz w:val="20"/>
+          <w:szCs w:val="20"/>
+          <w:u w:val="none"/>
+          <w:shd w:fill="auto" w:val="clear"/>
+          <w:vertAlign w:val="baseline"/>
+          <w:rtl w:val="0"/>
+        </w:rPr>
+        <w:t xml:space="preserve">. </w:t>
       </w:r>
     </w:p>
     <w:p>
@@ -4043,7 +4111,32 @@
           <w:vertAlign w:val="baseline"/>
           <w:rtl w:val="0"/>
         </w:rPr>
-        <w:t xml:space="preserve">Данная позиция полностью подтверждается судебной практикой. Так, согласно Кассационному определению Второго кассационного суда общей юрисдикции от 11.08.2021 № 88а-15837/2021 г. № 2а-340/2020:</w:t>
+        <w:t xml:space="preserve">Данная позиция полностью подтверждается судебной практикой. </w:t>
+      </w:r>
+      <w:r>
+        <w:rPr>
+          <w:rFonts w:ascii="Times New Roman" w:cs="Times New Roman" w:eastAsia="Times New Roman" w:hAnsi="Times New Roman"/>
+          <w:sz w:val="20"/>
+          <w:szCs w:val="20"/>
+          <w:rtl w:val="0"/>
+        </w:rPr>
+        <w:t xml:space="preserve">Так, согласно Кассационному определению Второго кассационного суда общей юрисдикции от 11.08.2021 № 88а-15837/2021 по делу № 2а-340/2020:</w:t>
+      </w:r>
+      <w:r>
+        <w:rPr>
+          <w:rFonts w:ascii="Times New Roman" w:cs="Times New Roman" w:eastAsia="Times New Roman" w:hAnsi="Times New Roman"/>
+          <w:i w:val="0"/>
+          <w:smallCaps w:val="0"/>
+          <w:strike w:val="0"/>
+          <w:color w:val="000000"/>
+          <w:sz w:val="20"/>
+          <w:szCs w:val="20"/>
+          <w:u w:val="none"/>
+          <w:shd w:fill="auto" w:val="clear"/>
+          <w:vertAlign w:val="baseline"/>
+          <w:rtl w:val="0"/>
+        </w:rPr>
+        <w:t xml:space="preserve">:</w:t>
       </w:r>
     </w:p>
     <w:p>
@@ -4316,101 +4409,32 @@
           <w:vertAlign w:val="baseline"/>
           <w:rtl w:val="0"/>
         </w:rPr>
-        <w:t xml:space="preserve">В силу статьи 28 Конституции России, статьи 18 Всеобщей декларации прав человека, статьи 18 Международного пакта о гражданских и политических правах, человек вправе придерживаться имеющихся убеждений, но и менять свою религию или убеждения.</w:t>
-      </w:r>
-    </w:p>
-    <w:p>
-      <w:pPr>
-        <w:keepNext w:val="0"/>
-        <w:keepLines w:val="0"/>
-        <w:pageBreakBefore w:val="0"/>
-        <w:widowControl w:val="1"/>
-        <w:pBdr>
-          <w:top w:space="0" w:sz="0" w:val="nil"/>
-          <w:left w:space="0" w:sz="0" w:val="nil"/>
-          <w:bottom w:space="0" w:sz="0" w:val="nil"/>
-          <w:right w:space="0" w:sz="0" w:val="nil"/>
-          <w:between w:space="0" w:sz="0" w:val="nil"/>
-        </w:pBdr>
-        <w:shd w:fill="auto" w:val="clear"/>
-        <w:spacing w:after="120" w:before="120" w:line="240" w:lineRule="auto"/>
-        <w:ind w:left="0" w:right="0" w:firstLine="0"/>
-        <w:jc w:val="both"/>
-        <w:rPr>
-          <w:rFonts w:ascii="Times New Roman" w:cs="Times New Roman" w:eastAsia="Times New Roman" w:hAnsi="Times New Roman"/>
-          <w:i w:val="0"/>
-          <w:smallCaps w:val="0"/>
-          <w:strike w:val="0"/>
-          <w:color w:val="000000"/>
-          <w:sz w:val="20"/>
-          <w:szCs w:val="20"/>
-          <w:u w:val="none"/>
-          <w:shd w:fill="auto" w:val="clear"/>
-          <w:vertAlign w:val="baseline"/>
-        </w:rPr>
-      </w:pPr>
-      <w:r>
-        <w:rPr>
-          <w:rFonts w:ascii="Times New Roman" w:cs="Times New Roman" w:eastAsia="Times New Roman" w:hAnsi="Times New Roman"/>
-          <w:i w:val="0"/>
-          <w:smallCaps w:val="0"/>
-          <w:strike w:val="0"/>
-          <w:color w:val="000000"/>
-          <w:sz w:val="20"/>
-          <w:szCs w:val="20"/>
-          <w:u w:val="none"/>
-          <w:shd w:fill="auto" w:val="clear"/>
-          <w:vertAlign w:val="baseline"/>
-          <w:rtl w:val="0"/>
-        </w:rPr>
-        <w:t xml:space="preserve">В решении от 01.02.2013 по делу «Ким и др. против Республики Корея» (сообщение № 1786/2008 CCPR/C/106/D/1786/2008), Комитет ООН по правам человека приравнял право на отказ от военной службы к праву иметь убеждения, признав тем самым, что данное право не может быть ограничено государством (п. 1 ст. 18 Международного пакта о гражданских и политических правах).</w:t>
-      </w:r>
-    </w:p>
-    <w:p>
-      <w:pPr>
-        <w:keepNext w:val="0"/>
-        <w:keepLines w:val="0"/>
-        <w:pageBreakBefore w:val="0"/>
-        <w:widowControl w:val="1"/>
-        <w:pBdr>
-          <w:top w:space="0" w:sz="0" w:val="nil"/>
-          <w:left w:space="0" w:sz="0" w:val="nil"/>
-          <w:bottom w:space="0" w:sz="0" w:val="nil"/>
-          <w:right w:space="0" w:sz="0" w:val="nil"/>
-          <w:between w:space="0" w:sz="0" w:val="nil"/>
-        </w:pBdr>
-        <w:shd w:fill="auto" w:val="clear"/>
-        <w:spacing w:after="120" w:before="120" w:line="240" w:lineRule="auto"/>
-        <w:ind w:left="0" w:right="0" w:firstLine="0"/>
-        <w:jc w:val="both"/>
-        <w:rPr>
-          <w:rFonts w:ascii="Times New Roman" w:cs="Times New Roman" w:eastAsia="Times New Roman" w:hAnsi="Times New Roman"/>
-          <w:i w:val="0"/>
-          <w:smallCaps w:val="0"/>
-          <w:strike w:val="0"/>
-          <w:color w:val="000000"/>
-          <w:sz w:val="20"/>
-          <w:szCs w:val="20"/>
-          <w:u w:val="none"/>
-          <w:shd w:fill="auto" w:val="clear"/>
-          <w:vertAlign w:val="baseline"/>
-        </w:rPr>
-      </w:pPr>
-      <w:r>
-        <w:rPr>
-          <w:rFonts w:ascii="Times New Roman" w:cs="Times New Roman" w:eastAsia="Times New Roman" w:hAnsi="Times New Roman"/>
-          <w:i w:val="0"/>
-          <w:smallCaps w:val="0"/>
-          <w:strike w:val="0"/>
-          <w:color w:val="000000"/>
-          <w:sz w:val="20"/>
-          <w:szCs w:val="20"/>
-          <w:u w:val="none"/>
-          <w:shd w:fill="auto" w:val="clear"/>
-          <w:vertAlign w:val="baseline"/>
-          <w:rtl w:val="0"/>
-        </w:rPr>
-        <w:t xml:space="preserve">Таким образом, формирование у гражданина убеждений, противоречащих несению военной службы уже после срока установленного ст. 11 ФЗ от 25.07.2002 № 113-ФЗ «Об альтернативной гражданской службе» должно рассматриваться правоприменителем как уважительная причина пропуска срока подачи соответствующего заявления.</w:t>
+        <w:t xml:space="preserve">Таким образом, формирование у гражданина убеждений, противоречащих несению военной службы уже после срока установленного ст. 11 </w:t>
+      </w:r>
+      <w:r>
+        <w:rPr>
+          <w:rFonts w:ascii="Times New Roman" w:cs="Times New Roman" w:eastAsia="Times New Roman" w:hAnsi="Times New Roman"/>
+          <w:sz w:val="20"/>
+          <w:szCs w:val="20"/>
+          <w:rtl w:val="0"/>
+        </w:rPr>
+        <w:t xml:space="preserve">Закона об АГС</w:t>
+      </w:r>
+      <w:r>
+        <w:rPr>
+          <w:rFonts w:ascii="Times New Roman" w:cs="Times New Roman" w:eastAsia="Times New Roman" w:hAnsi="Times New Roman"/>
+          <w:i w:val="0"/>
+          <w:smallCaps w:val="0"/>
+          <w:strike w:val="0"/>
+          <w:color w:val="000000"/>
+          <w:sz w:val="20"/>
+          <w:szCs w:val="20"/>
+          <w:u w:val="none"/>
+          <w:shd w:fill="auto" w:val="clear"/>
+          <w:vertAlign w:val="baseline"/>
+          <w:rtl w:val="0"/>
+        </w:rPr>
+        <w:t xml:space="preserve"> должно рассматриваться правоприменителем как уважительная причина пропуска срока подачи соответствующего заявления.</w:t>
       </w:r>
     </w:p>
     <w:p>
@@ -4781,7 +4805,32 @@
           <w:vertAlign w:val="baseline"/>
           <w:rtl w:val="0"/>
         </w:rPr>
-        <w:t xml:space="preserve">Право на замену военной службы по призыву на АГС гарантировано частью 3 статьи 59 Конституции РФ и статьей 2 ФЗ от 25.07.2002 № 113-ФЗ «Об альтернативной гражданской службе». </w:t>
+        <w:t xml:space="preserve">Право на замену военной службы по призыву на АГС гарантировано частью 3 статьи 59 Конституции РФ и статьей 2 </w:t>
+      </w:r>
+      <w:r>
+        <w:rPr>
+          <w:rFonts w:ascii="Times New Roman" w:cs="Times New Roman" w:eastAsia="Times New Roman" w:hAnsi="Times New Roman"/>
+          <w:sz w:val="20"/>
+          <w:szCs w:val="20"/>
+          <w:rtl w:val="0"/>
+        </w:rPr>
+        <w:t xml:space="preserve">Закона об АГС</w:t>
+      </w:r>
+      <w:r>
+        <w:rPr>
+          <w:rFonts w:ascii="Times New Roman" w:cs="Times New Roman" w:eastAsia="Times New Roman" w:hAnsi="Times New Roman"/>
+          <w:i w:val="0"/>
+          <w:smallCaps w:val="0"/>
+          <w:strike w:val="0"/>
+          <w:color w:val="000000"/>
+          <w:sz w:val="20"/>
+          <w:szCs w:val="20"/>
+          <w:u w:val="none"/>
+          <w:shd w:fill="auto" w:val="clear"/>
+          <w:vertAlign w:val="baseline"/>
+          <w:rtl w:val="0"/>
+        </w:rPr>
+        <w:t xml:space="preserve">. </w:t>
       </w:r>
     </w:p>
     <w:p>
@@ -4922,7 +4971,32 @@
           <w:vertAlign w:val="baseline"/>
           <w:rtl w:val="0"/>
         </w:rPr>
-        <w:t xml:space="preserve">В соответствии с абз. 3 п. 4 ст. 12 ФЗ от 25.07.2002 № 113-ФЗ «Об альтернативной гражданской службе», основанием для отказа в замене военной службы по призыву на альтернативную гражданскую службу является то, что характеризующие документы и другие данные не соответствуют доводам гражданина о том, что несение военной службы противоречит его убеждениям.</w:t>
+        <w:t xml:space="preserve">В соответствии с абз. 3 п. 4 ст. 12 </w:t>
+      </w:r>
+      <w:r>
+        <w:rPr>
+          <w:rFonts w:ascii="Times New Roman" w:cs="Times New Roman" w:eastAsia="Times New Roman" w:hAnsi="Times New Roman"/>
+          <w:sz w:val="20"/>
+          <w:szCs w:val="20"/>
+          <w:rtl w:val="0"/>
+        </w:rPr>
+        <w:t xml:space="preserve">Закона об АГС</w:t>
+      </w:r>
+      <w:r>
+        <w:rPr>
+          <w:rFonts w:ascii="Times New Roman" w:cs="Times New Roman" w:eastAsia="Times New Roman" w:hAnsi="Times New Roman"/>
+          <w:i w:val="0"/>
+          <w:smallCaps w:val="0"/>
+          <w:strike w:val="0"/>
+          <w:color w:val="000000"/>
+          <w:sz w:val="20"/>
+          <w:szCs w:val="20"/>
+          <w:u w:val="none"/>
+          <w:shd w:fill="auto" w:val="clear"/>
+          <w:vertAlign w:val="baseline"/>
+          <w:rtl w:val="0"/>
+        </w:rPr>
+        <w:t xml:space="preserve">, основанием для отказа в замене военной службы по призыву на альтернативную гражданскую службу является то, что характеризующие документы и другие данные не соответствуют доводам гражданина о том, что несение военной службы противоречит его убеждениям.</w:t>
       </w:r>
     </w:p>
     <w:p>
@@ -5315,7 +5389,32 @@
           <w:vertAlign w:val="baseline"/>
           <w:rtl w:val="0"/>
         </w:rPr>
-        <w:t xml:space="preserve">Похожий вывод содержится в Заключении на проект ФЗ «Об альтернативной гражданской службе», утвержденном Решением Комитета по обороне Государственной Думы от 20.03.2002 № 86/1, согласно которому: </w:t>
+        <w:t xml:space="preserve">Похожий вывод содержится в Заключении на проект </w:t>
+      </w:r>
+      <w:r>
+        <w:rPr>
+          <w:rFonts w:ascii="Times New Roman" w:cs="Times New Roman" w:eastAsia="Times New Roman" w:hAnsi="Times New Roman"/>
+          <w:sz w:val="20"/>
+          <w:szCs w:val="20"/>
+          <w:rtl w:val="0"/>
+        </w:rPr>
+        <w:t xml:space="preserve">Закона об АГС</w:t>
+      </w:r>
+      <w:r>
+        <w:rPr>
+          <w:rFonts w:ascii="Times New Roman" w:cs="Times New Roman" w:eastAsia="Times New Roman" w:hAnsi="Times New Roman"/>
+          <w:i w:val="0"/>
+          <w:smallCaps w:val="0"/>
+          <w:strike w:val="0"/>
+          <w:color w:val="000000"/>
+          <w:sz w:val="20"/>
+          <w:szCs w:val="20"/>
+          <w:u w:val="none"/>
+          <w:shd w:fill="auto" w:val="clear"/>
+          <w:vertAlign w:val="baseline"/>
+          <w:rtl w:val="0"/>
+        </w:rPr>
+        <w:t xml:space="preserve">, утвержденном Решением Комитета по обороне Государственной Думы от 20.03.2002 № 86/1, согласно которому: </w:t>
       </w:r>
     </w:p>
     <w:p>
@@ -5650,40 +5749,34 @@
           <w:vertAlign w:val="baseline"/>
           <w:rtl w:val="0"/>
         </w:rPr>
-        <w:t xml:space="preserve">Призывная комиссия отказалась выслушать доводы свидетелей Административного истца, чем нарушила положение пункта 2 статьи 12 ФЗ «Об</w:t>
-      </w:r>
-      <w:r>
-        <w:rPr>
-          <w:rFonts w:ascii="Times New Roman" w:cs="Times New Roman" w:eastAsia="Times New Roman" w:hAnsi="Times New Roman"/>
-          <w:i w:val="0"/>
-          <w:smallCaps w:val="0"/>
-          <w:strike w:val="0"/>
-          <w:color w:val="000000"/>
-          <w:sz w:val="20"/>
-          <w:szCs w:val="20"/>
-          <w:u w:val="none"/>
-          <w:shd w:fill="auto" w:val="clear"/>
-          <w:vertAlign w:val="baseline"/>
-          <w:rtl w:val="0"/>
-        </w:rPr>
-        <w:t xml:space="preserve"> </w:t>
+        <w:t xml:space="preserve">Призывная комиссия отказалась выслушать доводы свидетелей Административного истца, чем нарушила положение пункта 2 статьи 12 </w:t>
       </w:r>
       <w:r>
         <w:rPr>
           <w:rFonts w:ascii="Times New Roman" w:cs="Times New Roman" w:eastAsia="Times New Roman" w:hAnsi="Times New Roman"/>
           <w:b w:val="1"/>
-          <w:i w:val="0"/>
-          <w:smallCaps w:val="0"/>
-          <w:strike w:val="0"/>
-          <w:color w:val="000000"/>
-          <w:sz w:val="20"/>
-          <w:szCs w:val="20"/>
-          <w:u w:val="none"/>
-          <w:shd w:fill="auto" w:val="clear"/>
-          <w:vertAlign w:val="baseline"/>
-          <w:rtl w:val="0"/>
-        </w:rPr>
-        <w:t xml:space="preserve">альтернативной гражданской службе».</w:t>
+          <w:sz w:val="20"/>
+          <w:szCs w:val="20"/>
+          <w:rtl w:val="0"/>
+        </w:rPr>
+        <w:t xml:space="preserve">Закона об АГС</w:t>
+      </w:r>
+      <w:r>
+        <w:rPr>
+          <w:rFonts w:ascii="Times New Roman" w:cs="Times New Roman" w:eastAsia="Times New Roman" w:hAnsi="Times New Roman"/>
+          <w:b w:val="1"/>
+          <w:i w:val="0"/>
+          <w:smallCaps w:val="0"/>
+          <w:strike w:val="0"/>
+          <w:color w:val="000000"/>
+          <w:sz w:val="20"/>
+          <w:szCs w:val="20"/>
+          <w:u w:val="none"/>
+          <w:shd w:fill="auto" w:val="clear"/>
+          <w:vertAlign w:val="baseline"/>
+          <w:rtl w:val="0"/>
+        </w:rPr>
+        <w:t xml:space="preserve">.</w:t>
       </w:r>
     </w:p>
     <w:p>
@@ -5730,7 +5823,32 @@
           <w:vertAlign w:val="baseline"/>
           <w:rtl w:val="0"/>
         </w:rPr>
-        <w:t xml:space="preserve">Право на замену военной службы по призыву на АГС гарантировано частью 3 статьи 59 Конституции РФ и статьей 2 ФЗ от 25.07.2002 № 113-ФЗ «Об альтернативной гражданской службе». </w:t>
+        <w:t xml:space="preserve">Право на замену военной службы по призыву на АГС гарантировано частью 3 статьи 59 Конституции РФ и статьей 2 </w:t>
+      </w:r>
+      <w:r>
+        <w:rPr>
+          <w:rFonts w:ascii="Times New Roman" w:cs="Times New Roman" w:eastAsia="Times New Roman" w:hAnsi="Times New Roman"/>
+          <w:sz w:val="20"/>
+          <w:szCs w:val="20"/>
+          <w:rtl w:val="0"/>
+        </w:rPr>
+        <w:t xml:space="preserve">Закона об АГС</w:t>
+      </w:r>
+      <w:r>
+        <w:rPr>
+          <w:rFonts w:ascii="Times New Roman" w:cs="Times New Roman" w:eastAsia="Times New Roman" w:hAnsi="Times New Roman"/>
+          <w:i w:val="0"/>
+          <w:smallCaps w:val="0"/>
+          <w:strike w:val="0"/>
+          <w:color w:val="000000"/>
+          <w:sz w:val="20"/>
+          <w:szCs w:val="20"/>
+          <w:u w:val="none"/>
+          <w:shd w:fill="auto" w:val="clear"/>
+          <w:vertAlign w:val="baseline"/>
+          <w:rtl w:val="0"/>
+        </w:rPr>
+        <w:t xml:space="preserve">. </w:t>
       </w:r>
     </w:p>
     <w:p>
@@ -5824,7 +5942,32 @@
           <w:vertAlign w:val="baseline"/>
           <w:rtl w:val="0"/>
         </w:rPr>
-        <w:t xml:space="preserve">В соответствии с пунктом 2 статьи 12 ФЗ от 25.07.2002 № 113-ФЗ «Об альтернативной гражданской службе» Призывная комиссия рассматривает доводы гражданина о том, что несение военной службы противоречит его убеждениям или вероисповеданию, на основании выступлений на заседании призывной комиссии гражданина, а также лиц, которые согласились подтвердить достоверность его доводов о том, что несение военной службы противоречит его убеждениям или вероисповеданию.</w:t>
+        <w:t xml:space="preserve">В соответствии с пунктом 2 статьи 12 </w:t>
+      </w:r>
+      <w:r>
+        <w:rPr>
+          <w:rFonts w:ascii="Times New Roman" w:cs="Times New Roman" w:eastAsia="Times New Roman" w:hAnsi="Times New Roman"/>
+          <w:sz w:val="20"/>
+          <w:szCs w:val="20"/>
+          <w:rtl w:val="0"/>
+        </w:rPr>
+        <w:t xml:space="preserve">Закона об АГС</w:t>
+      </w:r>
+      <w:r>
+        <w:rPr>
+          <w:rFonts w:ascii="Times New Roman" w:cs="Times New Roman" w:eastAsia="Times New Roman" w:hAnsi="Times New Roman"/>
+          <w:i w:val="0"/>
+          <w:smallCaps w:val="0"/>
+          <w:strike w:val="0"/>
+          <w:color w:val="000000"/>
+          <w:sz w:val="20"/>
+          <w:szCs w:val="20"/>
+          <w:u w:val="none"/>
+          <w:shd w:fill="auto" w:val="clear"/>
+          <w:vertAlign w:val="baseline"/>
+          <w:rtl w:val="0"/>
+        </w:rPr>
+        <w:t xml:space="preserve"> Призывная комиссия рассматривает доводы гражданина о том, что несение военной службы противоречит его убеждениям или вероисповеданию, на основании выступлений на заседании призывной комиссии гражданина, а также лиц, которые согласились подтвердить достоверность его доводов о том, что несение военной службы противоречит его убеждениям или вероисповеданию.</w:t>
       </w:r>
     </w:p>
     <w:p>
@@ -6163,7 +6306,32 @@
           <w:vertAlign w:val="baseline"/>
           <w:rtl w:val="0"/>
         </w:rPr>
-        <w:t xml:space="preserve">В силу абзаца 4 части 3 статьи 12 Федерального закона от 25.07.2002 № 113-ФЗ «Об альтернативной гражданской службе» заключение (решение) выносится (принимается) простым большинством голосов при участии в заседании не менее двух третей членов призывной комиссии и объявляется гражданину, в отношении которого оно принято, с выдачей ему копии заключения (решения).</w:t>
+        <w:t xml:space="preserve">В силу абзаца 4 части 3 статьи 12 </w:t>
+      </w:r>
+      <w:r>
+        <w:rPr>
+          <w:rFonts w:ascii="Times New Roman" w:cs="Times New Roman" w:eastAsia="Times New Roman" w:hAnsi="Times New Roman"/>
+          <w:sz w:val="20"/>
+          <w:szCs w:val="20"/>
+          <w:rtl w:val="0"/>
+        </w:rPr>
+        <w:t xml:space="preserve">Закона об АГС</w:t>
+      </w:r>
+      <w:r>
+        <w:rPr>
+          <w:rFonts w:ascii="Times New Roman" w:cs="Times New Roman" w:eastAsia="Times New Roman" w:hAnsi="Times New Roman"/>
+          <w:i w:val="0"/>
+          <w:smallCaps w:val="0"/>
+          <w:strike w:val="0"/>
+          <w:color w:val="000000"/>
+          <w:sz w:val="20"/>
+          <w:szCs w:val="20"/>
+          <w:u w:val="none"/>
+          <w:shd w:fill="auto" w:val="clear"/>
+          <w:vertAlign w:val="baseline"/>
+          <w:rtl w:val="0"/>
+        </w:rPr>
+        <w:t xml:space="preserve"> заключение (решение) выносится (принимается) простым большинством голосов при участии в заседании не менее двух третей членов призывной комиссии и объявляется гражданину, в отношении которого оно принято, с выдачей ему копии заключения (решения).</w:t>
       </w:r>
     </w:p>
     <w:p>
@@ -6402,7 +6570,7 @@
           <w:szCs w:val="20"/>
           <w:rtl w:val="0"/>
         </w:rPr>
-        <w:t xml:space="preserve">В силу абзаца 4 части 3 статьи 12 Федерального закона от 25.07.2002 № 113-ФЗ «Об альтернативной гражданской службе» заключение (решение) выносится (принимается) простым большинством голосов при участии в заседании не менее двух третей членов призывной комиссии и объявляется гражданину, в отношении которого оно принято, с выдачей ему копии заключения (решения).</w:t>
+        <w:t xml:space="preserve">В силу абзаца 4 части 3 статьи 12 Закона об АГС заключение (решение) выносится (принимается) простым большинством голосов при участии в заседании не менее двух третей членов призывной комиссии и объявляется гражданину, в отношении которого оно принято, с выдачей ему копии заключения (решения).</w:t>
       </w:r>
     </w:p>
     <w:p>
@@ -6538,7 +6706,61 @@
           <w:vertAlign w:val="baseline"/>
           <w:rtl w:val="0"/>
         </w:rPr>
-        <w:t xml:space="preserve">Призывная комиссия не рассмотрела по существу заявление Административного истца на альтернативную гражданскую службу, в связи с чем,  бездействие Призывной комиссии является незаконным. </w:t>
+        <w:t xml:space="preserve">Призывная комиссия не рассмотрела по существу </w:t>
+      </w:r>
+      <w:r>
+        <w:rPr>
+          <w:rFonts w:ascii="Times New Roman" w:cs="Times New Roman" w:eastAsia="Times New Roman" w:hAnsi="Times New Roman"/>
+          <w:b w:val="1"/>
+          <w:sz w:val="20"/>
+          <w:szCs w:val="20"/>
+          <w:rtl w:val="0"/>
+        </w:rPr>
+        <w:t xml:space="preserve">Заявление на АГС,</w:t>
+      </w:r>
+      <w:r>
+        <w:rPr>
+          <w:rFonts w:ascii="Times New Roman" w:cs="Times New Roman" w:eastAsia="Times New Roman" w:hAnsi="Times New Roman"/>
+          <w:b w:val="1"/>
+          <w:i w:val="0"/>
+          <w:smallCaps w:val="0"/>
+          <w:strike w:val="0"/>
+          <w:color w:val="000000"/>
+          <w:sz w:val="20"/>
+          <w:szCs w:val="20"/>
+          <w:u w:val="none"/>
+          <w:shd w:fill="auto" w:val="clear"/>
+          <w:vertAlign w:val="baseline"/>
+          <w:rtl w:val="0"/>
+        </w:rPr>
+        <w:t xml:space="preserve"> в связи с чем,</w:t>
+      </w:r>
+      <w:r>
+        <w:rPr>
+          <w:rFonts w:ascii="Times New Roman" w:cs="Times New Roman" w:eastAsia="Times New Roman" w:hAnsi="Times New Roman"/>
+          <w:b w:val="1"/>
+          <w:sz w:val="20"/>
+          <w:szCs w:val="20"/>
+          <w:rtl w:val="0"/>
+        </w:rPr>
+        <w:t xml:space="preserve"> </w:t>
+      </w:r>
+      <w:r>
+        <w:rPr>
+          <w:rFonts w:ascii="Times New Roman" w:cs="Times New Roman" w:eastAsia="Times New Roman" w:hAnsi="Times New Roman"/>
+          <w:b w:val="1"/>
+          <w:i w:val="0"/>
+          <w:smallCaps w:val="0"/>
+          <w:strike w:val="0"/>
+          <w:color w:val="000000"/>
+          <w:sz w:val="20"/>
+          <w:szCs w:val="20"/>
+          <w:u w:val="none"/>
+          <w:shd w:fill="auto" w:val="clear"/>
+          <w:vertAlign w:val="baseline"/>
+          <w:rtl w:val="0"/>
+        </w:rPr>
+        <w:t xml:space="preserve">бездействие Военного Комиссариата и Призывной комиссии является незаконным. </w:t>
       </w:r>
       <w:r>
         <w:rPr>
@@ -6625,17 +6847,53 @@
         <w:rPr>
           <w:rFonts w:ascii="Times New Roman" w:cs="Times New Roman" w:eastAsia="Times New Roman" w:hAnsi="Times New Roman"/>
           <w:b w:val="1"/>
-          <w:i w:val="0"/>
-          <w:smallCaps w:val="0"/>
-          <w:strike w:val="0"/>
-          <w:color w:val="000000"/>
-          <w:sz w:val="20"/>
-          <w:szCs w:val="20"/>
-          <w:u w:val="none"/>
-          <w:vertAlign w:val="baseline"/>
-          <w:rtl w:val="0"/>
-        </w:rPr>
-        <w:t xml:space="preserve">Решение Призывной комиссии – подлежащим отмене.</w:t>
+          <w:sz w:val="20"/>
+          <w:szCs w:val="20"/>
+          <w:rtl w:val="0"/>
+        </w:rPr>
+        <w:t xml:space="preserve">Помимо этого, р</w:t>
+      </w:r>
+      <w:r>
+        <w:rPr>
+          <w:rFonts w:ascii="Times New Roman" w:cs="Times New Roman" w:eastAsia="Times New Roman" w:hAnsi="Times New Roman"/>
+          <w:b w:val="1"/>
+          <w:i w:val="0"/>
+          <w:smallCaps w:val="0"/>
+          <w:strike w:val="0"/>
+          <w:color w:val="000000"/>
+          <w:sz w:val="20"/>
+          <w:szCs w:val="20"/>
+          <w:u w:val="none"/>
+          <w:vertAlign w:val="baseline"/>
+          <w:rtl w:val="0"/>
+        </w:rPr>
+        <w:t xml:space="preserve">ешение Призывной комиссии </w:t>
+      </w:r>
+      <w:r>
+        <w:rPr>
+          <w:rFonts w:ascii="Times New Roman" w:cs="Times New Roman" w:eastAsia="Times New Roman" w:hAnsi="Times New Roman"/>
+          <w:b w:val="1"/>
+          <w:sz w:val="20"/>
+          <w:szCs w:val="20"/>
+          <w:rtl w:val="0"/>
+        </w:rPr>
+        <w:t xml:space="preserve">подлежит</w:t>
+      </w:r>
+      <w:r>
+        <w:rPr>
+          <w:rFonts w:ascii="Times New Roman" w:cs="Times New Roman" w:eastAsia="Times New Roman" w:hAnsi="Times New Roman"/>
+          <w:b w:val="1"/>
+          <w:i w:val="0"/>
+          <w:smallCaps w:val="0"/>
+          <w:strike w:val="0"/>
+          <w:color w:val="000000"/>
+          <w:sz w:val="20"/>
+          <w:szCs w:val="20"/>
+          <w:u w:val="none"/>
+          <w:vertAlign w:val="baseline"/>
+          <w:rtl w:val="0"/>
+        </w:rPr>
+        <w:t xml:space="preserve"> отмене.</w:t>
       </w:r>
     </w:p>
     <w:p>
@@ -6712,7 +6970,32 @@
           <w:vertAlign w:val="baseline"/>
           <w:rtl w:val="0"/>
         </w:rPr>
-        <w:t xml:space="preserve">Право на замену военной службы по призыву на АГС гарантировано частью 3 статьи 59 Конституции РФ и статьей 2 ФЗ от 25.07.2002 № 113-ФЗ «Об альтернативной гражданской службе». </w:t>
+        <w:t xml:space="preserve">Право на замену военной службы по призыву на АГС гарантировано частью 3 статьи 59 Конституции РФ и статьей 2 </w:t>
+      </w:r>
+      <w:r>
+        <w:rPr>
+          <w:rFonts w:ascii="Times New Roman" w:cs="Times New Roman" w:eastAsia="Times New Roman" w:hAnsi="Times New Roman"/>
+          <w:sz w:val="20"/>
+          <w:szCs w:val="20"/>
+          <w:rtl w:val="0"/>
+        </w:rPr>
+        <w:t xml:space="preserve">Закона об АГС</w:t>
+      </w:r>
+      <w:r>
+        <w:rPr>
+          <w:rFonts w:ascii="Times New Roman" w:cs="Times New Roman" w:eastAsia="Times New Roman" w:hAnsi="Times New Roman"/>
+          <w:i w:val="0"/>
+          <w:smallCaps w:val="0"/>
+          <w:strike w:val="0"/>
+          <w:color w:val="000000"/>
+          <w:sz w:val="20"/>
+          <w:szCs w:val="20"/>
+          <w:u w:val="none"/>
+          <w:shd w:fill="auto" w:val="clear"/>
+          <w:vertAlign w:val="baseline"/>
+          <w:rtl w:val="0"/>
+        </w:rPr>
+        <w:t xml:space="preserve">. </w:t>
       </w:r>
     </w:p>
     <w:p>
@@ -7050,7 +7333,82 @@
           <w:vertAlign w:val="baseline"/>
           <w:rtl w:val="0"/>
         </w:rPr>
-        <w:t xml:space="preserve">Призывная комиссия своим бездействием нарушила требования статьи 12 ФЗ «Об альтернативной гражданской службе», не выполнив ни одного из вышеуказанных предписываемых ей Законом действий, тем самым нарушив порядок рассмотрения моего заявления о прохождении альтернативной гражданской службы, в результате чего было нарушено и мое конституционное право на замену военной службы альтернативной гражданской службы, предусмотренное частью 3 статьи 59 Конституции РФ.</w:t>
+        <w:t xml:space="preserve">Призывная комиссия своим бездействием нарушила требования статьи 12 </w:t>
+      </w:r>
+      <w:r>
+        <w:rPr>
+          <w:rFonts w:ascii="Times New Roman" w:cs="Times New Roman" w:eastAsia="Times New Roman" w:hAnsi="Times New Roman"/>
+          <w:sz w:val="20"/>
+          <w:szCs w:val="20"/>
+          <w:rtl w:val="0"/>
+        </w:rPr>
+        <w:t xml:space="preserve">Закона об АГС</w:t>
+      </w:r>
+      <w:r>
+        <w:rPr>
+          <w:rFonts w:ascii="Times New Roman" w:cs="Times New Roman" w:eastAsia="Times New Roman" w:hAnsi="Times New Roman"/>
+          <w:i w:val="0"/>
+          <w:smallCaps w:val="0"/>
+          <w:strike w:val="0"/>
+          <w:color w:val="000000"/>
+          <w:sz w:val="20"/>
+          <w:szCs w:val="20"/>
+          <w:u w:val="none"/>
+          <w:shd w:fill="auto" w:val="clear"/>
+          <w:vertAlign w:val="baseline"/>
+          <w:rtl w:val="0"/>
+        </w:rPr>
+        <w:t xml:space="preserve">, не выполнив ни одного из вышеуказанных предписываемых ей Законом действий, тем самым нарушив порядок рассмотрения заявления </w:t>
+      </w:r>
+      <w:r>
+        <w:rPr>
+          <w:rFonts w:ascii="Times New Roman" w:cs="Times New Roman" w:eastAsia="Times New Roman" w:hAnsi="Times New Roman"/>
+          <w:sz w:val="20"/>
+          <w:szCs w:val="20"/>
+          <w:rtl w:val="0"/>
+        </w:rPr>
+        <w:t xml:space="preserve">на АГС</w:t>
+      </w:r>
+      <w:r>
+        <w:rPr>
+          <w:rFonts w:ascii="Times New Roman" w:cs="Times New Roman" w:eastAsia="Times New Roman" w:hAnsi="Times New Roman"/>
+          <w:i w:val="0"/>
+          <w:smallCaps w:val="0"/>
+          <w:strike w:val="0"/>
+          <w:color w:val="000000"/>
+          <w:sz w:val="20"/>
+          <w:szCs w:val="20"/>
+          <w:u w:val="none"/>
+          <w:shd w:fill="auto" w:val="clear"/>
+          <w:vertAlign w:val="baseline"/>
+          <w:rtl w:val="0"/>
+        </w:rPr>
+        <w:t xml:space="preserve">, в результате чего было нарушено и конституционное право Ад</w:t>
+      </w:r>
+      <w:r>
+        <w:rPr>
+          <w:rFonts w:ascii="Times New Roman" w:cs="Times New Roman" w:eastAsia="Times New Roman" w:hAnsi="Times New Roman"/>
+          <w:sz w:val="20"/>
+          <w:szCs w:val="20"/>
+          <w:rtl w:val="0"/>
+        </w:rPr>
+        <w:t xml:space="preserve">министративного истца </w:t>
+      </w:r>
+      <w:r>
+        <w:rPr>
+          <w:rFonts w:ascii="Times New Roman" w:cs="Times New Roman" w:eastAsia="Times New Roman" w:hAnsi="Times New Roman"/>
+          <w:i w:val="0"/>
+          <w:smallCaps w:val="0"/>
+          <w:strike w:val="0"/>
+          <w:color w:val="000000"/>
+          <w:sz w:val="20"/>
+          <w:szCs w:val="20"/>
+          <w:u w:val="none"/>
+          <w:shd w:fill="auto" w:val="clear"/>
+          <w:vertAlign w:val="baseline"/>
+          <w:rtl w:val="0"/>
+        </w:rPr>
+        <w:t xml:space="preserve">на замену военной службы альтернативной гражданской службы, предусмотренное частью 3 статьи 59 Конституции РФ.</w:t>
       </w:r>
     </w:p>
     <w:p>
@@ -7097,16 +7455,16 @@
           <w:vertAlign w:val="baseline"/>
           <w:rtl w:val="0"/>
         </w:rPr>
-        <w:t xml:space="preserve">Вышеуказанные обстоятельства являются основанием для признания бездействия Призывной комиссии незаконным, противоречащим ч. 3 ст. 59 Конституции РФ и ст. 2 ФЗ от 25.07.2002 № 113-ФЗ «Об альтернативной гражданской службе»</w:t>
-      </w:r>
-      <w:r>
-        <w:rPr>
-          <w:rFonts w:ascii="Times New Roman" w:cs="Times New Roman" w:eastAsia="Times New Roman" w:hAnsi="Times New Roman"/>
-          <w:sz w:val="20"/>
-          <w:szCs w:val="20"/>
-          <w:rtl w:val="0"/>
-        </w:rPr>
-        <w:t xml:space="preserve">.</w:t>
+        <w:t xml:space="preserve">Вышеуказанные обстоятельства являются основанием для признания бездействия Призывной комиссии незаконным, противоречащим ч. 3 ст. 59 Конституции РФ и ст. 2 </w:t>
+      </w:r>
+      <w:r>
+        <w:rPr>
+          <w:rFonts w:ascii="Times New Roman" w:cs="Times New Roman" w:eastAsia="Times New Roman" w:hAnsi="Times New Roman"/>
+          <w:sz w:val="20"/>
+          <w:szCs w:val="20"/>
+          <w:rtl w:val="0"/>
+        </w:rPr>
+        <w:t xml:space="preserve">Закона об АГС.</w:t>
       </w:r>
       <w:r>
         <w:rPr>
@@ -7425,7 +7783,32 @@
           <w:vertAlign w:val="baseline"/>
           <w:rtl w:val="0"/>
         </w:rPr>
-        <w:t xml:space="preserve">Право на замену военной службы по призыву на АГС гарантировано частью 3 статьи 59 Конституции РФ и статьей 2 ФЗ от 25.07.2002 № 113-ФЗ «Об альтернативной гражданской службе». </w:t>
+        <w:t xml:space="preserve">Право на замену военной службы по призыву на АГС гарантировано частью 3 статьи 59 Конституции РФ и статьей 2 </w:t>
+      </w:r>
+      <w:r>
+        <w:rPr>
+          <w:rFonts w:ascii="Times New Roman" w:cs="Times New Roman" w:eastAsia="Times New Roman" w:hAnsi="Times New Roman"/>
+          <w:sz w:val="20"/>
+          <w:szCs w:val="20"/>
+          <w:rtl w:val="0"/>
+        </w:rPr>
+        <w:t xml:space="preserve">Закона об АГС</w:t>
+      </w:r>
+      <w:r>
+        <w:rPr>
+          <w:rFonts w:ascii="Times New Roman" w:cs="Times New Roman" w:eastAsia="Times New Roman" w:hAnsi="Times New Roman"/>
+          <w:i w:val="0"/>
+          <w:smallCaps w:val="0"/>
+          <w:strike w:val="0"/>
+          <w:color w:val="000000"/>
+          <w:sz w:val="20"/>
+          <w:szCs w:val="20"/>
+          <w:u w:val="none"/>
+          <w:shd w:fill="auto" w:val="clear"/>
+          <w:vertAlign w:val="baseline"/>
+          <w:rtl w:val="0"/>
+        </w:rPr>
+        <w:t xml:space="preserve">. </w:t>
       </w:r>
     </w:p>
     <w:p>
@@ -7598,7 +7981,32 @@
           <w:vertAlign w:val="baseline"/>
           <w:rtl w:val="0"/>
         </w:rPr>
-        <w:t xml:space="preserve">В соответствии с пунктом 1 статьи 11 Федерального закона «Об альтернативной гражданской службе» граждане вправе подать заявления о замене военной службы по призыву альтернативной гражданской службой в военный комиссариат, где они состоят на воинском учете, в следующие сроки: до 1 апреля - граждане, которые должны быть призваны на военную службу в октябре - декабре текущего года; до 1 октября - граждане, которые должны быть призваны на военную службу в апреле - июне следующего года.</w:t>
+        <w:t xml:space="preserve">В соответствии с пунктом 1 статьи 11 </w:t>
+      </w:r>
+      <w:r>
+        <w:rPr>
+          <w:rFonts w:ascii="Times New Roman" w:cs="Times New Roman" w:eastAsia="Times New Roman" w:hAnsi="Times New Roman"/>
+          <w:sz w:val="20"/>
+          <w:szCs w:val="20"/>
+          <w:rtl w:val="0"/>
+        </w:rPr>
+        <w:t xml:space="preserve">Закона об АГС</w:t>
+      </w:r>
+      <w:r>
+        <w:rPr>
+          <w:rFonts w:ascii="Times New Roman" w:cs="Times New Roman" w:eastAsia="Times New Roman" w:hAnsi="Times New Roman"/>
+          <w:i w:val="0"/>
+          <w:smallCaps w:val="0"/>
+          <w:strike w:val="0"/>
+          <w:color w:val="000000"/>
+          <w:sz w:val="20"/>
+          <w:szCs w:val="20"/>
+          <w:u w:val="none"/>
+          <w:shd w:fill="auto" w:val="clear"/>
+          <w:vertAlign w:val="baseline"/>
+          <w:rtl w:val="0"/>
+        </w:rPr>
+        <w:t xml:space="preserve"> граждане вправе подать заявления о замене военной службы по призыву альтернативной гражданской службой в военный комиссариат, где они состоят на воинском учете, в следующие сроки: до 1 апреля - граждане, которые должны быть призваны на военную службу в октябре - декабре текущего года; до 1 октября - граждане, которые должны быть призваны на военную службу в апреле - июне следующего года.</w:t>
       </w:r>
     </w:p>
     <w:p>
@@ -7645,7 +8053,32 @@
           <w:vertAlign w:val="baseline"/>
           <w:rtl w:val="0"/>
         </w:rPr>
-        <w:t xml:space="preserve">Пунктом 1 статьи 12 Федерального закона «Об альтернативной гражданской службе» установлено, что заявление гражданина о замене военной службы по призыву альтернативной гражданской службой рассматривается на заседании призывной комиссии только в его присутствии. О времени и месте проведения заседания призывной комиссии гражданин извещается заблаговременно.</w:t>
+        <w:t xml:space="preserve">Пунктом 1 статьи 12 </w:t>
+      </w:r>
+      <w:r>
+        <w:rPr>
+          <w:rFonts w:ascii="Times New Roman" w:cs="Times New Roman" w:eastAsia="Times New Roman" w:hAnsi="Times New Roman"/>
+          <w:sz w:val="20"/>
+          <w:szCs w:val="20"/>
+          <w:rtl w:val="0"/>
+        </w:rPr>
+        <w:t xml:space="preserve"> Закона об АГС</w:t>
+      </w:r>
+      <w:r>
+        <w:rPr>
+          <w:rFonts w:ascii="Times New Roman" w:cs="Times New Roman" w:eastAsia="Times New Roman" w:hAnsi="Times New Roman"/>
+          <w:i w:val="0"/>
+          <w:smallCaps w:val="0"/>
+          <w:strike w:val="0"/>
+          <w:color w:val="000000"/>
+          <w:sz w:val="20"/>
+          <w:szCs w:val="20"/>
+          <w:u w:val="none"/>
+          <w:shd w:fill="auto" w:val="clear"/>
+          <w:vertAlign w:val="baseline"/>
+          <w:rtl w:val="0"/>
+        </w:rPr>
+        <w:t xml:space="preserve"> установлено, что заявление гражданина о замене военной службы по призыву альтернативной гражданской службой рассматривается на заседании призывной комиссии только в его присутствии. О времени и месте проведения заседания призывной комиссии гражданин извещается заблаговременно.</w:t>
       </w:r>
     </w:p>
     <w:p>
@@ -7692,7 +8125,32 @@
           <w:vertAlign w:val="baseline"/>
           <w:rtl w:val="0"/>
         </w:rPr>
-        <w:t xml:space="preserve">Таким образом, законом не допускается рассмотрение заявления на АГС без вызова призывника, вне рамок заседания Призывной комиссии. Данный вывод подтверждается судебной практикой. Как указано в апелляционном определении Московского городского суда от 28.07.2020 по делу № 33а-3253/2020:</w:t>
+        <w:t xml:space="preserve">Таким образом, законом не допускается рассмотрение заявления на </w:t>
+      </w:r>
+      <w:r>
+        <w:rPr>
+          <w:rFonts w:ascii="Times New Roman" w:cs="Times New Roman" w:eastAsia="Times New Roman" w:hAnsi="Times New Roman"/>
+          <w:sz w:val="20"/>
+          <w:szCs w:val="20"/>
+          <w:rtl w:val="0"/>
+        </w:rPr>
+        <w:t xml:space="preserve">альтернативную гражданскую службу</w:t>
+      </w:r>
+      <w:r>
+        <w:rPr>
+          <w:rFonts w:ascii="Times New Roman" w:cs="Times New Roman" w:eastAsia="Times New Roman" w:hAnsi="Times New Roman"/>
+          <w:i w:val="0"/>
+          <w:smallCaps w:val="0"/>
+          <w:strike w:val="0"/>
+          <w:color w:val="000000"/>
+          <w:sz w:val="20"/>
+          <w:szCs w:val="20"/>
+          <w:u w:val="none"/>
+          <w:shd w:fill="auto" w:val="clear"/>
+          <w:vertAlign w:val="baseline"/>
+          <w:rtl w:val="0"/>
+        </w:rPr>
+        <w:t xml:space="preserve"> без вызова призывника, вне рамок заседания Призывной комиссии. Данный вывод подтверждается судебной практикой. Как указано в апелляционном определении Московского городского суда от 28.07.2020 по делу № 33а-3253/2020:</w:t>
       </w:r>
     </w:p>
     <w:p>
@@ -8078,7 +8536,32 @@
           <w:vertAlign w:val="baseline"/>
           <w:rtl w:val="0"/>
         </w:rPr>
-        <w:t xml:space="preserve">Согласно пункту 7 статьи 12 Федерального закона от 25.07.2002 г. № 113-ФЗ «Об альтернативной гражданской службе» гражданин, в отношении которого призывной комиссией принято решение об отказе в замене военной службы по призыву альтернативной гражданской службой, подлежит призыву на военную службу в соответствии с Федеральным законом «О воинской обязанности и военной службе». Копия решения призывной комиссии должна быть выдана гражданину в трехдневный срок со дня принятия решения. Между тем, Административному истцу не было выдано решение по вопросу замены военной службы по призыву альтернативной гражданской службой.</w:t>
+        <w:t xml:space="preserve">Согласно пункту 7 статьи 12 </w:t>
+      </w:r>
+      <w:r>
+        <w:rPr>
+          <w:rFonts w:ascii="Times New Roman" w:cs="Times New Roman" w:eastAsia="Times New Roman" w:hAnsi="Times New Roman"/>
+          <w:sz w:val="20"/>
+          <w:szCs w:val="20"/>
+          <w:rtl w:val="0"/>
+        </w:rPr>
+        <w:t xml:space="preserve">Закона об АГС</w:t>
+      </w:r>
+      <w:r>
+        <w:rPr>
+          <w:rFonts w:ascii="Times New Roman" w:cs="Times New Roman" w:eastAsia="Times New Roman" w:hAnsi="Times New Roman"/>
+          <w:i w:val="0"/>
+          <w:smallCaps w:val="0"/>
+          <w:strike w:val="0"/>
+          <w:color w:val="000000"/>
+          <w:sz w:val="20"/>
+          <w:szCs w:val="20"/>
+          <w:u w:val="none"/>
+          <w:shd w:fill="auto" w:val="clear"/>
+          <w:vertAlign w:val="baseline"/>
+          <w:rtl w:val="0"/>
+        </w:rPr>
+        <w:t xml:space="preserve"> гражданин, в отношении которого призывной комиссией принято решение об отказе в замене военной службы по призыву альтернативной гражданской службой, подлежит призыву на военную службу в соответствии с Федеральным законом «О воинской обязанности и военной службе». Копия решения призывной комиссии должна быть выдана гражданину в трехдневный срок со дня принятия решения. Между тем, Административному истцу не было выдано решение по вопросу замены военной службы по призыву альтернативной гражданской службой.</w:t>
       </w:r>
     </w:p>
     <w:p>
@@ -8198,6 +8681,46 @@
     </w:p>
     <w:p>
       <w:pPr>
+        <w:spacing w:after="120" w:before="120" w:line="240" w:lineRule="auto"/>
+        <w:jc w:val="both"/>
+        <w:rPr>
+          <w:rFonts w:ascii="Times New Roman" w:cs="Times New Roman" w:eastAsia="Times New Roman" w:hAnsi="Times New Roman"/>
+          <w:sz w:val="20"/>
+          <w:szCs w:val="20"/>
+        </w:rPr>
+      </w:pPr>
+      <w:r>
+        <w:rPr>
+          <w:rFonts w:ascii="Times New Roman" w:cs="Times New Roman" w:eastAsia="Times New Roman" w:hAnsi="Times New Roman"/>
+          <w:sz w:val="20"/>
+          <w:szCs w:val="20"/>
+          <w:rtl w:val="0"/>
+        </w:rPr>
+        <w:t xml:space="preserve">В силу статьи 28 Конституции России, статьи 18 Всеобщей декларации прав человека, статьи 18 Международного пакта о гражданских и политических правах, человек вправе придерживаться имеющихся убеждений, но и менять свою религию или убеждения.</w:t>
+      </w:r>
+    </w:p>
+    <w:p>
+      <w:pPr>
+        <w:spacing w:after="120" w:before="120" w:line="240" w:lineRule="auto"/>
+        <w:jc w:val="both"/>
+        <w:rPr>
+          <w:rFonts w:ascii="Times New Roman" w:cs="Times New Roman" w:eastAsia="Times New Roman" w:hAnsi="Times New Roman"/>
+          <w:sz w:val="20"/>
+          <w:szCs w:val="20"/>
+        </w:rPr>
+      </w:pPr>
+      <w:r>
+        <w:rPr>
+          <w:rFonts w:ascii="Times New Roman" w:cs="Times New Roman" w:eastAsia="Times New Roman" w:hAnsi="Times New Roman"/>
+          <w:sz w:val="20"/>
+          <w:szCs w:val="20"/>
+          <w:rtl w:val="0"/>
+        </w:rPr>
+        <w:t xml:space="preserve">В решении от 01.02.2013 по делу «Ким и др. против Республики Корея» (сообщение № 1786/2008 CCPR/C/106/D/1786/2008) Комитет ООН по правам человека приравнял право на отказ от военной службы к праву иметь убеждения, признав тем самым, что данное право не может быть ограничено государством (п. 1 ст. 18 Международного пакта о гражданских и политических правах).</w:t>
+      </w:r>
+    </w:p>
+    <w:p>
+      <w:pPr>
         <w:keepNext w:val="0"/>
         <w:keepLines w:val="0"/>
         <w:pageBreakBefore w:val="0"/>
@@ -8240,7 +8763,32 @@
           <w:vertAlign w:val="baseline"/>
           <w:rtl w:val="0"/>
         </w:rPr>
-        <w:t xml:space="preserve">На обжалуемое по настоящему делу решение (бездействие) призывной комиссии не подавалась жалоба в вышестоящий в порядке подчиненности орган или вышестоящему в порядке подчиненности лицу жалоба по тому же предмету, который указан в подаваемом административном исковом заявлении.</w:t>
+        <w:t xml:space="preserve">На обжалуемое по настоящему делу решение (бездействие)</w:t>
+      </w:r>
+      <w:r>
+        <w:rPr>
+          <w:rFonts w:ascii="Times New Roman" w:cs="Times New Roman" w:eastAsia="Times New Roman" w:hAnsi="Times New Roman"/>
+          <w:sz w:val="20"/>
+          <w:szCs w:val="20"/>
+          <w:rtl w:val="0"/>
+        </w:rPr>
+        <w:t xml:space="preserve"> П</w:t>
+      </w:r>
+      <w:r>
+        <w:rPr>
+          <w:rFonts w:ascii="Times New Roman" w:cs="Times New Roman" w:eastAsia="Times New Roman" w:hAnsi="Times New Roman"/>
+          <w:i w:val="0"/>
+          <w:smallCaps w:val="0"/>
+          <w:strike w:val="0"/>
+          <w:color w:val="000000"/>
+          <w:sz w:val="20"/>
+          <w:szCs w:val="20"/>
+          <w:u w:val="none"/>
+          <w:shd w:fill="auto" w:val="clear"/>
+          <w:vertAlign w:val="baseline"/>
+          <w:rtl w:val="0"/>
+        </w:rPr>
+        <w:t xml:space="preserve">ризывной комиссии не подавалась жалоба в вышестоящий в порядке подчиненности орган или вышестоящему в порядке подчиненности лицу жалоба по тому же предмету, который указан в подаваемом административном исковом заявлении.</w:t>
       </w:r>
     </w:p>
     <w:p>
@@ -8428,7 +8976,7 @@
           <w:szCs w:val="20"/>
           <w:rtl w:val="0"/>
         </w:rPr>
-        <w:t xml:space="preserve">{%p if plea_incaction %}</w:t>
+        <w:t xml:space="preserve">{%p if plea_inaction %}</w:t>
       </w:r>
     </w:p>
     <w:p>
@@ -8623,7 +9171,7 @@
           <w:szCs w:val="20"/>
           <w:rtl w:val="0"/>
         </w:rPr>
-        <w:t xml:space="preserve">Обязать Призывную комиссию повторно рассмотреть заявление Административного истца о замене военной службы на альтернативную гражданскую службу. </w:t>
+        <w:t xml:space="preserve">Обязать Призывную комиссию повторно рассмотреть заявление Административного истца о замене военной службы на альтернативную гражданскую службу от {{ ags_plea_date }}. </w:t>
       </w:r>
     </w:p>
     <w:p>
@@ -8684,7 +9232,7 @@
           <w:szCs w:val="20"/>
           <w:rtl w:val="0"/>
         </w:rPr>
-        <w:t xml:space="preserve">Обязать Призывную комиссию рассмотреть заявление Административного истца о замене военной службы на альтернативную гражданскую службу. </w:t>
+        <w:t xml:space="preserve">Обязать Призывную комиссию рассмотреть заявление Административного истца о замене военной службы на альтернативную гражданскую службу от {{ ags_plea_date }}. </w:t>
       </w:r>
     </w:p>
     <w:p>
@@ -9485,7 +10033,7 @@
           <w:vertAlign w:val="baseline"/>
           <w:rtl w:val="0"/>
         </w:rPr>
-        <w:t xml:space="preserve"> истца в подлиннике, Указанное доказательство позволит установить все юридически значимые обстоятельства для де</w:t>
+        <w:t xml:space="preserve"> истца в подлиннДо настоящего момента Административному истцу так и не было предоставлено гарантированное Конституцией РФ право на замену военной службы альтернативной гражданской службой в соответствии с Федеральным законом от 25.07.2002 № 113-ФЗ «Об альтернативной гражданской службе» (далее – Закон об АГС)ике, Указанное доказательство позволит установить все юридически значимые обстоятельства для де</w:t>
       </w:r>
       <w:r>
         <w:rPr>
@@ -10176,7 +10724,7 @@
           <w:vertAlign w:val="baseline"/>
           <w:rtl w:val="0"/>
         </w:rPr>
-        <w:t xml:space="preserve">Ответ Военного комиссариата на заявление Административного истц</w:t>
+        <w:t xml:space="preserve">Ответ Военного комиссариата на заявление Административного истца</w:t>
       </w:r>
       <w:r>
         <w:rPr>
@@ -10341,7 +10889,7 @@
           <w:szCs w:val="20"/>
           <w:rtl w:val="0"/>
         </w:rPr>
-        <w:t xml:space="preserve">Оригинал квитанция об уплате госпошлины;</w:t>
+        <w:t xml:space="preserve">Оригинал квитанции об уплате госпошлины;</w:t>
         <w:tab/>
         <w:tab/>
         <w:tab/>
@@ -10494,7 +11042,7 @@
                 <w:szCs w:val="20"/>
                 <w:rtl w:val="0"/>
               </w:rPr>
-              <w:t xml:space="preserve">«__» ________ 2022 года </w:t>
+              <w:t xml:space="preserve">«__» ________ 202_ года </w:t>
               <w:tab/>
             </w:r>
           </w:p>
@@ -13538,7 +14086,7 @@
 
 <file path=customXML/item1.xml><?xml version="1.0" encoding="utf-8"?>
 <go:gDocsCustomXmlDataStorage xmlns:go="http://customooxmlschemas.google.com/" xmlns:r="http://schemas.openxmlformats.org/officeDocument/2006/relationships">
-  <go:docsCustomData xmlns:go="http://customooxmlschemas.google.com/" roundtripDataSignature="AMtx7mgfCcYNnfqLSxVuRXSw898Q/Emqrw==">AMUW2mXoSB0V1yE+6R4kNlgSE6Owd0L/uW0zDJwyL3/3jLkZqqxrgqWCZGiqRdNbq7/5BuEGs/a8+Wd2U/aXuqdAz9zii+k3OlWZJnWrghaQIWIWDyNZ6h8=</go:docsCustomData>
+  <go:docsCustomData xmlns:go="http://customooxmlschemas.google.com/" roundtripDataSignature="AMtx7mgfCcYNnfqLSxVuRXSw898Q/Emqrw==">AMUW2mXZrFYln3x4kPYeqW0tWjVLmmoc2a7gaqRUgk22ZYUugJdtAeB/ReXIpWZ5oaSWoygIP8XBiM23JlexvmTXBre4cRNCxYf/osCHu8wHoRLac5cdN7A=</go:docsCustomData>
 </go:gDocsCustomXmlDataStorage>
 </file>
 

</xml_diff>

<commit_message>
CHANGE: fact changed in `not_summoned_but_deadline_missed` branch.
</commit_message>
<xml_diff>
--- a/templates/summon_ags_template.docx
+++ b/templates/summon_ags_template.docx
@@ -2557,23 +2557,7 @@
           <w:szCs w:val="20"/>
           <w:rtl w:val="0"/>
         </w:rPr>
-        <w:t xml:space="preserve">Административный</w:t>
-      </w:r>
-      <w:r>
-        <w:rPr>
-          <w:rFonts w:ascii="Times New Roman" w:cs="Times New Roman" w:eastAsia="Times New Roman" w:hAnsi="Times New Roman"/>
-          <w:i w:val="0"/>
-          <w:smallCaps w:val="0"/>
-          <w:strike w:val="0"/>
-          <w:color w:val="000000"/>
-          <w:sz w:val="20"/>
-          <w:szCs w:val="20"/>
-          <w:u w:val="none"/>
-          <w:shd w:fill="auto" w:val="clear"/>
-          <w:vertAlign w:val="baseline"/>
-          <w:rtl w:val="0"/>
-        </w:rPr>
-        <w:t xml:space="preserve"> ответчик Заявление на АГС по существу не рассмотрел, указав на пропуск срока подачи указанного заявления.</w:t>
+        <w:t xml:space="preserve">Административный ответчик не рассмотрел по существу на заседании Призывной комиссии Заявление на АГС. В ответе на заявление Административный ответчик указал на пропуск срока подачи Заявления на АГС.</w:t>
       </w:r>
       <w:r>
         <w:rPr>
@@ -10033,7 +10017,32 @@
           <w:vertAlign w:val="baseline"/>
           <w:rtl w:val="0"/>
         </w:rPr>
-        <w:t xml:space="preserve"> истца в подлиннДо настоящего момента Административному истцу так и не было предоставлено гарантированное Конституцией РФ право на замену военной службы альтернативной гражданской службой в соответствии с Федеральным законом от 25.07.2002 № 113-ФЗ «Об альтернативной гражданской службе» (далее – Закон об АГС)ике, Указанное доказательство позволит установить все юридически значимые обстоятельства для де</w:t>
+        <w:t xml:space="preserve"> истца в </w:t>
+      </w:r>
+      <w:r>
+        <w:rPr>
+          <w:rFonts w:ascii="Times New Roman" w:cs="Times New Roman" w:eastAsia="Times New Roman" w:hAnsi="Times New Roman"/>
+          <w:sz w:val="20"/>
+          <w:szCs w:val="20"/>
+          <w:rtl w:val="0"/>
+        </w:rPr>
+        <w:t xml:space="preserve">подлиннике</w:t>
+      </w:r>
+      <w:r>
+        <w:rPr>
+          <w:rFonts w:ascii="Times New Roman" w:cs="Times New Roman" w:eastAsia="Times New Roman" w:hAnsi="Times New Roman"/>
+          <w:i w:val="0"/>
+          <w:smallCaps w:val="0"/>
+          <w:strike w:val="0"/>
+          <w:color w:val="000000"/>
+          <w:sz w:val="20"/>
+          <w:szCs w:val="20"/>
+          <w:u w:val="none"/>
+          <w:shd w:fill="auto" w:val="clear"/>
+          <w:vertAlign w:val="baseline"/>
+          <w:rtl w:val="0"/>
+        </w:rPr>
+        <w:t xml:space="preserve">, Указанное доказательство позволит установить все юридически значимые обстоятельства для де</w:t>
       </w:r>
       <w:r>
         <w:rPr>
@@ -14086,7 +14095,7 @@
 
 <file path=customXML/item1.xml><?xml version="1.0" encoding="utf-8"?>
 <go:gDocsCustomXmlDataStorage xmlns:go="http://customooxmlschemas.google.com/" xmlns:r="http://schemas.openxmlformats.org/officeDocument/2006/relationships">
-  <go:docsCustomData xmlns:go="http://customooxmlschemas.google.com/" roundtripDataSignature="AMtx7mgfCcYNnfqLSxVuRXSw898Q/Emqrw==">AMUW2mXZrFYln3x4kPYeqW0tWjVLmmoc2a7gaqRUgk22ZYUugJdtAeB/ReXIpWZ5oaSWoygIP8XBiM23JlexvmTXBre4cRNCxYf/osCHu8wHoRLac5cdN7A=</go:docsCustomData>
+  <go:docsCustomData xmlns:go="http://customooxmlschemas.google.com/" roundtripDataSignature="AMtx7mgfCcYNnfqLSxVuRXSw898Q/Emqrw==">AMUW2mUCrmqkuAr+PprjShz1B8JhdeAaGA2YymGimdZAmVwyrG8zjU+G6uzZ4V7EXUlmECuVibyH6ogkBmBZi9rJdl0YMacZFyjK3ZijKxhikzZd+sRwvZU=</go:docsCustomData>
 </go:gDocsCustomXmlDataStorage>
 </file>
 

</xml_diff>

<commit_message>
CHANGE: annexes names now refer copies.
</commit_message>
<xml_diff>
--- a/templates/summon_ags_template.docx
+++ b/templates/summon_ags_template.docx
@@ -1453,7 +1453,7 @@
           <w:szCs w:val="20"/>
           <w:rtl w:val="0"/>
         </w:rPr>
-        <w:t xml:space="preserve">, и п</w:t>
+        <w:t xml:space="preserve">и п</w:t>
       </w:r>
       <w:r>
         <w:rPr>
@@ -10329,23 +10329,23 @@
           <w:szCs w:val="20"/>
           <w:rtl w:val="0"/>
         </w:rPr>
-        <w:t xml:space="preserve">заседания Призывной комиссии от {{ denial_hearing_date }}</w:t>
-      </w:r>
-      <w:r>
-        <w:rPr>
-          <w:rFonts w:ascii="Times New Roman" w:cs="Times New Roman" w:eastAsia="Times New Roman" w:hAnsi="Times New Roman"/>
-          <w:i w:val="0"/>
-          <w:smallCaps w:val="0"/>
-          <w:strike w:val="0"/>
-          <w:color w:val="000000"/>
-          <w:sz w:val="20"/>
-          <w:szCs w:val="20"/>
-          <w:u w:val="none"/>
-          <w:shd w:fill="auto" w:val="clear"/>
-          <w:vertAlign w:val="baseline"/>
-          <w:rtl w:val="0"/>
-        </w:rPr>
-        <w:t xml:space="preserve"> (Заявления с просьбой выдачи решения призывной комиссии);</w:t>
+        <w:t xml:space="preserve">заседания Призывной комиссии от </w:t>
+      </w:r>
+      <w:r>
+        <w:rPr>
+          <w:rFonts w:ascii="Times New Roman" w:cs="Times New Roman" w:eastAsia="Times New Roman" w:hAnsi="Times New Roman"/>
+          <w:i w:val="0"/>
+          <w:smallCaps w:val="0"/>
+          <w:strike w:val="0"/>
+          <w:color w:val="000000"/>
+          <w:sz w:val="20"/>
+          <w:szCs w:val="20"/>
+          <w:u w:val="none"/>
+          <w:shd w:fill="auto" w:val="clear"/>
+          <w:vertAlign w:val="baseline"/>
+          <w:rtl w:val="0"/>
+        </w:rPr>
+        <w:t xml:space="preserve">(Заявления с просьбой выдачи решения призывной комиссии);</w:t>
       </w:r>
     </w:p>
     <w:p>
@@ -10437,18 +10437,52 @@
       <w:r>
         <w:rPr>
           <w:rFonts w:ascii="Times New Roman" w:cs="Times New Roman" w:eastAsia="Times New Roman" w:hAnsi="Times New Roman"/>
-          <w:i w:val="0"/>
-          <w:smallCaps w:val="0"/>
-          <w:strike w:val="0"/>
-          <w:color w:val="000000"/>
-          <w:sz w:val="20"/>
-          <w:szCs w:val="20"/>
-          <w:u w:val="none"/>
-          <w:shd w:fill="auto" w:val="clear"/>
-          <w:vertAlign w:val="baseline"/>
-          <w:rtl w:val="0"/>
-        </w:rPr>
-        <w:t xml:space="preserve">Заключение Призывной комиссии;</w:t>
+          <w:sz w:val="20"/>
+          <w:szCs w:val="20"/>
+          <w:rtl w:val="0"/>
+        </w:rPr>
+        <w:t xml:space="preserve">Копия з</w:t>
+      </w:r>
+      <w:r>
+        <w:rPr>
+          <w:rFonts w:ascii="Times New Roman" w:cs="Times New Roman" w:eastAsia="Times New Roman" w:hAnsi="Times New Roman"/>
+          <w:i w:val="0"/>
+          <w:smallCaps w:val="0"/>
+          <w:strike w:val="0"/>
+          <w:color w:val="000000"/>
+          <w:sz w:val="20"/>
+          <w:szCs w:val="20"/>
+          <w:u w:val="none"/>
+          <w:shd w:fill="auto" w:val="clear"/>
+          <w:vertAlign w:val="baseline"/>
+          <w:rtl w:val="0"/>
+        </w:rPr>
+        <w:t xml:space="preserve">аключени</w:t>
+      </w:r>
+      <w:r>
+        <w:rPr>
+          <w:rFonts w:ascii="Times New Roman" w:cs="Times New Roman" w:eastAsia="Times New Roman" w:hAnsi="Times New Roman"/>
+          <w:sz w:val="20"/>
+          <w:szCs w:val="20"/>
+          <w:rtl w:val="0"/>
+        </w:rPr>
+        <w:t xml:space="preserve">я</w:t>
+      </w:r>
+      <w:r>
+        <w:rPr>
+          <w:rFonts w:ascii="Times New Roman" w:cs="Times New Roman" w:eastAsia="Times New Roman" w:hAnsi="Times New Roman"/>
+          <w:i w:val="0"/>
+          <w:smallCaps w:val="0"/>
+          <w:strike w:val="0"/>
+          <w:color w:val="000000"/>
+          <w:sz w:val="20"/>
+          <w:szCs w:val="20"/>
+          <w:u w:val="none"/>
+          <w:shd w:fill="auto" w:val="clear"/>
+          <w:vertAlign w:val="baseline"/>
+          <w:rtl w:val="0"/>
+        </w:rPr>
+        <w:t xml:space="preserve"> Призывной комиссии;</w:t>
       </w:r>
     </w:p>
     <w:p>
@@ -10722,18 +10756,27 @@
       <w:r>
         <w:rPr>
           <w:rFonts w:ascii="Times New Roman" w:cs="Times New Roman" w:eastAsia="Times New Roman" w:hAnsi="Times New Roman"/>
-          <w:i w:val="0"/>
-          <w:smallCaps w:val="0"/>
-          <w:strike w:val="0"/>
-          <w:color w:val="000000"/>
-          <w:sz w:val="20"/>
-          <w:szCs w:val="20"/>
-          <w:u w:val="none"/>
-          <w:shd w:fill="auto" w:val="clear"/>
-          <w:vertAlign w:val="baseline"/>
-          <w:rtl w:val="0"/>
-        </w:rPr>
-        <w:t xml:space="preserve">Ответ Военного комиссариата на заявление Административного истца</w:t>
+          <w:sz w:val="20"/>
+          <w:szCs w:val="20"/>
+          <w:rtl w:val="0"/>
+        </w:rPr>
+        <w:t xml:space="preserve">Копия о</w:t>
+      </w:r>
+      <w:r>
+        <w:rPr>
+          <w:rFonts w:ascii="Times New Roman" w:cs="Times New Roman" w:eastAsia="Times New Roman" w:hAnsi="Times New Roman"/>
+          <w:i w:val="0"/>
+          <w:smallCaps w:val="0"/>
+          <w:strike w:val="0"/>
+          <w:color w:val="000000"/>
+          <w:sz w:val="20"/>
+          <w:szCs w:val="20"/>
+          <w:u w:val="none"/>
+          <w:shd w:fill="auto" w:val="clear"/>
+          <w:vertAlign w:val="baseline"/>
+          <w:rtl w:val="0"/>
+        </w:rPr>
+        <w:t xml:space="preserve">твета Военного комиссариата на заявление Административного истца</w:t>
       </w:r>
       <w:r>
         <w:rPr>
@@ -10827,27 +10870,11 @@
       <w:r>
         <w:rPr>
           <w:rFonts w:ascii="Times New Roman" w:cs="Times New Roman" w:eastAsia="Times New Roman" w:hAnsi="Times New Roman"/>
-          <w:i w:val="0"/>
-          <w:smallCaps w:val="0"/>
-          <w:strike w:val="0"/>
-          <w:color w:val="000000"/>
-          <w:sz w:val="20"/>
-          <w:szCs w:val="20"/>
-          <w:u w:val="none"/>
-          <w:shd w:fill="auto" w:val="clear"/>
-          <w:vertAlign w:val="baseline"/>
-          <w:rtl w:val="0"/>
-        </w:rPr>
-        <w:t xml:space="preserve">Копия повестки для отправки на военную службу</w:t>
-      </w:r>
-      <w:r>
-        <w:rPr>
-          <w:rFonts w:ascii="Times New Roman" w:cs="Times New Roman" w:eastAsia="Times New Roman" w:hAnsi="Times New Roman"/>
-          <w:sz w:val="20"/>
-          <w:szCs w:val="20"/>
-          <w:rtl w:val="0"/>
-        </w:rPr>
-        <w:t xml:space="preserve">;</w:t>
+          <w:sz w:val="20"/>
+          <w:szCs w:val="20"/>
+          <w:rtl w:val="0"/>
+        </w:rPr>
+        <w:t xml:space="preserve">Копия повестки Военного комиссариата;</w:t>
       </w:r>
       <w:r>
         <w:rPr>
@@ -14095,7 +14122,7 @@
 
 <file path=customXML/item1.xml><?xml version="1.0" encoding="utf-8"?>
 <go:gDocsCustomXmlDataStorage xmlns:go="http://customooxmlschemas.google.com/" xmlns:r="http://schemas.openxmlformats.org/officeDocument/2006/relationships">
-  <go:docsCustomData xmlns:go="http://customooxmlschemas.google.com/" roundtripDataSignature="AMtx7mgfCcYNnfqLSxVuRXSw898Q/Emqrw==">AMUW2mUCrmqkuAr+PprjShz1B8JhdeAaGA2YymGimdZAmVwyrG8zjU+G6uzZ4V7EXUlmECuVibyH6ogkBmBZi9rJdl0YMacZFyjK3ZijKxhikzZd+sRwvZU=</go:docsCustomData>
+  <go:docsCustomData xmlns:go="http://customooxmlschemas.google.com/" roundtripDataSignature="AMtx7mgfCcYNnfqLSxVuRXSw898Q/Emqrw==">AMUW2mVkyuJewSb3irAA3MzG6YqkPN8FYSfpcz/Ylkc322f21I/Hp+sov2YUh/eHkX39bQSo3JoeXLryE162bquTl4qBKcfuI6ulcpPM3gR06qCZl563eOo=</go:docsCustomData>
 </go:gDocsCustomXmlDataStorage>
 </file>
 

</xml_diff>

<commit_message>
CHANGE: minor changes in templates.
</commit_message>
<xml_diff>
--- a/templates/summon_ags_template.docx
+++ b/templates/summon_ags_template.docx
@@ -423,7 +423,7 @@
           <w:p>
             <w:pPr>
               <w:tabs>
-                <w:tab w:val="left" w:pos="5910"/>
+                <w:tab w:val="left" w:leader="none" w:pos="5910"/>
               </w:tabs>
               <w:spacing w:after="120" w:before="120" w:line="240" w:lineRule="auto"/>
               <w:jc w:val="both"/>
@@ -469,7 +469,7 @@
           <w:p>
             <w:pPr>
               <w:tabs>
-                <w:tab w:val="left" w:pos="5910"/>
+                <w:tab w:val="left" w:leader="none" w:pos="5910"/>
               </w:tabs>
               <w:spacing w:after="120" w:before="120" w:line="240" w:lineRule="auto"/>
               <w:jc w:val="both"/>
@@ -918,7 +918,6 @@
           <w:color w:val="000000"/>
           <w:sz w:val="20"/>
           <w:szCs w:val="20"/>
-          <w:u w:val="none"/>
           <w:shd w:fill="auto" w:val="clear"/>
           <w:vertAlign w:val="baseline"/>
           <w:rtl w:val="0"/>
@@ -977,7 +976,6 @@
           <w:color w:val="000000"/>
           <w:sz w:val="20"/>
           <w:szCs w:val="20"/>
-          <w:u w:val="none"/>
           <w:vertAlign w:val="baseline"/>
         </w:rPr>
       </w:pPr>
@@ -991,7 +989,6 @@
           <w:color w:val="000000"/>
           <w:sz w:val="20"/>
           <w:szCs w:val="20"/>
-          <w:u w:val="none"/>
           <w:vertAlign w:val="baseline"/>
           <w:rtl w:val="0"/>
         </w:rPr>
@@ -1002,7 +999,7 @@
       <w:pPr>
         <w:keepNext w:val="0"/>
         <w:tabs>
-          <w:tab w:val="left" w:pos="5910"/>
+          <w:tab w:val="left" w:leader="none" w:pos="5910"/>
         </w:tabs>
         <w:spacing w:after="120" w:before="120" w:line="240" w:lineRule="auto"/>
         <w:jc w:val="both"/>
@@ -1053,7 +1050,7 @@
       <w:pPr>
         <w:keepNext w:val="0"/>
         <w:tabs>
-          <w:tab w:val="left" w:pos="5910"/>
+          <w:tab w:val="left" w:leader="none" w:pos="5910"/>
         </w:tabs>
         <w:spacing w:after="120" w:before="120" w:line="240" w:lineRule="auto"/>
         <w:jc w:val="both"/>
@@ -1077,7 +1074,7 @@
       <w:pPr>
         <w:keepNext w:val="0"/>
         <w:tabs>
-          <w:tab w:val="left" w:pos="5910"/>
+          <w:tab w:val="left" w:leader="none" w:pos="5910"/>
         </w:tabs>
         <w:spacing w:after="120" w:before="120" w:line="240" w:lineRule="auto"/>
         <w:jc w:val="both"/>
@@ -1125,7 +1122,6 @@
           <w:color w:val="000000"/>
           <w:sz w:val="20"/>
           <w:szCs w:val="20"/>
-          <w:u w:val="none"/>
           <w:shd w:fill="auto" w:val="clear"/>
           <w:vertAlign w:val="baseline"/>
           <w:rtl w:val="0"/>
@@ -1169,7 +1165,6 @@
           <w:color w:val="000000"/>
           <w:sz w:val="20"/>
           <w:szCs w:val="20"/>
-          <w:u w:val="none"/>
           <w:shd w:fill="auto" w:val="clear"/>
           <w:vertAlign w:val="baseline"/>
           <w:rtl w:val="0"/>
@@ -1186,7 +1181,6 @@
           <w:color w:val="000000"/>
           <w:sz w:val="20"/>
           <w:szCs w:val="20"/>
-          <w:u w:val="none"/>
           <w:shd w:fill="auto" w:val="clear"/>
           <w:vertAlign w:val="baseline"/>
           <w:rtl w:val="0"/>
@@ -1202,7 +1196,6 @@
           <w:color w:val="000000"/>
           <w:sz w:val="20"/>
           <w:szCs w:val="20"/>
-          <w:u w:val="none"/>
           <w:shd w:fill="auto" w:val="clear"/>
           <w:vertAlign w:val="baseline"/>
           <w:rtl w:val="0"/>
@@ -1251,7 +1244,6 @@
           <w:color w:val="000000"/>
           <w:sz w:val="20"/>
           <w:szCs w:val="20"/>
-          <w:u w:val="none"/>
           <w:shd w:fill="auto" w:val="clear"/>
           <w:vertAlign w:val="baseline"/>
           <w:rtl w:val="0"/>
@@ -1276,7 +1268,6 @@
           <w:color w:val="000000"/>
           <w:sz w:val="20"/>
           <w:szCs w:val="20"/>
-          <w:u w:val="none"/>
           <w:vertAlign w:val="baseline"/>
           <w:rtl w:val="0"/>
         </w:rPr>
@@ -1292,7 +1283,6 @@
           <w:color w:val="000000"/>
           <w:sz w:val="20"/>
           <w:szCs w:val="20"/>
-          <w:u w:val="none"/>
           <w:vertAlign w:val="baseline"/>
           <w:rtl w:val="0"/>
         </w:rPr>
@@ -1396,7 +1386,7 @@
       <w:pPr>
         <w:keepNext w:val="0"/>
         <w:tabs>
-          <w:tab w:val="left" w:pos="5910"/>
+          <w:tab w:val="left" w:leader="none" w:pos="5910"/>
         </w:tabs>
         <w:spacing w:after="120" w:before="120" w:line="240" w:lineRule="auto"/>
         <w:jc w:val="both"/>
@@ -1441,7 +1431,6 @@
           <w:color w:val="000000"/>
           <w:sz w:val="20"/>
           <w:szCs w:val="20"/>
-          <w:u w:val="none"/>
           <w:shd w:fill="auto" w:val="clear"/>
           <w:vertAlign w:val="baseline"/>
         </w:rPr>
@@ -1464,7 +1453,6 @@
           <w:color w:val="000000"/>
           <w:sz w:val="20"/>
           <w:szCs w:val="20"/>
-          <w:u w:val="none"/>
           <w:shd w:fill="auto" w:val="clear"/>
           <w:vertAlign w:val="baseline"/>
           <w:rtl w:val="0"/>
@@ -1522,7 +1510,7 @@
       <w:pPr>
         <w:keepNext w:val="0"/>
         <w:tabs>
-          <w:tab w:val="left" w:pos="5910"/>
+          <w:tab w:val="left" w:leader="none" w:pos="5910"/>
         </w:tabs>
         <w:spacing w:after="120" w:before="120" w:line="240" w:lineRule="auto"/>
         <w:jc w:val="both"/>
@@ -1609,7 +1597,7 @@
       <w:pPr>
         <w:keepNext w:val="0"/>
         <w:tabs>
-          <w:tab w:val="left" w:pos="5910"/>
+          <w:tab w:val="left" w:leader="none" w:pos="5910"/>
         </w:tabs>
         <w:spacing w:after="120" w:before="120" w:line="240" w:lineRule="auto"/>
         <w:jc w:val="both"/>
@@ -1690,7 +1678,7 @@
       <w:pPr>
         <w:keepNext w:val="0"/>
         <w:tabs>
-          <w:tab w:val="left" w:pos="5910"/>
+          <w:tab w:val="left" w:leader="none" w:pos="5910"/>
         </w:tabs>
         <w:spacing w:after="120" w:before="120" w:line="240" w:lineRule="auto"/>
         <w:jc w:val="both"/>
@@ -1751,7 +1739,7 @@
       <w:pPr>
         <w:keepNext w:val="0"/>
         <w:tabs>
-          <w:tab w:val="left" w:pos="5910"/>
+          <w:tab w:val="left" w:leader="none" w:pos="5910"/>
         </w:tabs>
         <w:spacing w:after="120" w:before="120" w:line="240" w:lineRule="auto"/>
         <w:jc w:val="both"/>
@@ -1878,7 +1866,6 @@
           <w:color w:val="000000"/>
           <w:sz w:val="20"/>
           <w:szCs w:val="20"/>
-          <w:u w:val="none"/>
           <w:shd w:fill="auto" w:val="clear"/>
           <w:vertAlign w:val="baseline"/>
           <w:rtl w:val="0"/>
@@ -1916,21 +1903,19 @@
           <w:color w:val="000000"/>
           <w:sz w:val="20"/>
           <w:szCs w:val="20"/>
-          <w:u w:val="none"/>
-          <w:shd w:fill="auto" w:val="clear"/>
-          <w:vertAlign w:val="baseline"/>
-        </w:rPr>
-      </w:pPr>
-      <w:r>
-        <w:rPr>
-          <w:rFonts w:ascii="Times New Roman" w:cs="Times New Roman" w:eastAsia="Times New Roman" w:hAnsi="Times New Roman"/>
-          <w:i w:val="0"/>
-          <w:smallCaps w:val="0"/>
-          <w:strike w:val="0"/>
-          <w:color w:val="000000"/>
-          <w:sz w:val="20"/>
-          <w:szCs w:val="20"/>
-          <w:u w:val="none"/>
+          <w:shd w:fill="auto" w:val="clear"/>
+          <w:vertAlign w:val="baseline"/>
+        </w:rPr>
+      </w:pPr>
+      <w:r>
+        <w:rPr>
+          <w:rFonts w:ascii="Times New Roman" w:cs="Times New Roman" w:eastAsia="Times New Roman" w:hAnsi="Times New Roman"/>
+          <w:i w:val="0"/>
+          <w:smallCaps w:val="0"/>
+          <w:strike w:val="0"/>
+          <w:color w:val="000000"/>
+          <w:sz w:val="20"/>
+          <w:szCs w:val="20"/>
           <w:shd w:fill="auto" w:val="clear"/>
           <w:vertAlign w:val="baseline"/>
           <w:rtl w:val="0"/>
@@ -1982,7 +1967,7 @@
         </w:pBdr>
         <w:shd w:fill="auto" w:val="clear"/>
         <w:tabs>
-          <w:tab w:val="left" w:pos="5910"/>
+          <w:tab w:val="left" w:leader="none" w:pos="5910"/>
         </w:tabs>
         <w:spacing w:after="120" w:before="120" w:line="240" w:lineRule="auto"/>
         <w:ind w:left="0" w:right="0" w:firstLine="0"/>
@@ -1996,7 +1981,6 @@
           <w:color w:val="000000"/>
           <w:sz w:val="20"/>
           <w:szCs w:val="20"/>
-          <w:u w:val="none"/>
           <w:shd w:fill="auto" w:val="clear"/>
           <w:vertAlign w:val="baseline"/>
         </w:rPr>
@@ -2011,7 +1995,6 @@
           <w:color w:val="000000"/>
           <w:sz w:val="20"/>
           <w:szCs w:val="20"/>
-          <w:u w:val="none"/>
           <w:shd w:fill="auto" w:val="clear"/>
           <w:vertAlign w:val="baseline"/>
           <w:rtl w:val="0"/>
@@ -2034,7 +2017,7 @@
         </w:pBdr>
         <w:shd w:fill="auto" w:val="clear"/>
         <w:tabs>
-          <w:tab w:val="left" w:pos="5910"/>
+          <w:tab w:val="left" w:leader="none" w:pos="5910"/>
         </w:tabs>
         <w:spacing w:after="120" w:before="120" w:line="240" w:lineRule="auto"/>
         <w:ind w:left="0" w:right="0" w:firstLine="0"/>
@@ -2048,7 +2031,6 @@
           <w:color w:val="000000"/>
           <w:sz w:val="20"/>
           <w:szCs w:val="20"/>
-          <w:u w:val="none"/>
           <w:shd w:fill="auto" w:val="clear"/>
           <w:vertAlign w:val="baseline"/>
         </w:rPr>
@@ -2063,7 +2045,6 @@
           <w:color w:val="000000"/>
           <w:sz w:val="20"/>
           <w:szCs w:val="20"/>
-          <w:u w:val="none"/>
           <w:shd w:fill="auto" w:val="clear"/>
           <w:vertAlign w:val="baseline"/>
           <w:rtl w:val="0"/>
@@ -2096,7 +2077,6 @@
           <w:rFonts w:ascii="Times New Roman" w:cs="Times New Roman" w:eastAsia="Times New Roman" w:hAnsi="Times New Roman"/>
           <w:sz w:val="20"/>
           <w:szCs w:val="20"/>
-          <w:u w:val="none"/>
         </w:rPr>
       </w:pPr>
       <w:r>
@@ -2117,7 +2097,6 @@
           <w:color w:val="000000"/>
           <w:sz w:val="20"/>
           <w:szCs w:val="20"/>
-          <w:u w:val="none"/>
           <w:shd w:fill="auto" w:val="clear"/>
           <w:vertAlign w:val="baseline"/>
           <w:rtl w:val="0"/>
@@ -2134,7 +2113,6 @@
           <w:color w:val="000000"/>
           <w:sz w:val="20"/>
           <w:szCs w:val="20"/>
-          <w:u w:val="none"/>
           <w:shd w:fill="auto" w:val="clear"/>
           <w:vertAlign w:val="baseline"/>
           <w:rtl w:val="0"/>
@@ -2150,7 +2128,6 @@
           <w:color w:val="000000"/>
           <w:sz w:val="20"/>
           <w:szCs w:val="20"/>
-          <w:u w:val="none"/>
           <w:shd w:fill="auto" w:val="clear"/>
           <w:vertAlign w:val="baseline"/>
           <w:rtl w:val="0"/>
@@ -2251,7 +2228,6 @@
           <w:color w:val="000000"/>
           <w:sz w:val="20"/>
           <w:szCs w:val="20"/>
-          <w:u w:val="none"/>
           <w:shd w:fill="auto" w:val="clear"/>
           <w:vertAlign w:val="baseline"/>
           <w:rtl w:val="0"/>
@@ -2276,7 +2252,6 @@
           <w:color w:val="000000"/>
           <w:sz w:val="20"/>
           <w:szCs w:val="20"/>
-          <w:u w:val="none"/>
           <w:shd w:fill="auto" w:val="clear"/>
           <w:vertAlign w:val="baseline"/>
           <w:rtl w:val="0"/>
@@ -2293,7 +2268,7 @@
       <w:pPr>
         <w:keepNext w:val="0"/>
         <w:tabs>
-          <w:tab w:val="left" w:pos="5910"/>
+          <w:tab w:val="left" w:leader="none" w:pos="5910"/>
         </w:tabs>
         <w:spacing w:after="120" w:before="120" w:line="240" w:lineRule="auto"/>
         <w:jc w:val="both"/>
@@ -2388,7 +2363,6 @@
           <w:color w:val="000000"/>
           <w:sz w:val="20"/>
           <w:szCs w:val="20"/>
-          <w:u w:val="none"/>
           <w:shd w:fill="auto" w:val="clear"/>
           <w:vertAlign w:val="baseline"/>
           <w:rtl w:val="0"/>
@@ -2413,7 +2387,6 @@
           <w:color w:val="000000"/>
           <w:sz w:val="20"/>
           <w:szCs w:val="20"/>
-          <w:u w:val="none"/>
           <w:shd w:fill="auto" w:val="clear"/>
           <w:vertAlign w:val="baseline"/>
           <w:rtl w:val="0"/>
@@ -2438,7 +2411,6 @@
           <w:color w:val="000000"/>
           <w:sz w:val="20"/>
           <w:szCs w:val="20"/>
-          <w:u w:val="none"/>
           <w:shd w:fill="auto" w:val="clear"/>
           <w:vertAlign w:val="baseline"/>
           <w:rtl w:val="0"/>
@@ -2464,7 +2436,7 @@
       <w:pPr>
         <w:keepNext w:val="0"/>
         <w:tabs>
-          <w:tab w:val="left" w:pos="5910"/>
+          <w:tab w:val="left" w:leader="none" w:pos="5910"/>
         </w:tabs>
         <w:spacing w:after="120" w:before="120" w:line="240" w:lineRule="auto"/>
         <w:jc w:val="both"/>
@@ -2569,7 +2541,7 @@
       <w:pPr>
         <w:keepNext w:val="0"/>
         <w:tabs>
-          <w:tab w:val="left" w:pos="5910"/>
+          <w:tab w:val="left" w:leader="none" w:pos="5910"/>
         </w:tabs>
         <w:spacing w:after="120" w:before="120" w:line="240" w:lineRule="auto"/>
         <w:jc w:val="both"/>
@@ -2664,7 +2636,6 @@
           <w:color w:val="000000"/>
           <w:sz w:val="20"/>
           <w:szCs w:val="20"/>
-          <w:u w:val="none"/>
           <w:shd w:fill="auto" w:val="clear"/>
           <w:vertAlign w:val="baseline"/>
           <w:rtl w:val="0"/>
@@ -2689,7 +2660,6 @@
           <w:color w:val="000000"/>
           <w:sz w:val="20"/>
           <w:szCs w:val="20"/>
-          <w:u w:val="none"/>
           <w:shd w:fill="auto" w:val="clear"/>
           <w:vertAlign w:val="baseline"/>
           <w:rtl w:val="0"/>
@@ -2816,7 +2786,6 @@
           <w:color w:val="000000"/>
           <w:sz w:val="20"/>
           <w:szCs w:val="20"/>
-          <w:u w:val="none"/>
           <w:shd w:fill="auto" w:val="clear"/>
           <w:vertAlign w:val="baseline"/>
           <w:rtl w:val="0"/>
@@ -2841,7 +2810,6 @@
           <w:color w:val="000000"/>
           <w:sz w:val="20"/>
           <w:szCs w:val="20"/>
-          <w:u w:val="none"/>
           <w:shd w:fill="auto" w:val="clear"/>
           <w:vertAlign w:val="baseline"/>
           <w:rtl w:val="0"/>
@@ -2867,7 +2835,7 @@
       <w:pPr>
         <w:keepNext w:val="0"/>
         <w:tabs>
-          <w:tab w:val="left" w:pos="5910"/>
+          <w:tab w:val="left" w:leader="none" w:pos="5910"/>
         </w:tabs>
         <w:spacing w:after="120" w:before="120" w:line="240" w:lineRule="auto"/>
         <w:jc w:val="both"/>
@@ -2967,7 +2935,7 @@
       <w:pPr>
         <w:keepNext w:val="0"/>
         <w:tabs>
-          <w:tab w:val="left" w:pos="5910"/>
+          <w:tab w:val="left" w:leader="none" w:pos="5910"/>
         </w:tabs>
         <w:spacing w:after="120" w:before="120" w:line="240" w:lineRule="auto"/>
         <w:jc w:val="both"/>
@@ -3062,7 +3030,6 @@
           <w:color w:val="000000"/>
           <w:sz w:val="20"/>
           <w:szCs w:val="20"/>
-          <w:u w:val="none"/>
           <w:shd w:fill="auto" w:val="clear"/>
           <w:vertAlign w:val="baseline"/>
           <w:rtl w:val="0"/>
@@ -3087,7 +3054,6 @@
           <w:color w:val="000000"/>
           <w:sz w:val="20"/>
           <w:szCs w:val="20"/>
-          <w:u w:val="none"/>
           <w:shd w:fill="auto" w:val="clear"/>
           <w:vertAlign w:val="baseline"/>
           <w:rtl w:val="0"/>
@@ -3099,7 +3065,7 @@
       <w:pPr>
         <w:keepNext w:val="0"/>
         <w:tabs>
-          <w:tab w:val="left" w:pos="5910"/>
+          <w:tab w:val="left" w:leader="none" w:pos="5910"/>
         </w:tabs>
         <w:spacing w:after="120" w:before="120" w:line="240" w:lineRule="auto"/>
         <w:jc w:val="both"/>
@@ -3211,7 +3177,6 @@
           <w:color w:val="000000"/>
           <w:sz w:val="20"/>
           <w:szCs w:val="20"/>
-          <w:u w:val="none"/>
           <w:shd w:fill="auto" w:val="clear"/>
           <w:vertAlign w:val="baseline"/>
         </w:rPr>
@@ -3226,7 +3191,6 @@
           <w:color w:val="000000"/>
           <w:sz w:val="20"/>
           <w:szCs w:val="20"/>
-          <w:u w:val="none"/>
           <w:shd w:fill="auto" w:val="clear"/>
           <w:vertAlign w:val="baseline"/>
           <w:rtl w:val="0"/>
@@ -3346,7 +3310,6 @@
           <w:color w:val="000000"/>
           <w:sz w:val="20"/>
           <w:szCs w:val="20"/>
-          <w:u w:val="none"/>
           <w:shd w:fill="auto" w:val="clear"/>
           <w:vertAlign w:val="baseline"/>
           <w:rtl w:val="0"/>
@@ -3379,21 +3342,19 @@
           <w:color w:val="000000"/>
           <w:sz w:val="20"/>
           <w:szCs w:val="20"/>
-          <w:u w:val="none"/>
-          <w:shd w:fill="auto" w:val="clear"/>
-          <w:vertAlign w:val="baseline"/>
-        </w:rPr>
-      </w:pPr>
-      <w:r>
-        <w:rPr>
-          <w:rFonts w:ascii="Times New Roman" w:cs="Times New Roman" w:eastAsia="Times New Roman" w:hAnsi="Times New Roman"/>
-          <w:i w:val="0"/>
-          <w:smallCaps w:val="0"/>
-          <w:strike w:val="0"/>
-          <w:color w:val="000000"/>
-          <w:sz w:val="20"/>
-          <w:szCs w:val="20"/>
-          <w:u w:val="none"/>
+          <w:shd w:fill="auto" w:val="clear"/>
+          <w:vertAlign w:val="baseline"/>
+        </w:rPr>
+      </w:pPr>
+      <w:r>
+        <w:rPr>
+          <w:rFonts w:ascii="Times New Roman" w:cs="Times New Roman" w:eastAsia="Times New Roman" w:hAnsi="Times New Roman"/>
+          <w:i w:val="0"/>
+          <w:smallCaps w:val="0"/>
+          <w:strike w:val="0"/>
+          <w:color w:val="000000"/>
+          <w:sz w:val="20"/>
+          <w:szCs w:val="20"/>
           <w:shd w:fill="auto" w:val="clear"/>
           <w:vertAlign w:val="baseline"/>
           <w:rtl w:val="0"/>
@@ -3418,7 +3379,6 @@
           <w:color w:val="000000"/>
           <w:sz w:val="20"/>
           <w:szCs w:val="20"/>
-          <w:u w:val="none"/>
           <w:shd w:fill="auto" w:val="clear"/>
           <w:vertAlign w:val="baseline"/>
           <w:rtl w:val="0"/>
@@ -3451,21 +3411,19 @@
           <w:color w:val="000000"/>
           <w:sz w:val="20"/>
           <w:szCs w:val="20"/>
-          <w:u w:val="none"/>
-          <w:shd w:fill="auto" w:val="clear"/>
-          <w:vertAlign w:val="baseline"/>
-        </w:rPr>
-      </w:pPr>
-      <w:r>
-        <w:rPr>
-          <w:rFonts w:ascii="Times New Roman" w:cs="Times New Roman" w:eastAsia="Times New Roman" w:hAnsi="Times New Roman"/>
-          <w:i w:val="0"/>
-          <w:smallCaps w:val="0"/>
-          <w:strike w:val="0"/>
-          <w:color w:val="000000"/>
-          <w:sz w:val="20"/>
-          <w:szCs w:val="20"/>
-          <w:u w:val="none"/>
+          <w:shd w:fill="auto" w:val="clear"/>
+          <w:vertAlign w:val="baseline"/>
+        </w:rPr>
+      </w:pPr>
+      <w:r>
+        <w:rPr>
+          <w:rFonts w:ascii="Times New Roman" w:cs="Times New Roman" w:eastAsia="Times New Roman" w:hAnsi="Times New Roman"/>
+          <w:i w:val="0"/>
+          <w:smallCaps w:val="0"/>
+          <w:strike w:val="0"/>
+          <w:color w:val="000000"/>
+          <w:sz w:val="20"/>
+          <w:szCs w:val="20"/>
           <w:shd w:fill="auto" w:val="clear"/>
           <w:vertAlign w:val="baseline"/>
           <w:rtl w:val="0"/>
@@ -3498,21 +3456,19 @@
           <w:color w:val="000000"/>
           <w:sz w:val="20"/>
           <w:szCs w:val="20"/>
-          <w:u w:val="none"/>
-          <w:shd w:fill="auto" w:val="clear"/>
-          <w:vertAlign w:val="baseline"/>
-        </w:rPr>
-      </w:pPr>
-      <w:r>
-        <w:rPr>
-          <w:rFonts w:ascii="Times New Roman" w:cs="Times New Roman" w:eastAsia="Times New Roman" w:hAnsi="Times New Roman"/>
-          <w:i w:val="0"/>
-          <w:smallCaps w:val="0"/>
-          <w:strike w:val="0"/>
-          <w:color w:val="000000"/>
-          <w:sz w:val="20"/>
-          <w:szCs w:val="20"/>
-          <w:u w:val="none"/>
+          <w:shd w:fill="auto" w:val="clear"/>
+          <w:vertAlign w:val="baseline"/>
+        </w:rPr>
+      </w:pPr>
+      <w:r>
+        <w:rPr>
+          <w:rFonts w:ascii="Times New Roman" w:cs="Times New Roman" w:eastAsia="Times New Roman" w:hAnsi="Times New Roman"/>
+          <w:i w:val="0"/>
+          <w:smallCaps w:val="0"/>
+          <w:strike w:val="0"/>
+          <w:color w:val="000000"/>
+          <w:sz w:val="20"/>
+          <w:szCs w:val="20"/>
           <w:shd w:fill="auto" w:val="clear"/>
           <w:vertAlign w:val="baseline"/>
           <w:rtl w:val="0"/>
@@ -3545,21 +3501,19 @@
           <w:color w:val="000000"/>
           <w:sz w:val="20"/>
           <w:szCs w:val="20"/>
-          <w:u w:val="none"/>
-          <w:shd w:fill="auto" w:val="clear"/>
-          <w:vertAlign w:val="baseline"/>
-        </w:rPr>
-      </w:pPr>
-      <w:r>
-        <w:rPr>
-          <w:rFonts w:ascii="Times New Roman" w:cs="Times New Roman" w:eastAsia="Times New Roman" w:hAnsi="Times New Roman"/>
-          <w:i w:val="0"/>
-          <w:smallCaps w:val="0"/>
-          <w:strike w:val="0"/>
-          <w:color w:val="000000"/>
-          <w:sz w:val="20"/>
-          <w:szCs w:val="20"/>
-          <w:u w:val="none"/>
+          <w:shd w:fill="auto" w:val="clear"/>
+          <w:vertAlign w:val="baseline"/>
+        </w:rPr>
+      </w:pPr>
+      <w:r>
+        <w:rPr>
+          <w:rFonts w:ascii="Times New Roman" w:cs="Times New Roman" w:eastAsia="Times New Roman" w:hAnsi="Times New Roman"/>
+          <w:i w:val="0"/>
+          <w:smallCaps w:val="0"/>
+          <w:strike w:val="0"/>
+          <w:color w:val="000000"/>
+          <w:sz w:val="20"/>
+          <w:szCs w:val="20"/>
           <w:shd w:fill="auto" w:val="clear"/>
           <w:vertAlign w:val="baseline"/>
           <w:rtl w:val="0"/>
@@ -3584,7 +3538,6 @@
           <w:color w:val="000000"/>
           <w:sz w:val="20"/>
           <w:szCs w:val="20"/>
-          <w:u w:val="none"/>
           <w:shd w:fill="auto" w:val="clear"/>
           <w:vertAlign w:val="baseline"/>
           <w:rtl w:val="0"/>
@@ -3617,21 +3570,19 @@
           <w:color w:val="000000"/>
           <w:sz w:val="20"/>
           <w:szCs w:val="20"/>
-          <w:u w:val="none"/>
-          <w:shd w:fill="auto" w:val="clear"/>
-          <w:vertAlign w:val="baseline"/>
-        </w:rPr>
-      </w:pPr>
-      <w:r>
-        <w:rPr>
-          <w:rFonts w:ascii="Times New Roman" w:cs="Times New Roman" w:eastAsia="Times New Roman" w:hAnsi="Times New Roman"/>
-          <w:i w:val="0"/>
-          <w:smallCaps w:val="0"/>
-          <w:strike w:val="0"/>
-          <w:color w:val="000000"/>
-          <w:sz w:val="20"/>
-          <w:szCs w:val="20"/>
-          <w:u w:val="none"/>
+          <w:shd w:fill="auto" w:val="clear"/>
+          <w:vertAlign w:val="baseline"/>
+        </w:rPr>
+      </w:pPr>
+      <w:r>
+        <w:rPr>
+          <w:rFonts w:ascii="Times New Roman" w:cs="Times New Roman" w:eastAsia="Times New Roman" w:hAnsi="Times New Roman"/>
+          <w:i w:val="0"/>
+          <w:smallCaps w:val="0"/>
+          <w:strike w:val="0"/>
+          <w:color w:val="000000"/>
+          <w:sz w:val="20"/>
+          <w:szCs w:val="20"/>
           <w:shd w:fill="auto" w:val="clear"/>
           <w:vertAlign w:val="baseline"/>
           <w:rtl w:val="0"/>
@@ -3664,21 +3615,19 @@
           <w:color w:val="000000"/>
           <w:sz w:val="20"/>
           <w:szCs w:val="20"/>
-          <w:u w:val="none"/>
-          <w:shd w:fill="auto" w:val="clear"/>
-          <w:vertAlign w:val="baseline"/>
-        </w:rPr>
-      </w:pPr>
-      <w:r>
-        <w:rPr>
-          <w:rFonts w:ascii="Times New Roman" w:cs="Times New Roman" w:eastAsia="Times New Roman" w:hAnsi="Times New Roman"/>
-          <w:i w:val="0"/>
-          <w:smallCaps w:val="0"/>
-          <w:strike w:val="0"/>
-          <w:color w:val="000000"/>
-          <w:sz w:val="20"/>
-          <w:szCs w:val="20"/>
-          <w:u w:val="none"/>
+          <w:shd w:fill="auto" w:val="clear"/>
+          <w:vertAlign w:val="baseline"/>
+        </w:rPr>
+      </w:pPr>
+      <w:r>
+        <w:rPr>
+          <w:rFonts w:ascii="Times New Roman" w:cs="Times New Roman" w:eastAsia="Times New Roman" w:hAnsi="Times New Roman"/>
+          <w:i w:val="0"/>
+          <w:smallCaps w:val="0"/>
+          <w:strike w:val="0"/>
+          <w:color w:val="000000"/>
+          <w:sz w:val="20"/>
+          <w:szCs w:val="20"/>
           <w:shd w:fill="auto" w:val="clear"/>
           <w:vertAlign w:val="baseline"/>
           <w:rtl w:val="0"/>
@@ -3690,7 +3639,7 @@
       <w:pPr>
         <w:keepNext w:val="0"/>
         <w:tabs>
-          <w:tab w:val="left" w:pos="5910"/>
+          <w:tab w:val="left" w:leader="none" w:pos="5910"/>
         </w:tabs>
         <w:spacing w:after="120" w:before="120" w:line="240" w:lineRule="auto"/>
         <w:jc w:val="both"/>
@@ -3793,7 +3742,6 @@
           <w:color w:val="000000"/>
           <w:sz w:val="20"/>
           <w:szCs w:val="20"/>
-          <w:u w:val="none"/>
           <w:shd w:fill="auto" w:val="clear"/>
           <w:vertAlign w:val="baseline"/>
           <w:rtl w:val="0"/>
@@ -3831,21 +3779,19 @@
           <w:color w:val="000000"/>
           <w:sz w:val="20"/>
           <w:szCs w:val="20"/>
-          <w:u w:val="none"/>
-          <w:shd w:fill="auto" w:val="clear"/>
-          <w:vertAlign w:val="baseline"/>
-        </w:rPr>
-      </w:pPr>
-      <w:r>
-        <w:rPr>
-          <w:rFonts w:ascii="Times New Roman" w:cs="Times New Roman" w:eastAsia="Times New Roman" w:hAnsi="Times New Roman"/>
-          <w:i w:val="0"/>
-          <w:smallCaps w:val="0"/>
-          <w:strike w:val="0"/>
-          <w:color w:val="000000"/>
-          <w:sz w:val="20"/>
-          <w:szCs w:val="20"/>
-          <w:u w:val="none"/>
+          <w:shd w:fill="auto" w:val="clear"/>
+          <w:vertAlign w:val="baseline"/>
+        </w:rPr>
+      </w:pPr>
+      <w:r>
+        <w:rPr>
+          <w:rFonts w:ascii="Times New Roman" w:cs="Times New Roman" w:eastAsia="Times New Roman" w:hAnsi="Times New Roman"/>
+          <w:i w:val="0"/>
+          <w:smallCaps w:val="0"/>
+          <w:strike w:val="0"/>
+          <w:color w:val="000000"/>
+          <w:sz w:val="20"/>
+          <w:szCs w:val="20"/>
           <w:shd w:fill="auto" w:val="clear"/>
           <w:vertAlign w:val="baseline"/>
           <w:rtl w:val="0"/>
@@ -3878,21 +3824,19 @@
           <w:color w:val="000000"/>
           <w:sz w:val="20"/>
           <w:szCs w:val="20"/>
-          <w:u w:val="none"/>
-          <w:shd w:fill="auto" w:val="clear"/>
-          <w:vertAlign w:val="baseline"/>
-        </w:rPr>
-      </w:pPr>
-      <w:r>
-        <w:rPr>
-          <w:rFonts w:ascii="Times New Roman" w:cs="Times New Roman" w:eastAsia="Times New Roman" w:hAnsi="Times New Roman"/>
-          <w:i w:val="0"/>
-          <w:smallCaps w:val="0"/>
-          <w:strike w:val="0"/>
-          <w:color w:val="000000"/>
-          <w:sz w:val="20"/>
-          <w:szCs w:val="20"/>
-          <w:u w:val="none"/>
+          <w:shd w:fill="auto" w:val="clear"/>
+          <w:vertAlign w:val="baseline"/>
+        </w:rPr>
+      </w:pPr>
+      <w:r>
+        <w:rPr>
+          <w:rFonts w:ascii="Times New Roman" w:cs="Times New Roman" w:eastAsia="Times New Roman" w:hAnsi="Times New Roman"/>
+          <w:i w:val="0"/>
+          <w:smallCaps w:val="0"/>
+          <w:strike w:val="0"/>
+          <w:color w:val="000000"/>
+          <w:sz w:val="20"/>
+          <w:szCs w:val="20"/>
           <w:shd w:fill="auto" w:val="clear"/>
           <w:vertAlign w:val="baseline"/>
           <w:rtl w:val="0"/>
@@ -3917,7 +3861,6 @@
           <w:color w:val="000000"/>
           <w:sz w:val="20"/>
           <w:szCs w:val="20"/>
-          <w:u w:val="none"/>
           <w:shd w:fill="auto" w:val="clear"/>
           <w:vertAlign w:val="baseline"/>
           <w:rtl w:val="0"/>
@@ -3950,21 +3893,19 @@
           <w:color w:val="000000"/>
           <w:sz w:val="20"/>
           <w:szCs w:val="20"/>
-          <w:u w:val="none"/>
-          <w:shd w:fill="auto" w:val="clear"/>
-          <w:vertAlign w:val="baseline"/>
-        </w:rPr>
-      </w:pPr>
-      <w:r>
-        <w:rPr>
-          <w:rFonts w:ascii="Times New Roman" w:cs="Times New Roman" w:eastAsia="Times New Roman" w:hAnsi="Times New Roman"/>
-          <w:i w:val="0"/>
-          <w:smallCaps w:val="0"/>
-          <w:strike w:val="0"/>
-          <w:color w:val="000000"/>
-          <w:sz w:val="20"/>
-          <w:szCs w:val="20"/>
-          <w:u w:val="none"/>
+          <w:shd w:fill="auto" w:val="clear"/>
+          <w:vertAlign w:val="baseline"/>
+        </w:rPr>
+      </w:pPr>
+      <w:r>
+        <w:rPr>
+          <w:rFonts w:ascii="Times New Roman" w:cs="Times New Roman" w:eastAsia="Times New Roman" w:hAnsi="Times New Roman"/>
+          <w:i w:val="0"/>
+          <w:smallCaps w:val="0"/>
+          <w:strike w:val="0"/>
+          <w:color w:val="000000"/>
+          <w:sz w:val="20"/>
+          <w:szCs w:val="20"/>
           <w:shd w:fill="auto" w:val="clear"/>
           <w:vertAlign w:val="baseline"/>
           <w:rtl w:val="0"/>
@@ -3997,21 +3938,19 @@
           <w:color w:val="000000"/>
           <w:sz w:val="20"/>
           <w:szCs w:val="20"/>
-          <w:u w:val="none"/>
-          <w:shd w:fill="auto" w:val="clear"/>
-          <w:vertAlign w:val="baseline"/>
-        </w:rPr>
-      </w:pPr>
-      <w:r>
-        <w:rPr>
-          <w:rFonts w:ascii="Times New Roman" w:cs="Times New Roman" w:eastAsia="Times New Roman" w:hAnsi="Times New Roman"/>
-          <w:i w:val="0"/>
-          <w:smallCaps w:val="0"/>
-          <w:strike w:val="0"/>
-          <w:color w:val="000000"/>
-          <w:sz w:val="20"/>
-          <w:szCs w:val="20"/>
-          <w:u w:val="none"/>
+          <w:shd w:fill="auto" w:val="clear"/>
+          <w:vertAlign w:val="baseline"/>
+        </w:rPr>
+      </w:pPr>
+      <w:r>
+        <w:rPr>
+          <w:rFonts w:ascii="Times New Roman" w:cs="Times New Roman" w:eastAsia="Times New Roman" w:hAnsi="Times New Roman"/>
+          <w:i w:val="0"/>
+          <w:smallCaps w:val="0"/>
+          <w:strike w:val="0"/>
+          <w:color w:val="000000"/>
+          <w:sz w:val="20"/>
+          <w:szCs w:val="20"/>
           <w:shd w:fill="auto" w:val="clear"/>
           <w:vertAlign w:val="baseline"/>
           <w:rtl w:val="0"/>
@@ -4027,7 +3966,6 @@
           <w:color w:val="000000"/>
           <w:sz w:val="20"/>
           <w:szCs w:val="20"/>
-          <w:u w:val="none"/>
           <w:shd w:fill="auto" w:val="clear"/>
           <w:vertAlign w:val="baseline"/>
           <w:rtl w:val="0"/>
@@ -4043,7 +3981,6 @@
           <w:color w:val="000000"/>
           <w:sz w:val="20"/>
           <w:szCs w:val="20"/>
-          <w:u w:val="none"/>
           <w:shd w:fill="auto" w:val="clear"/>
           <w:vertAlign w:val="baseline"/>
           <w:rtl w:val="0"/>
@@ -4076,21 +4013,19 @@
           <w:color w:val="000000"/>
           <w:sz w:val="20"/>
           <w:szCs w:val="20"/>
-          <w:u w:val="none"/>
-          <w:shd w:fill="auto" w:val="clear"/>
-          <w:vertAlign w:val="baseline"/>
-        </w:rPr>
-      </w:pPr>
-      <w:r>
-        <w:rPr>
-          <w:rFonts w:ascii="Times New Roman" w:cs="Times New Roman" w:eastAsia="Times New Roman" w:hAnsi="Times New Roman"/>
-          <w:i w:val="0"/>
-          <w:smallCaps w:val="0"/>
-          <w:strike w:val="0"/>
-          <w:color w:val="000000"/>
-          <w:sz w:val="20"/>
-          <w:szCs w:val="20"/>
-          <w:u w:val="none"/>
+          <w:shd w:fill="auto" w:val="clear"/>
+          <w:vertAlign w:val="baseline"/>
+        </w:rPr>
+      </w:pPr>
+      <w:r>
+        <w:rPr>
+          <w:rFonts w:ascii="Times New Roman" w:cs="Times New Roman" w:eastAsia="Times New Roman" w:hAnsi="Times New Roman"/>
+          <w:i w:val="0"/>
+          <w:smallCaps w:val="0"/>
+          <w:strike w:val="0"/>
+          <w:color w:val="000000"/>
+          <w:sz w:val="20"/>
+          <w:szCs w:val="20"/>
           <w:shd w:fill="auto" w:val="clear"/>
           <w:vertAlign w:val="baseline"/>
           <w:rtl w:val="0"/>
@@ -4115,7 +4050,6 @@
           <w:color w:val="000000"/>
           <w:sz w:val="20"/>
           <w:szCs w:val="20"/>
-          <w:u w:val="none"/>
           <w:shd w:fill="auto" w:val="clear"/>
           <w:vertAlign w:val="baseline"/>
           <w:rtl w:val="0"/>
@@ -4138,7 +4072,7 @@
         </w:pBdr>
         <w:shd w:fill="auto" w:val="clear"/>
         <w:tabs>
-          <w:tab w:val="left" w:pos="8789"/>
+          <w:tab w:val="left" w:leader="none" w:pos="8789"/>
         </w:tabs>
         <w:spacing w:after="120" w:before="120" w:line="240" w:lineRule="auto"/>
         <w:ind w:left="567" w:right="567" w:firstLine="0"/>
@@ -4151,21 +4085,19 @@
           <w:color w:val="000000"/>
           <w:sz w:val="20"/>
           <w:szCs w:val="20"/>
-          <w:u w:val="none"/>
-          <w:shd w:fill="auto" w:val="clear"/>
-          <w:vertAlign w:val="baseline"/>
-        </w:rPr>
-      </w:pPr>
-      <w:r>
-        <w:rPr>
-          <w:rFonts w:ascii="Times New Roman" w:cs="Times New Roman" w:eastAsia="Times New Roman" w:hAnsi="Times New Roman"/>
-          <w:i w:val="0"/>
-          <w:smallCaps w:val="0"/>
-          <w:strike w:val="0"/>
-          <w:color w:val="000000"/>
-          <w:sz w:val="20"/>
-          <w:szCs w:val="20"/>
-          <w:u w:val="none"/>
+          <w:shd w:fill="auto" w:val="clear"/>
+          <w:vertAlign w:val="baseline"/>
+        </w:rPr>
+      </w:pPr>
+      <w:r>
+        <w:rPr>
+          <w:rFonts w:ascii="Times New Roman" w:cs="Times New Roman" w:eastAsia="Times New Roman" w:hAnsi="Times New Roman"/>
+          <w:i w:val="0"/>
+          <w:smallCaps w:val="0"/>
+          <w:strike w:val="0"/>
+          <w:color w:val="000000"/>
+          <w:sz w:val="20"/>
+          <w:szCs w:val="20"/>
           <w:shd w:fill="auto" w:val="clear"/>
           <w:vertAlign w:val="baseline"/>
           <w:rtl w:val="0"/>
@@ -4181,7 +4113,6 @@
           <w:color w:val="000000"/>
           <w:sz w:val="20"/>
           <w:szCs w:val="20"/>
-          <w:u w:val="none"/>
           <w:shd w:fill="auto" w:val="clear"/>
           <w:vertAlign w:val="baseline"/>
           <w:rtl w:val="0"/>
@@ -4204,7 +4135,7 @@
         </w:pBdr>
         <w:shd w:fill="auto" w:val="clear"/>
         <w:tabs>
-          <w:tab w:val="left" w:pos="8789"/>
+          <w:tab w:val="left" w:leader="none" w:pos="8789"/>
         </w:tabs>
         <w:spacing w:after="120" w:before="120" w:line="240" w:lineRule="auto"/>
         <w:ind w:left="567" w:right="567" w:firstLine="0"/>
@@ -4217,7 +4148,6 @@
           <w:color w:val="000000"/>
           <w:sz w:val="20"/>
           <w:szCs w:val="20"/>
-          <w:u w:val="none"/>
           <w:shd w:fill="auto" w:val="clear"/>
           <w:vertAlign w:val="baseline"/>
         </w:rPr>
@@ -4231,7 +4161,6 @@
           <w:color w:val="000000"/>
           <w:sz w:val="20"/>
           <w:szCs w:val="20"/>
-          <w:u w:val="none"/>
           <w:shd w:fill="auto" w:val="clear"/>
           <w:vertAlign w:val="baseline"/>
           <w:rtl w:val="0"/>
@@ -4247,7 +4176,6 @@
           <w:color w:val="000000"/>
           <w:sz w:val="20"/>
           <w:szCs w:val="20"/>
-          <w:u w:val="none"/>
           <w:shd w:fill="auto" w:val="clear"/>
           <w:vertAlign w:val="baseline"/>
           <w:rtl w:val="0"/>
@@ -4280,21 +4208,19 @@
           <w:color w:val="000000"/>
           <w:sz w:val="20"/>
           <w:szCs w:val="20"/>
-          <w:u w:val="none"/>
-          <w:shd w:fill="auto" w:val="clear"/>
-          <w:vertAlign w:val="baseline"/>
-        </w:rPr>
-      </w:pPr>
-      <w:r>
-        <w:rPr>
-          <w:rFonts w:ascii="Times New Roman" w:cs="Times New Roman" w:eastAsia="Times New Roman" w:hAnsi="Times New Roman"/>
-          <w:i w:val="0"/>
-          <w:smallCaps w:val="0"/>
-          <w:strike w:val="0"/>
-          <w:color w:val="000000"/>
-          <w:sz w:val="20"/>
-          <w:szCs w:val="20"/>
-          <w:u w:val="none"/>
+          <w:shd w:fill="auto" w:val="clear"/>
+          <w:vertAlign w:val="baseline"/>
+        </w:rPr>
+      </w:pPr>
+      <w:r>
+        <w:rPr>
+          <w:rFonts w:ascii="Times New Roman" w:cs="Times New Roman" w:eastAsia="Times New Roman" w:hAnsi="Times New Roman"/>
+          <w:i w:val="0"/>
+          <w:smallCaps w:val="0"/>
+          <w:strike w:val="0"/>
+          <w:color w:val="000000"/>
+          <w:sz w:val="20"/>
+          <w:szCs w:val="20"/>
           <w:shd w:fill="auto" w:val="clear"/>
           <w:vertAlign w:val="baseline"/>
           <w:rtl w:val="0"/>
@@ -4327,21 +4253,19 @@
           <w:color w:val="000000"/>
           <w:sz w:val="20"/>
           <w:szCs w:val="20"/>
-          <w:u w:val="none"/>
-          <w:shd w:fill="auto" w:val="clear"/>
-          <w:vertAlign w:val="baseline"/>
-        </w:rPr>
-      </w:pPr>
-      <w:r>
-        <w:rPr>
-          <w:rFonts w:ascii="Times New Roman" w:cs="Times New Roman" w:eastAsia="Times New Roman" w:hAnsi="Times New Roman"/>
-          <w:i w:val="0"/>
-          <w:smallCaps w:val="0"/>
-          <w:strike w:val="0"/>
-          <w:color w:val="000000"/>
-          <w:sz w:val="20"/>
-          <w:szCs w:val="20"/>
-          <w:u w:val="none"/>
+          <w:shd w:fill="auto" w:val="clear"/>
+          <w:vertAlign w:val="baseline"/>
+        </w:rPr>
+      </w:pPr>
+      <w:r>
+        <w:rPr>
+          <w:rFonts w:ascii="Times New Roman" w:cs="Times New Roman" w:eastAsia="Times New Roman" w:hAnsi="Times New Roman"/>
+          <w:i w:val="0"/>
+          <w:smallCaps w:val="0"/>
+          <w:strike w:val="0"/>
+          <w:color w:val="000000"/>
+          <w:sz w:val="20"/>
+          <w:szCs w:val="20"/>
           <w:shd w:fill="auto" w:val="clear"/>
           <w:vertAlign w:val="baseline"/>
           <w:rtl w:val="0"/>
@@ -4374,21 +4298,19 @@
           <w:color w:val="000000"/>
           <w:sz w:val="20"/>
           <w:szCs w:val="20"/>
-          <w:u w:val="none"/>
-          <w:shd w:fill="auto" w:val="clear"/>
-          <w:vertAlign w:val="baseline"/>
-        </w:rPr>
-      </w:pPr>
-      <w:r>
-        <w:rPr>
-          <w:rFonts w:ascii="Times New Roman" w:cs="Times New Roman" w:eastAsia="Times New Roman" w:hAnsi="Times New Roman"/>
-          <w:i w:val="0"/>
-          <w:smallCaps w:val="0"/>
-          <w:strike w:val="0"/>
-          <w:color w:val="000000"/>
-          <w:sz w:val="20"/>
-          <w:szCs w:val="20"/>
-          <w:u w:val="none"/>
+          <w:shd w:fill="auto" w:val="clear"/>
+          <w:vertAlign w:val="baseline"/>
+        </w:rPr>
+      </w:pPr>
+      <w:r>
+        <w:rPr>
+          <w:rFonts w:ascii="Times New Roman" w:cs="Times New Roman" w:eastAsia="Times New Roman" w:hAnsi="Times New Roman"/>
+          <w:i w:val="0"/>
+          <w:smallCaps w:val="0"/>
+          <w:strike w:val="0"/>
+          <w:color w:val="000000"/>
+          <w:sz w:val="20"/>
+          <w:szCs w:val="20"/>
           <w:shd w:fill="auto" w:val="clear"/>
           <w:vertAlign w:val="baseline"/>
           <w:rtl w:val="0"/>
@@ -4413,7 +4335,6 @@
           <w:color w:val="000000"/>
           <w:sz w:val="20"/>
           <w:szCs w:val="20"/>
-          <w:u w:val="none"/>
           <w:shd w:fill="auto" w:val="clear"/>
           <w:vertAlign w:val="baseline"/>
           <w:rtl w:val="0"/>
@@ -4446,21 +4367,19 @@
           <w:color w:val="000000"/>
           <w:sz w:val="20"/>
           <w:szCs w:val="20"/>
-          <w:u w:val="none"/>
-          <w:shd w:fill="auto" w:val="clear"/>
-          <w:vertAlign w:val="baseline"/>
-        </w:rPr>
-      </w:pPr>
-      <w:r>
-        <w:rPr>
-          <w:rFonts w:ascii="Times New Roman" w:cs="Times New Roman" w:eastAsia="Times New Roman" w:hAnsi="Times New Roman"/>
-          <w:i w:val="0"/>
-          <w:smallCaps w:val="0"/>
-          <w:strike w:val="0"/>
-          <w:color w:val="000000"/>
-          <w:sz w:val="20"/>
-          <w:szCs w:val="20"/>
-          <w:u w:val="none"/>
+          <w:shd w:fill="auto" w:val="clear"/>
+          <w:vertAlign w:val="baseline"/>
+        </w:rPr>
+      </w:pPr>
+      <w:r>
+        <w:rPr>
+          <w:rFonts w:ascii="Times New Roman" w:cs="Times New Roman" w:eastAsia="Times New Roman" w:hAnsi="Times New Roman"/>
+          <w:i w:val="0"/>
+          <w:smallCaps w:val="0"/>
+          <w:strike w:val="0"/>
+          <w:color w:val="000000"/>
+          <w:sz w:val="20"/>
+          <w:szCs w:val="20"/>
           <w:shd w:fill="auto" w:val="clear"/>
           <w:vertAlign w:val="baseline"/>
           <w:rtl w:val="0"/>
@@ -4476,7 +4395,6 @@
           <w:color w:val="000000"/>
           <w:sz w:val="20"/>
           <w:szCs w:val="20"/>
-          <w:u w:val="none"/>
           <w:shd w:fill="auto" w:val="clear"/>
           <w:vertAlign w:val="superscript"/>
         </w:rPr>
@@ -4491,7 +4409,6 @@
           <w:color w:val="000000"/>
           <w:sz w:val="20"/>
           <w:szCs w:val="20"/>
-          <w:u w:val="none"/>
           <w:shd w:fill="auto" w:val="clear"/>
           <w:vertAlign w:val="baseline"/>
           <w:rtl w:val="0"/>
@@ -4524,21 +4441,19 @@
           <w:color w:val="000000"/>
           <w:sz w:val="20"/>
           <w:szCs w:val="20"/>
-          <w:u w:val="none"/>
-          <w:shd w:fill="auto" w:val="clear"/>
-          <w:vertAlign w:val="baseline"/>
-        </w:rPr>
-      </w:pPr>
-      <w:r>
-        <w:rPr>
-          <w:rFonts w:ascii="Times New Roman" w:cs="Times New Roman" w:eastAsia="Times New Roman" w:hAnsi="Times New Roman"/>
-          <w:i w:val="0"/>
-          <w:smallCaps w:val="0"/>
-          <w:strike w:val="0"/>
-          <w:color w:val="000000"/>
-          <w:sz w:val="20"/>
-          <w:szCs w:val="20"/>
-          <w:u w:val="none"/>
+          <w:shd w:fill="auto" w:val="clear"/>
+          <w:vertAlign w:val="baseline"/>
+        </w:rPr>
+      </w:pPr>
+      <w:r>
+        <w:rPr>
+          <w:rFonts w:ascii="Times New Roman" w:cs="Times New Roman" w:eastAsia="Times New Roman" w:hAnsi="Times New Roman"/>
+          <w:i w:val="0"/>
+          <w:smallCaps w:val="0"/>
+          <w:strike w:val="0"/>
+          <w:color w:val="000000"/>
+          <w:sz w:val="20"/>
+          <w:szCs w:val="20"/>
           <w:shd w:fill="auto" w:val="clear"/>
           <w:vertAlign w:val="baseline"/>
           <w:rtl w:val="0"/>
@@ -4554,7 +4469,6 @@
           <w:color w:val="000000"/>
           <w:sz w:val="20"/>
           <w:szCs w:val="20"/>
-          <w:u w:val="none"/>
           <w:shd w:fill="auto" w:val="clear"/>
           <w:vertAlign w:val="baseline"/>
           <w:rtl w:val="0"/>
@@ -4570,7 +4484,6 @@
           <w:color w:val="000000"/>
           <w:sz w:val="20"/>
           <w:szCs w:val="20"/>
-          <w:u w:val="none"/>
           <w:shd w:fill="auto" w:val="clear"/>
           <w:vertAlign w:val="baseline"/>
           <w:rtl w:val="0"/>
@@ -4603,21 +4516,19 @@
           <w:color w:val="000000"/>
           <w:sz w:val="20"/>
           <w:szCs w:val="20"/>
-          <w:u w:val="none"/>
-          <w:shd w:fill="auto" w:val="clear"/>
-          <w:vertAlign w:val="baseline"/>
-        </w:rPr>
-      </w:pPr>
-      <w:r>
-        <w:rPr>
-          <w:rFonts w:ascii="Times New Roman" w:cs="Times New Roman" w:eastAsia="Times New Roman" w:hAnsi="Times New Roman"/>
-          <w:i w:val="0"/>
-          <w:smallCaps w:val="0"/>
-          <w:strike w:val="0"/>
-          <w:color w:val="000000"/>
-          <w:sz w:val="20"/>
-          <w:szCs w:val="20"/>
-          <w:u w:val="none"/>
+          <w:shd w:fill="auto" w:val="clear"/>
+          <w:vertAlign w:val="baseline"/>
+        </w:rPr>
+      </w:pPr>
+      <w:r>
+        <w:rPr>
+          <w:rFonts w:ascii="Times New Roman" w:cs="Times New Roman" w:eastAsia="Times New Roman" w:hAnsi="Times New Roman"/>
+          <w:i w:val="0"/>
+          <w:smallCaps w:val="0"/>
+          <w:strike w:val="0"/>
+          <w:color w:val="000000"/>
+          <w:sz w:val="20"/>
+          <w:szCs w:val="20"/>
           <w:shd w:fill="auto" w:val="clear"/>
           <w:vertAlign w:val="baseline"/>
           <w:rtl w:val="0"/>
@@ -4629,7 +4540,7 @@
       <w:pPr>
         <w:keepNext w:val="0"/>
         <w:tabs>
-          <w:tab w:val="left" w:pos="5910"/>
+          <w:tab w:val="left" w:leader="none" w:pos="5910"/>
         </w:tabs>
         <w:spacing w:after="120" w:before="120" w:line="240" w:lineRule="auto"/>
         <w:jc w:val="both"/>
@@ -4732,7 +4643,6 @@
           <w:color w:val="000000"/>
           <w:sz w:val="20"/>
           <w:szCs w:val="20"/>
-          <w:u w:val="none"/>
           <w:shd w:fill="auto" w:val="clear"/>
           <w:vertAlign w:val="baseline"/>
           <w:rtl w:val="0"/>
@@ -4770,21 +4680,19 @@
           <w:color w:val="000000"/>
           <w:sz w:val="20"/>
           <w:szCs w:val="20"/>
-          <w:u w:val="none"/>
-          <w:shd w:fill="auto" w:val="clear"/>
-          <w:vertAlign w:val="baseline"/>
-        </w:rPr>
-      </w:pPr>
-      <w:r>
-        <w:rPr>
-          <w:rFonts w:ascii="Times New Roman" w:cs="Times New Roman" w:eastAsia="Times New Roman" w:hAnsi="Times New Roman"/>
-          <w:i w:val="0"/>
-          <w:smallCaps w:val="0"/>
-          <w:strike w:val="0"/>
-          <w:color w:val="000000"/>
-          <w:sz w:val="20"/>
-          <w:szCs w:val="20"/>
-          <w:u w:val="none"/>
+          <w:shd w:fill="auto" w:val="clear"/>
+          <w:vertAlign w:val="baseline"/>
+        </w:rPr>
+      </w:pPr>
+      <w:r>
+        <w:rPr>
+          <w:rFonts w:ascii="Times New Roman" w:cs="Times New Roman" w:eastAsia="Times New Roman" w:hAnsi="Times New Roman"/>
+          <w:i w:val="0"/>
+          <w:smallCaps w:val="0"/>
+          <w:strike w:val="0"/>
+          <w:color w:val="000000"/>
+          <w:sz w:val="20"/>
+          <w:szCs w:val="20"/>
           <w:shd w:fill="auto" w:val="clear"/>
           <w:vertAlign w:val="baseline"/>
           <w:rtl w:val="0"/>
@@ -4809,7 +4717,6 @@
           <w:color w:val="000000"/>
           <w:sz w:val="20"/>
           <w:szCs w:val="20"/>
-          <w:u w:val="none"/>
           <w:shd w:fill="auto" w:val="clear"/>
           <w:vertAlign w:val="baseline"/>
           <w:rtl w:val="0"/>
@@ -4842,21 +4749,19 @@
           <w:color w:val="000000"/>
           <w:sz w:val="20"/>
           <w:szCs w:val="20"/>
-          <w:u w:val="none"/>
-          <w:shd w:fill="auto" w:val="clear"/>
-          <w:vertAlign w:val="baseline"/>
-        </w:rPr>
-      </w:pPr>
-      <w:r>
-        <w:rPr>
-          <w:rFonts w:ascii="Times New Roman" w:cs="Times New Roman" w:eastAsia="Times New Roman" w:hAnsi="Times New Roman"/>
-          <w:i w:val="0"/>
-          <w:smallCaps w:val="0"/>
-          <w:strike w:val="0"/>
-          <w:color w:val="000000"/>
-          <w:sz w:val="20"/>
-          <w:szCs w:val="20"/>
-          <w:u w:val="none"/>
+          <w:shd w:fill="auto" w:val="clear"/>
+          <w:vertAlign w:val="baseline"/>
+        </w:rPr>
+      </w:pPr>
+      <w:r>
+        <w:rPr>
+          <w:rFonts w:ascii="Times New Roman" w:cs="Times New Roman" w:eastAsia="Times New Roman" w:hAnsi="Times New Roman"/>
+          <w:i w:val="0"/>
+          <w:smallCaps w:val="0"/>
+          <w:strike w:val="0"/>
+          <w:color w:val="000000"/>
+          <w:sz w:val="20"/>
+          <w:szCs w:val="20"/>
           <w:shd w:fill="auto" w:val="clear"/>
           <w:vertAlign w:val="baseline"/>
           <w:rtl w:val="0"/>
@@ -4889,21 +4794,19 @@
           <w:color w:val="000000"/>
           <w:sz w:val="20"/>
           <w:szCs w:val="20"/>
-          <w:u w:val="none"/>
-          <w:shd w:fill="auto" w:val="clear"/>
-          <w:vertAlign w:val="baseline"/>
-        </w:rPr>
-      </w:pPr>
-      <w:r>
-        <w:rPr>
-          <w:rFonts w:ascii="Times New Roman" w:cs="Times New Roman" w:eastAsia="Times New Roman" w:hAnsi="Times New Roman"/>
-          <w:i w:val="0"/>
-          <w:smallCaps w:val="0"/>
-          <w:strike w:val="0"/>
-          <w:color w:val="000000"/>
-          <w:sz w:val="20"/>
-          <w:szCs w:val="20"/>
-          <w:u w:val="none"/>
+          <w:shd w:fill="auto" w:val="clear"/>
+          <w:vertAlign w:val="baseline"/>
+        </w:rPr>
+      </w:pPr>
+      <w:r>
+        <w:rPr>
+          <w:rFonts w:ascii="Times New Roman" w:cs="Times New Roman" w:eastAsia="Times New Roman" w:hAnsi="Times New Roman"/>
+          <w:i w:val="0"/>
+          <w:smallCaps w:val="0"/>
+          <w:strike w:val="0"/>
+          <w:color w:val="000000"/>
+          <w:sz w:val="20"/>
+          <w:szCs w:val="20"/>
           <w:shd w:fill="auto" w:val="clear"/>
           <w:vertAlign w:val="baseline"/>
           <w:rtl w:val="0"/>
@@ -4936,21 +4839,19 @@
           <w:color w:val="000000"/>
           <w:sz w:val="20"/>
           <w:szCs w:val="20"/>
-          <w:u w:val="none"/>
-          <w:shd w:fill="auto" w:val="clear"/>
-          <w:vertAlign w:val="baseline"/>
-        </w:rPr>
-      </w:pPr>
-      <w:r>
-        <w:rPr>
-          <w:rFonts w:ascii="Times New Roman" w:cs="Times New Roman" w:eastAsia="Times New Roman" w:hAnsi="Times New Roman"/>
-          <w:i w:val="0"/>
-          <w:smallCaps w:val="0"/>
-          <w:strike w:val="0"/>
-          <w:color w:val="000000"/>
-          <w:sz w:val="20"/>
-          <w:szCs w:val="20"/>
-          <w:u w:val="none"/>
+          <w:shd w:fill="auto" w:val="clear"/>
+          <w:vertAlign w:val="baseline"/>
+        </w:rPr>
+      </w:pPr>
+      <w:r>
+        <w:rPr>
+          <w:rFonts w:ascii="Times New Roman" w:cs="Times New Roman" w:eastAsia="Times New Roman" w:hAnsi="Times New Roman"/>
+          <w:i w:val="0"/>
+          <w:smallCaps w:val="0"/>
+          <w:strike w:val="0"/>
+          <w:color w:val="000000"/>
+          <w:sz w:val="20"/>
+          <w:szCs w:val="20"/>
           <w:shd w:fill="auto" w:val="clear"/>
           <w:vertAlign w:val="baseline"/>
           <w:rtl w:val="0"/>
@@ -4975,7 +4876,6 @@
           <w:color w:val="000000"/>
           <w:sz w:val="20"/>
           <w:szCs w:val="20"/>
-          <w:u w:val="none"/>
           <w:shd w:fill="auto" w:val="clear"/>
           <w:vertAlign w:val="baseline"/>
           <w:rtl w:val="0"/>
@@ -5008,21 +4908,19 @@
           <w:color w:val="000000"/>
           <w:sz w:val="20"/>
           <w:szCs w:val="20"/>
-          <w:u w:val="none"/>
-          <w:shd w:fill="auto" w:val="clear"/>
-          <w:vertAlign w:val="baseline"/>
-        </w:rPr>
-      </w:pPr>
-      <w:r>
-        <w:rPr>
-          <w:rFonts w:ascii="Times New Roman" w:cs="Times New Roman" w:eastAsia="Times New Roman" w:hAnsi="Times New Roman"/>
-          <w:i w:val="0"/>
-          <w:smallCaps w:val="0"/>
-          <w:strike w:val="0"/>
-          <w:color w:val="000000"/>
-          <w:sz w:val="20"/>
-          <w:szCs w:val="20"/>
-          <w:u w:val="none"/>
+          <w:shd w:fill="auto" w:val="clear"/>
+          <w:vertAlign w:val="baseline"/>
+        </w:rPr>
+      </w:pPr>
+      <w:r>
+        <w:rPr>
+          <w:rFonts w:ascii="Times New Roman" w:cs="Times New Roman" w:eastAsia="Times New Roman" w:hAnsi="Times New Roman"/>
+          <w:i w:val="0"/>
+          <w:smallCaps w:val="0"/>
+          <w:strike w:val="0"/>
+          <w:color w:val="000000"/>
+          <w:sz w:val="20"/>
+          <w:szCs w:val="20"/>
           <w:shd w:fill="auto" w:val="clear"/>
           <w:vertAlign w:val="baseline"/>
           <w:rtl w:val="0"/>
@@ -5038,7 +4936,6 @@
           <w:color w:val="000000"/>
           <w:sz w:val="20"/>
           <w:szCs w:val="20"/>
-          <w:u w:val="none"/>
           <w:shd w:fill="auto" w:val="clear"/>
           <w:vertAlign w:val="baseline"/>
           <w:rtl w:val="0"/>
@@ -5054,7 +4951,6 @@
           <w:color w:val="000000"/>
           <w:sz w:val="20"/>
           <w:szCs w:val="20"/>
-          <w:u w:val="none"/>
           <w:shd w:fill="auto" w:val="clear"/>
           <w:vertAlign w:val="baseline"/>
           <w:rtl w:val="0"/>
@@ -5087,21 +4983,19 @@
           <w:color w:val="000000"/>
           <w:sz w:val="20"/>
           <w:szCs w:val="20"/>
-          <w:u w:val="none"/>
-          <w:shd w:fill="auto" w:val="clear"/>
-          <w:vertAlign w:val="baseline"/>
-        </w:rPr>
-      </w:pPr>
-      <w:r>
-        <w:rPr>
-          <w:rFonts w:ascii="Times New Roman" w:cs="Times New Roman" w:eastAsia="Times New Roman" w:hAnsi="Times New Roman"/>
-          <w:i w:val="0"/>
-          <w:smallCaps w:val="0"/>
-          <w:strike w:val="0"/>
-          <w:color w:val="000000"/>
-          <w:sz w:val="20"/>
-          <w:szCs w:val="20"/>
-          <w:u w:val="none"/>
+          <w:shd w:fill="auto" w:val="clear"/>
+          <w:vertAlign w:val="baseline"/>
+        </w:rPr>
+      </w:pPr>
+      <w:r>
+        <w:rPr>
+          <w:rFonts w:ascii="Times New Roman" w:cs="Times New Roman" w:eastAsia="Times New Roman" w:hAnsi="Times New Roman"/>
+          <w:i w:val="0"/>
+          <w:smallCaps w:val="0"/>
+          <w:strike w:val="0"/>
+          <w:color w:val="000000"/>
+          <w:sz w:val="20"/>
+          <w:szCs w:val="20"/>
           <w:shd w:fill="auto" w:val="clear"/>
           <w:vertAlign w:val="baseline"/>
           <w:rtl w:val="0"/>
@@ -5134,21 +5028,19 @@
           <w:color w:val="000000"/>
           <w:sz w:val="20"/>
           <w:szCs w:val="20"/>
-          <w:u w:val="none"/>
-          <w:shd w:fill="auto" w:val="clear"/>
-          <w:vertAlign w:val="baseline"/>
-        </w:rPr>
-      </w:pPr>
-      <w:r>
-        <w:rPr>
-          <w:rFonts w:ascii="Times New Roman" w:cs="Times New Roman" w:eastAsia="Times New Roman" w:hAnsi="Times New Roman"/>
-          <w:i w:val="0"/>
-          <w:smallCaps w:val="0"/>
-          <w:strike w:val="0"/>
-          <w:color w:val="000000"/>
-          <w:sz w:val="20"/>
-          <w:szCs w:val="20"/>
-          <w:u w:val="none"/>
+          <w:shd w:fill="auto" w:val="clear"/>
+          <w:vertAlign w:val="baseline"/>
+        </w:rPr>
+      </w:pPr>
+      <w:r>
+        <w:rPr>
+          <w:rFonts w:ascii="Times New Roman" w:cs="Times New Roman" w:eastAsia="Times New Roman" w:hAnsi="Times New Roman"/>
+          <w:i w:val="0"/>
+          <w:smallCaps w:val="0"/>
+          <w:strike w:val="0"/>
+          <w:color w:val="000000"/>
+          <w:sz w:val="20"/>
+          <w:szCs w:val="20"/>
           <w:shd w:fill="auto" w:val="clear"/>
           <w:vertAlign w:val="baseline"/>
           <w:rtl w:val="0"/>
@@ -5181,21 +5073,19 @@
           <w:color w:val="000000"/>
           <w:sz w:val="20"/>
           <w:szCs w:val="20"/>
-          <w:u w:val="none"/>
-          <w:shd w:fill="auto" w:val="clear"/>
-          <w:vertAlign w:val="baseline"/>
-        </w:rPr>
-      </w:pPr>
-      <w:r>
-        <w:rPr>
-          <w:rFonts w:ascii="Times New Roman" w:cs="Times New Roman" w:eastAsia="Times New Roman" w:hAnsi="Times New Roman"/>
-          <w:i w:val="0"/>
-          <w:smallCaps w:val="0"/>
-          <w:strike w:val="0"/>
-          <w:color w:val="000000"/>
-          <w:sz w:val="20"/>
-          <w:szCs w:val="20"/>
-          <w:u w:val="none"/>
+          <w:shd w:fill="auto" w:val="clear"/>
+          <w:vertAlign w:val="baseline"/>
+        </w:rPr>
+      </w:pPr>
+      <w:r>
+        <w:rPr>
+          <w:rFonts w:ascii="Times New Roman" w:cs="Times New Roman" w:eastAsia="Times New Roman" w:hAnsi="Times New Roman"/>
+          <w:i w:val="0"/>
+          <w:smallCaps w:val="0"/>
+          <w:strike w:val="0"/>
+          <w:color w:val="000000"/>
+          <w:sz w:val="20"/>
+          <w:szCs w:val="20"/>
           <w:shd w:fill="auto" w:val="clear"/>
           <w:vertAlign w:val="baseline"/>
           <w:rtl w:val="0"/>
@@ -5211,7 +5101,6 @@
           <w:color w:val="000000"/>
           <w:sz w:val="20"/>
           <w:szCs w:val="20"/>
-          <w:u w:val="none"/>
           <w:shd w:fill="auto" w:val="clear"/>
           <w:vertAlign w:val="baseline"/>
           <w:rtl w:val="0"/>
@@ -5244,7 +5133,6 @@
           <w:color w:val="000000"/>
           <w:sz w:val="20"/>
           <w:szCs w:val="20"/>
-          <w:u w:val="none"/>
           <w:shd w:fill="auto" w:val="clear"/>
           <w:vertAlign w:val="baseline"/>
         </w:rPr>
@@ -5258,7 +5146,6 @@
           <w:color w:val="000000"/>
           <w:sz w:val="20"/>
           <w:szCs w:val="20"/>
-          <w:u w:val="none"/>
           <w:shd w:fill="auto" w:val="clear"/>
           <w:vertAlign w:val="baseline"/>
           <w:rtl w:val="0"/>
@@ -5274,7 +5161,6 @@
           <w:color w:val="000000"/>
           <w:sz w:val="20"/>
           <w:szCs w:val="20"/>
-          <w:u w:val="none"/>
           <w:shd w:fill="auto" w:val="clear"/>
           <w:vertAlign w:val="baseline"/>
           <w:rtl w:val="0"/>
@@ -5307,21 +5193,19 @@
           <w:color w:val="000000"/>
           <w:sz w:val="20"/>
           <w:szCs w:val="20"/>
-          <w:u w:val="none"/>
-          <w:shd w:fill="auto" w:val="clear"/>
-          <w:vertAlign w:val="baseline"/>
-        </w:rPr>
-      </w:pPr>
-      <w:r>
-        <w:rPr>
-          <w:rFonts w:ascii="Times New Roman" w:cs="Times New Roman" w:eastAsia="Times New Roman" w:hAnsi="Times New Roman"/>
-          <w:i w:val="0"/>
-          <w:smallCaps w:val="0"/>
-          <w:strike w:val="0"/>
-          <w:color w:val="000000"/>
-          <w:sz w:val="20"/>
-          <w:szCs w:val="20"/>
-          <w:u w:val="none"/>
+          <w:shd w:fill="auto" w:val="clear"/>
+          <w:vertAlign w:val="baseline"/>
+        </w:rPr>
+      </w:pPr>
+      <w:r>
+        <w:rPr>
+          <w:rFonts w:ascii="Times New Roman" w:cs="Times New Roman" w:eastAsia="Times New Roman" w:hAnsi="Times New Roman"/>
+          <w:i w:val="0"/>
+          <w:smallCaps w:val="0"/>
+          <w:strike w:val="0"/>
+          <w:color w:val="000000"/>
+          <w:sz w:val="20"/>
+          <w:szCs w:val="20"/>
           <w:shd w:fill="auto" w:val="clear"/>
           <w:vertAlign w:val="baseline"/>
           <w:rtl w:val="0"/>
@@ -5354,21 +5238,19 @@
           <w:color w:val="000000"/>
           <w:sz w:val="20"/>
           <w:szCs w:val="20"/>
-          <w:u w:val="none"/>
-          <w:shd w:fill="auto" w:val="clear"/>
-          <w:vertAlign w:val="baseline"/>
-        </w:rPr>
-      </w:pPr>
-      <w:r>
-        <w:rPr>
-          <w:rFonts w:ascii="Times New Roman" w:cs="Times New Roman" w:eastAsia="Times New Roman" w:hAnsi="Times New Roman"/>
-          <w:i w:val="0"/>
-          <w:smallCaps w:val="0"/>
-          <w:strike w:val="0"/>
-          <w:color w:val="000000"/>
-          <w:sz w:val="20"/>
-          <w:szCs w:val="20"/>
-          <w:u w:val="none"/>
+          <w:shd w:fill="auto" w:val="clear"/>
+          <w:vertAlign w:val="baseline"/>
+        </w:rPr>
+      </w:pPr>
+      <w:r>
+        <w:rPr>
+          <w:rFonts w:ascii="Times New Roman" w:cs="Times New Roman" w:eastAsia="Times New Roman" w:hAnsi="Times New Roman"/>
+          <w:i w:val="0"/>
+          <w:smallCaps w:val="0"/>
+          <w:strike w:val="0"/>
+          <w:color w:val="000000"/>
+          <w:sz w:val="20"/>
+          <w:szCs w:val="20"/>
           <w:shd w:fill="auto" w:val="clear"/>
           <w:vertAlign w:val="baseline"/>
           <w:rtl w:val="0"/>
@@ -5393,7 +5275,6 @@
           <w:color w:val="000000"/>
           <w:sz w:val="20"/>
           <w:szCs w:val="20"/>
-          <w:u w:val="none"/>
           <w:shd w:fill="auto" w:val="clear"/>
           <w:vertAlign w:val="baseline"/>
           <w:rtl w:val="0"/>
@@ -5426,21 +5307,19 @@
           <w:color w:val="000000"/>
           <w:sz w:val="20"/>
           <w:szCs w:val="20"/>
-          <w:u w:val="none"/>
-          <w:shd w:fill="auto" w:val="clear"/>
-          <w:vertAlign w:val="baseline"/>
-        </w:rPr>
-      </w:pPr>
-      <w:r>
-        <w:rPr>
-          <w:rFonts w:ascii="Times New Roman" w:cs="Times New Roman" w:eastAsia="Times New Roman" w:hAnsi="Times New Roman"/>
-          <w:i w:val="0"/>
-          <w:smallCaps w:val="0"/>
-          <w:strike w:val="0"/>
-          <w:color w:val="000000"/>
-          <w:sz w:val="20"/>
-          <w:szCs w:val="20"/>
-          <w:u w:val="none"/>
+          <w:shd w:fill="auto" w:val="clear"/>
+          <w:vertAlign w:val="baseline"/>
+        </w:rPr>
+      </w:pPr>
+      <w:r>
+        <w:rPr>
+          <w:rFonts w:ascii="Times New Roman" w:cs="Times New Roman" w:eastAsia="Times New Roman" w:hAnsi="Times New Roman"/>
+          <w:i w:val="0"/>
+          <w:smallCaps w:val="0"/>
+          <w:strike w:val="0"/>
+          <w:color w:val="000000"/>
+          <w:sz w:val="20"/>
+          <w:szCs w:val="20"/>
           <w:shd w:fill="auto" w:val="clear"/>
           <w:vertAlign w:val="baseline"/>
           <w:rtl w:val="0"/>
@@ -5456,7 +5335,6 @@
           <w:color w:val="000000"/>
           <w:sz w:val="20"/>
           <w:szCs w:val="20"/>
-          <w:u w:val="none"/>
           <w:shd w:fill="auto" w:val="clear"/>
           <w:vertAlign w:val="baseline"/>
           <w:rtl w:val="0"/>
@@ -5472,7 +5350,6 @@
           <w:color w:val="000000"/>
           <w:sz w:val="20"/>
           <w:szCs w:val="20"/>
-          <w:u w:val="none"/>
           <w:shd w:fill="auto" w:val="clear"/>
           <w:vertAlign w:val="baseline"/>
           <w:rtl w:val="0"/>
@@ -5505,21 +5382,19 @@
           <w:color w:val="000000"/>
           <w:sz w:val="20"/>
           <w:szCs w:val="20"/>
-          <w:u w:val="none"/>
-          <w:shd w:fill="auto" w:val="clear"/>
-          <w:vertAlign w:val="baseline"/>
-        </w:rPr>
-      </w:pPr>
-      <w:r>
-        <w:rPr>
-          <w:rFonts w:ascii="Times New Roman" w:cs="Times New Roman" w:eastAsia="Times New Roman" w:hAnsi="Times New Roman"/>
-          <w:i w:val="0"/>
-          <w:smallCaps w:val="0"/>
-          <w:strike w:val="0"/>
-          <w:color w:val="000000"/>
-          <w:sz w:val="20"/>
-          <w:szCs w:val="20"/>
-          <w:u w:val="none"/>
+          <w:shd w:fill="auto" w:val="clear"/>
+          <w:vertAlign w:val="baseline"/>
+        </w:rPr>
+      </w:pPr>
+      <w:r>
+        <w:rPr>
+          <w:rFonts w:ascii="Times New Roman" w:cs="Times New Roman" w:eastAsia="Times New Roman" w:hAnsi="Times New Roman"/>
+          <w:i w:val="0"/>
+          <w:smallCaps w:val="0"/>
+          <w:strike w:val="0"/>
+          <w:color w:val="000000"/>
+          <w:sz w:val="20"/>
+          <w:szCs w:val="20"/>
           <w:shd w:fill="auto" w:val="clear"/>
           <w:vertAlign w:val="baseline"/>
           <w:rtl w:val="0"/>
@@ -5552,21 +5427,19 @@
           <w:color w:val="000000"/>
           <w:sz w:val="20"/>
           <w:szCs w:val="20"/>
-          <w:u w:val="none"/>
-          <w:shd w:fill="auto" w:val="clear"/>
-          <w:vertAlign w:val="baseline"/>
-        </w:rPr>
-      </w:pPr>
-      <w:r>
-        <w:rPr>
-          <w:rFonts w:ascii="Times New Roman" w:cs="Times New Roman" w:eastAsia="Times New Roman" w:hAnsi="Times New Roman"/>
-          <w:i w:val="0"/>
-          <w:smallCaps w:val="0"/>
-          <w:strike w:val="0"/>
-          <w:color w:val="000000"/>
-          <w:sz w:val="20"/>
-          <w:szCs w:val="20"/>
-          <w:u w:val="none"/>
+          <w:shd w:fill="auto" w:val="clear"/>
+          <w:vertAlign w:val="baseline"/>
+        </w:rPr>
+      </w:pPr>
+      <w:r>
+        <w:rPr>
+          <w:rFonts w:ascii="Times New Roman" w:cs="Times New Roman" w:eastAsia="Times New Roman" w:hAnsi="Times New Roman"/>
+          <w:i w:val="0"/>
+          <w:smallCaps w:val="0"/>
+          <w:strike w:val="0"/>
+          <w:color w:val="000000"/>
+          <w:sz w:val="20"/>
+          <w:szCs w:val="20"/>
           <w:shd w:fill="auto" w:val="clear"/>
           <w:vertAlign w:val="baseline"/>
           <w:rtl w:val="0"/>
@@ -5599,21 +5472,19 @@
           <w:color w:val="000000"/>
           <w:sz w:val="20"/>
           <w:szCs w:val="20"/>
-          <w:u w:val="none"/>
-          <w:shd w:fill="auto" w:val="clear"/>
-          <w:vertAlign w:val="baseline"/>
-        </w:rPr>
-      </w:pPr>
-      <w:r>
-        <w:rPr>
-          <w:rFonts w:ascii="Times New Roman" w:cs="Times New Roman" w:eastAsia="Times New Roman" w:hAnsi="Times New Roman"/>
-          <w:i w:val="0"/>
-          <w:smallCaps w:val="0"/>
-          <w:strike w:val="0"/>
-          <w:color w:val="000000"/>
-          <w:sz w:val="20"/>
-          <w:szCs w:val="20"/>
-          <w:u w:val="none"/>
+          <w:shd w:fill="auto" w:val="clear"/>
+          <w:vertAlign w:val="baseline"/>
+        </w:rPr>
+      </w:pPr>
+      <w:r>
+        <w:rPr>
+          <w:rFonts w:ascii="Times New Roman" w:cs="Times New Roman" w:eastAsia="Times New Roman" w:hAnsi="Times New Roman"/>
+          <w:i w:val="0"/>
+          <w:smallCaps w:val="0"/>
+          <w:strike w:val="0"/>
+          <w:color w:val="000000"/>
+          <w:sz w:val="20"/>
+          <w:szCs w:val="20"/>
           <w:shd w:fill="auto" w:val="clear"/>
           <w:vertAlign w:val="baseline"/>
           <w:rtl w:val="0"/>
@@ -5625,7 +5496,7 @@
       <w:pPr>
         <w:keepNext w:val="0"/>
         <w:tabs>
-          <w:tab w:val="left" w:pos="5910"/>
+          <w:tab w:val="left" w:leader="none" w:pos="5910"/>
         </w:tabs>
         <w:spacing w:after="120" w:before="120" w:line="240" w:lineRule="auto"/>
         <w:jc w:val="both"/>
@@ -5728,7 +5599,6 @@
           <w:color w:val="000000"/>
           <w:sz w:val="20"/>
           <w:szCs w:val="20"/>
-          <w:u w:val="none"/>
           <w:shd w:fill="auto" w:val="clear"/>
           <w:vertAlign w:val="baseline"/>
           <w:rtl w:val="0"/>
@@ -5755,7 +5625,6 @@
           <w:color w:val="000000"/>
           <w:sz w:val="20"/>
           <w:szCs w:val="20"/>
-          <w:u w:val="none"/>
           <w:shd w:fill="auto" w:val="clear"/>
           <w:vertAlign w:val="baseline"/>
           <w:rtl w:val="0"/>
@@ -5788,21 +5657,19 @@
           <w:color w:val="000000"/>
           <w:sz w:val="20"/>
           <w:szCs w:val="20"/>
-          <w:u w:val="none"/>
-          <w:shd w:fill="auto" w:val="clear"/>
-          <w:vertAlign w:val="baseline"/>
-        </w:rPr>
-      </w:pPr>
-      <w:r>
-        <w:rPr>
-          <w:rFonts w:ascii="Times New Roman" w:cs="Times New Roman" w:eastAsia="Times New Roman" w:hAnsi="Times New Roman"/>
-          <w:i w:val="0"/>
-          <w:smallCaps w:val="0"/>
-          <w:strike w:val="0"/>
-          <w:color w:val="000000"/>
-          <w:sz w:val="20"/>
-          <w:szCs w:val="20"/>
-          <w:u w:val="none"/>
+          <w:shd w:fill="auto" w:val="clear"/>
+          <w:vertAlign w:val="baseline"/>
+        </w:rPr>
+      </w:pPr>
+      <w:r>
+        <w:rPr>
+          <w:rFonts w:ascii="Times New Roman" w:cs="Times New Roman" w:eastAsia="Times New Roman" w:hAnsi="Times New Roman"/>
+          <w:i w:val="0"/>
+          <w:smallCaps w:val="0"/>
+          <w:strike w:val="0"/>
+          <w:color w:val="000000"/>
+          <w:sz w:val="20"/>
+          <w:szCs w:val="20"/>
           <w:shd w:fill="auto" w:val="clear"/>
           <w:vertAlign w:val="baseline"/>
           <w:rtl w:val="0"/>
@@ -5827,7 +5694,6 @@
           <w:color w:val="000000"/>
           <w:sz w:val="20"/>
           <w:szCs w:val="20"/>
-          <w:u w:val="none"/>
           <w:shd w:fill="auto" w:val="clear"/>
           <w:vertAlign w:val="baseline"/>
           <w:rtl w:val="0"/>
@@ -5860,21 +5726,19 @@
           <w:color w:val="000000"/>
           <w:sz w:val="20"/>
           <w:szCs w:val="20"/>
-          <w:u w:val="none"/>
-          <w:shd w:fill="auto" w:val="clear"/>
-          <w:vertAlign w:val="baseline"/>
-        </w:rPr>
-      </w:pPr>
-      <w:r>
-        <w:rPr>
-          <w:rFonts w:ascii="Times New Roman" w:cs="Times New Roman" w:eastAsia="Times New Roman" w:hAnsi="Times New Roman"/>
-          <w:i w:val="0"/>
-          <w:smallCaps w:val="0"/>
-          <w:strike w:val="0"/>
-          <w:color w:val="000000"/>
-          <w:sz w:val="20"/>
-          <w:szCs w:val="20"/>
-          <w:u w:val="none"/>
+          <w:shd w:fill="auto" w:val="clear"/>
+          <w:vertAlign w:val="baseline"/>
+        </w:rPr>
+      </w:pPr>
+      <w:r>
+        <w:rPr>
+          <w:rFonts w:ascii="Times New Roman" w:cs="Times New Roman" w:eastAsia="Times New Roman" w:hAnsi="Times New Roman"/>
+          <w:i w:val="0"/>
+          <w:smallCaps w:val="0"/>
+          <w:strike w:val="0"/>
+          <w:color w:val="000000"/>
+          <w:sz w:val="20"/>
+          <w:szCs w:val="20"/>
           <w:shd w:fill="auto" w:val="clear"/>
           <w:vertAlign w:val="baseline"/>
           <w:rtl w:val="0"/>
@@ -5907,21 +5771,19 @@
           <w:color w:val="000000"/>
           <w:sz w:val="20"/>
           <w:szCs w:val="20"/>
-          <w:u w:val="none"/>
-          <w:shd w:fill="auto" w:val="clear"/>
-          <w:vertAlign w:val="baseline"/>
-        </w:rPr>
-      </w:pPr>
-      <w:r>
-        <w:rPr>
-          <w:rFonts w:ascii="Times New Roman" w:cs="Times New Roman" w:eastAsia="Times New Roman" w:hAnsi="Times New Roman"/>
-          <w:i w:val="0"/>
-          <w:smallCaps w:val="0"/>
-          <w:strike w:val="0"/>
-          <w:color w:val="000000"/>
-          <w:sz w:val="20"/>
-          <w:szCs w:val="20"/>
-          <w:u w:val="none"/>
+          <w:shd w:fill="auto" w:val="clear"/>
+          <w:vertAlign w:val="baseline"/>
+        </w:rPr>
+      </w:pPr>
+      <w:r>
+        <w:rPr>
+          <w:rFonts w:ascii="Times New Roman" w:cs="Times New Roman" w:eastAsia="Times New Roman" w:hAnsi="Times New Roman"/>
+          <w:i w:val="0"/>
+          <w:smallCaps w:val="0"/>
+          <w:strike w:val="0"/>
+          <w:color w:val="000000"/>
+          <w:sz w:val="20"/>
+          <w:szCs w:val="20"/>
           <w:shd w:fill="auto" w:val="clear"/>
           <w:vertAlign w:val="baseline"/>
           <w:rtl w:val="0"/>
@@ -5946,7 +5808,6 @@
           <w:color w:val="000000"/>
           <w:sz w:val="20"/>
           <w:szCs w:val="20"/>
-          <w:u w:val="none"/>
           <w:shd w:fill="auto" w:val="clear"/>
           <w:vertAlign w:val="baseline"/>
           <w:rtl w:val="0"/>
@@ -5979,21 +5840,19 @@
           <w:color w:val="000000"/>
           <w:sz w:val="20"/>
           <w:szCs w:val="20"/>
-          <w:u w:val="none"/>
-          <w:shd w:fill="auto" w:val="clear"/>
-          <w:vertAlign w:val="baseline"/>
-        </w:rPr>
-      </w:pPr>
-      <w:r>
-        <w:rPr>
-          <w:rFonts w:ascii="Times New Roman" w:cs="Times New Roman" w:eastAsia="Times New Roman" w:hAnsi="Times New Roman"/>
-          <w:i w:val="0"/>
-          <w:smallCaps w:val="0"/>
-          <w:strike w:val="0"/>
-          <w:color w:val="000000"/>
-          <w:sz w:val="20"/>
-          <w:szCs w:val="20"/>
-          <w:u w:val="none"/>
+          <w:shd w:fill="auto" w:val="clear"/>
+          <w:vertAlign w:val="baseline"/>
+        </w:rPr>
+      </w:pPr>
+      <w:r>
+        <w:rPr>
+          <w:rFonts w:ascii="Times New Roman" w:cs="Times New Roman" w:eastAsia="Times New Roman" w:hAnsi="Times New Roman"/>
+          <w:i w:val="0"/>
+          <w:smallCaps w:val="0"/>
+          <w:strike w:val="0"/>
+          <w:color w:val="000000"/>
+          <w:sz w:val="20"/>
+          <w:szCs w:val="20"/>
           <w:shd w:fill="auto" w:val="clear"/>
           <w:vertAlign w:val="baseline"/>
           <w:rtl w:val="0"/>
@@ -6009,7 +5868,6 @@
           <w:color w:val="000000"/>
           <w:sz w:val="20"/>
           <w:szCs w:val="20"/>
-          <w:u w:val="none"/>
           <w:shd w:fill="auto" w:val="clear"/>
           <w:vertAlign w:val="superscript"/>
         </w:rPr>
@@ -6024,7 +5882,6 @@
           <w:color w:val="000000"/>
           <w:sz w:val="20"/>
           <w:szCs w:val="20"/>
-          <w:u w:val="none"/>
           <w:shd w:fill="auto" w:val="clear"/>
           <w:vertAlign w:val="baseline"/>
           <w:rtl w:val="0"/>
@@ -6057,21 +5914,19 @@
           <w:color w:val="000000"/>
           <w:sz w:val="20"/>
           <w:szCs w:val="20"/>
-          <w:u w:val="none"/>
-          <w:shd w:fill="auto" w:val="clear"/>
-          <w:vertAlign w:val="baseline"/>
-        </w:rPr>
-      </w:pPr>
-      <w:r>
-        <w:rPr>
-          <w:rFonts w:ascii="Times New Roman" w:cs="Times New Roman" w:eastAsia="Times New Roman" w:hAnsi="Times New Roman"/>
-          <w:i w:val="0"/>
-          <w:smallCaps w:val="0"/>
-          <w:strike w:val="0"/>
-          <w:color w:val="000000"/>
-          <w:sz w:val="20"/>
-          <w:szCs w:val="20"/>
-          <w:u w:val="none"/>
+          <w:shd w:fill="auto" w:val="clear"/>
+          <w:vertAlign w:val="baseline"/>
+        </w:rPr>
+      </w:pPr>
+      <w:r>
+        <w:rPr>
+          <w:rFonts w:ascii="Times New Roman" w:cs="Times New Roman" w:eastAsia="Times New Roman" w:hAnsi="Times New Roman"/>
+          <w:i w:val="0"/>
+          <w:smallCaps w:val="0"/>
+          <w:strike w:val="0"/>
+          <w:color w:val="000000"/>
+          <w:sz w:val="20"/>
+          <w:szCs w:val="20"/>
           <w:shd w:fill="auto" w:val="clear"/>
           <w:vertAlign w:val="baseline"/>
           <w:rtl w:val="0"/>
@@ -6104,21 +5959,19 @@
           <w:color w:val="000000"/>
           <w:sz w:val="20"/>
           <w:szCs w:val="20"/>
-          <w:u w:val="none"/>
-          <w:shd w:fill="auto" w:val="clear"/>
-          <w:vertAlign w:val="baseline"/>
-        </w:rPr>
-      </w:pPr>
-      <w:r>
-        <w:rPr>
-          <w:rFonts w:ascii="Times New Roman" w:cs="Times New Roman" w:eastAsia="Times New Roman" w:hAnsi="Times New Roman"/>
-          <w:i w:val="0"/>
-          <w:smallCaps w:val="0"/>
-          <w:strike w:val="0"/>
-          <w:color w:val="000000"/>
-          <w:sz w:val="20"/>
-          <w:szCs w:val="20"/>
-          <w:u w:val="none"/>
+          <w:shd w:fill="auto" w:val="clear"/>
+          <w:vertAlign w:val="baseline"/>
+        </w:rPr>
+      </w:pPr>
+      <w:r>
+        <w:rPr>
+          <w:rFonts w:ascii="Times New Roman" w:cs="Times New Roman" w:eastAsia="Times New Roman" w:hAnsi="Times New Roman"/>
+          <w:i w:val="0"/>
+          <w:smallCaps w:val="0"/>
+          <w:strike w:val="0"/>
+          <w:color w:val="000000"/>
+          <w:sz w:val="20"/>
+          <w:szCs w:val="20"/>
           <w:shd w:fill="auto" w:val="clear"/>
           <w:vertAlign w:val="baseline"/>
           <w:rtl w:val="0"/>
@@ -6130,7 +5983,7 @@
       <w:pPr>
         <w:keepNext w:val="0"/>
         <w:tabs>
-          <w:tab w:val="left" w:pos="5910"/>
+          <w:tab w:val="left" w:leader="none" w:pos="5910"/>
         </w:tabs>
         <w:spacing w:after="120" w:before="120" w:line="240" w:lineRule="auto"/>
         <w:jc w:val="both"/>
@@ -6233,7 +6086,6 @@
           <w:color w:val="000000"/>
           <w:sz w:val="20"/>
           <w:szCs w:val="20"/>
-          <w:u w:val="none"/>
           <w:shd w:fill="auto" w:val="clear"/>
           <w:vertAlign w:val="baseline"/>
           <w:rtl w:val="0"/>
@@ -6271,21 +6123,19 @@
           <w:color w:val="000000"/>
           <w:sz w:val="20"/>
           <w:szCs w:val="20"/>
-          <w:u w:val="none"/>
-          <w:shd w:fill="auto" w:val="clear"/>
-          <w:vertAlign w:val="baseline"/>
-        </w:rPr>
-      </w:pPr>
-      <w:r>
-        <w:rPr>
-          <w:rFonts w:ascii="Times New Roman" w:cs="Times New Roman" w:eastAsia="Times New Roman" w:hAnsi="Times New Roman"/>
-          <w:i w:val="0"/>
-          <w:smallCaps w:val="0"/>
-          <w:strike w:val="0"/>
-          <w:color w:val="000000"/>
-          <w:sz w:val="20"/>
-          <w:szCs w:val="20"/>
-          <w:u w:val="none"/>
+          <w:shd w:fill="auto" w:val="clear"/>
+          <w:vertAlign w:val="baseline"/>
+        </w:rPr>
+      </w:pPr>
+      <w:r>
+        <w:rPr>
+          <w:rFonts w:ascii="Times New Roman" w:cs="Times New Roman" w:eastAsia="Times New Roman" w:hAnsi="Times New Roman"/>
+          <w:i w:val="0"/>
+          <w:smallCaps w:val="0"/>
+          <w:strike w:val="0"/>
+          <w:color w:val="000000"/>
+          <w:sz w:val="20"/>
+          <w:szCs w:val="20"/>
           <w:shd w:fill="auto" w:val="clear"/>
           <w:vertAlign w:val="baseline"/>
           <w:rtl w:val="0"/>
@@ -6310,7 +6160,6 @@
           <w:color w:val="000000"/>
           <w:sz w:val="20"/>
           <w:szCs w:val="20"/>
-          <w:u w:val="none"/>
           <w:shd w:fill="auto" w:val="clear"/>
           <w:vertAlign w:val="baseline"/>
           <w:rtl w:val="0"/>
@@ -6343,21 +6192,19 @@
           <w:color w:val="000000"/>
           <w:sz w:val="20"/>
           <w:szCs w:val="20"/>
-          <w:u w:val="none"/>
-          <w:shd w:fill="auto" w:val="clear"/>
-          <w:vertAlign w:val="baseline"/>
-        </w:rPr>
-      </w:pPr>
-      <w:r>
-        <w:rPr>
-          <w:rFonts w:ascii="Times New Roman" w:cs="Times New Roman" w:eastAsia="Times New Roman" w:hAnsi="Times New Roman"/>
-          <w:i w:val="0"/>
-          <w:smallCaps w:val="0"/>
-          <w:strike w:val="0"/>
-          <w:color w:val="000000"/>
-          <w:sz w:val="20"/>
-          <w:szCs w:val="20"/>
-          <w:u w:val="none"/>
+          <w:shd w:fill="auto" w:val="clear"/>
+          <w:vertAlign w:val="baseline"/>
+        </w:rPr>
+      </w:pPr>
+      <w:r>
+        <w:rPr>
+          <w:rFonts w:ascii="Times New Roman" w:cs="Times New Roman" w:eastAsia="Times New Roman" w:hAnsi="Times New Roman"/>
+          <w:i w:val="0"/>
+          <w:smallCaps w:val="0"/>
+          <w:strike w:val="0"/>
+          <w:color w:val="000000"/>
+          <w:sz w:val="20"/>
+          <w:szCs w:val="20"/>
           <w:shd w:fill="auto" w:val="clear"/>
           <w:vertAlign w:val="baseline"/>
           <w:rtl w:val="0"/>
@@ -6382,7 +6229,6 @@
           <w:color w:val="000000"/>
           <w:sz w:val="20"/>
           <w:szCs w:val="20"/>
-          <w:u w:val="none"/>
           <w:shd w:fill="auto" w:val="clear"/>
           <w:vertAlign w:val="baseline"/>
           <w:rtl w:val="0"/>
@@ -6415,21 +6261,19 @@
           <w:color w:val="000000"/>
           <w:sz w:val="20"/>
           <w:szCs w:val="20"/>
-          <w:u w:val="none"/>
-          <w:shd w:fill="auto" w:val="clear"/>
-          <w:vertAlign w:val="baseline"/>
-        </w:rPr>
-      </w:pPr>
-      <w:r>
-        <w:rPr>
-          <w:rFonts w:ascii="Times New Roman" w:cs="Times New Roman" w:eastAsia="Times New Roman" w:hAnsi="Times New Roman"/>
-          <w:i w:val="0"/>
-          <w:smallCaps w:val="0"/>
-          <w:strike w:val="0"/>
-          <w:color w:val="000000"/>
-          <w:sz w:val="20"/>
-          <w:szCs w:val="20"/>
-          <w:u w:val="none"/>
+          <w:shd w:fill="auto" w:val="clear"/>
+          <w:vertAlign w:val="baseline"/>
+        </w:rPr>
+      </w:pPr>
+      <w:r>
+        <w:rPr>
+          <w:rFonts w:ascii="Times New Roman" w:cs="Times New Roman" w:eastAsia="Times New Roman" w:hAnsi="Times New Roman"/>
+          <w:i w:val="0"/>
+          <w:smallCaps w:val="0"/>
+          <w:strike w:val="0"/>
+          <w:color w:val="000000"/>
+          <w:sz w:val="20"/>
+          <w:szCs w:val="20"/>
           <w:shd w:fill="auto" w:val="clear"/>
           <w:vertAlign w:val="baseline"/>
           <w:rtl w:val="0"/>
@@ -6441,7 +6285,7 @@
       <w:pPr>
         <w:keepNext w:val="0"/>
         <w:tabs>
-          <w:tab w:val="left" w:pos="5910"/>
+          <w:tab w:val="left" w:leader="none" w:pos="5910"/>
         </w:tabs>
         <w:spacing w:after="120" w:before="120" w:line="240" w:lineRule="auto"/>
         <w:jc w:val="both"/>
@@ -6537,7 +6381,7 @@
       <w:pPr>
         <w:keepNext w:val="0"/>
         <w:tabs>
-          <w:tab w:val="left" w:pos="5910"/>
+          <w:tab w:val="left" w:leader="none" w:pos="5910"/>
         </w:tabs>
         <w:spacing w:after="120" w:before="120" w:line="240" w:lineRule="auto"/>
         <w:jc w:val="both"/>
@@ -6582,7 +6426,7 @@
       <w:pPr>
         <w:keepNext w:val="0"/>
         <w:tabs>
-          <w:tab w:val="left" w:pos="5910"/>
+          <w:tab w:val="left" w:leader="none" w:pos="5910"/>
         </w:tabs>
         <w:spacing w:after="120" w:before="120" w:line="240" w:lineRule="auto"/>
         <w:jc w:val="both"/>
@@ -6685,7 +6529,6 @@
           <w:color w:val="000000"/>
           <w:sz w:val="20"/>
           <w:szCs w:val="20"/>
-          <w:u w:val="none"/>
           <w:shd w:fill="auto" w:val="clear"/>
           <w:vertAlign w:val="baseline"/>
           <w:rtl w:val="0"/>
@@ -6712,7 +6555,6 @@
           <w:color w:val="000000"/>
           <w:sz w:val="20"/>
           <w:szCs w:val="20"/>
-          <w:u w:val="none"/>
           <w:shd w:fill="auto" w:val="clear"/>
           <w:vertAlign w:val="baseline"/>
           <w:rtl w:val="0"/>
@@ -6739,7 +6581,6 @@
           <w:color w:val="000000"/>
           <w:sz w:val="20"/>
           <w:szCs w:val="20"/>
-          <w:u w:val="none"/>
           <w:shd w:fill="auto" w:val="clear"/>
           <w:vertAlign w:val="baseline"/>
           <w:rtl w:val="0"/>
@@ -6823,7 +6664,6 @@
           <w:color w:val="000000"/>
           <w:sz w:val="20"/>
           <w:szCs w:val="20"/>
-          <w:u w:val="none"/>
           <w:vertAlign w:val="baseline"/>
         </w:rPr>
       </w:pPr>
@@ -6847,7 +6687,6 @@
           <w:color w:val="000000"/>
           <w:sz w:val="20"/>
           <w:szCs w:val="20"/>
-          <w:u w:val="none"/>
           <w:vertAlign w:val="baseline"/>
           <w:rtl w:val="0"/>
         </w:rPr>
@@ -6873,7 +6712,6 @@
           <w:color w:val="000000"/>
           <w:sz w:val="20"/>
           <w:szCs w:val="20"/>
-          <w:u w:val="none"/>
           <w:vertAlign w:val="baseline"/>
           <w:rtl w:val="0"/>
         </w:rPr>
@@ -6884,7 +6722,7 @@
       <w:pPr>
         <w:keepNext w:val="0"/>
         <w:tabs>
-          <w:tab w:val="left" w:pos="5910"/>
+          <w:tab w:val="left" w:leader="none" w:pos="5910"/>
         </w:tabs>
         <w:spacing w:after="120" w:before="120" w:line="240" w:lineRule="auto"/>
         <w:jc w:val="both"/>
@@ -6935,21 +6773,19 @@
           <w:color w:val="000000"/>
           <w:sz w:val="20"/>
           <w:szCs w:val="20"/>
-          <w:u w:val="none"/>
-          <w:shd w:fill="auto" w:val="clear"/>
-          <w:vertAlign w:val="baseline"/>
-        </w:rPr>
-      </w:pPr>
-      <w:r>
-        <w:rPr>
-          <w:rFonts w:ascii="Times New Roman" w:cs="Times New Roman" w:eastAsia="Times New Roman" w:hAnsi="Times New Roman"/>
-          <w:i w:val="0"/>
-          <w:smallCaps w:val="0"/>
-          <w:strike w:val="0"/>
-          <w:color w:val="000000"/>
-          <w:sz w:val="20"/>
-          <w:szCs w:val="20"/>
-          <w:u w:val="none"/>
+          <w:shd w:fill="auto" w:val="clear"/>
+          <w:vertAlign w:val="baseline"/>
+        </w:rPr>
+      </w:pPr>
+      <w:r>
+        <w:rPr>
+          <w:rFonts w:ascii="Times New Roman" w:cs="Times New Roman" w:eastAsia="Times New Roman" w:hAnsi="Times New Roman"/>
+          <w:i w:val="0"/>
+          <w:smallCaps w:val="0"/>
+          <w:strike w:val="0"/>
+          <w:color w:val="000000"/>
+          <w:sz w:val="20"/>
+          <w:szCs w:val="20"/>
           <w:shd w:fill="auto" w:val="clear"/>
           <w:vertAlign w:val="baseline"/>
           <w:rtl w:val="0"/>
@@ -6974,7 +6810,6 @@
           <w:color w:val="000000"/>
           <w:sz w:val="20"/>
           <w:szCs w:val="20"/>
-          <w:u w:val="none"/>
           <w:shd w:fill="auto" w:val="clear"/>
           <w:vertAlign w:val="baseline"/>
           <w:rtl w:val="0"/>
@@ -7007,21 +6842,19 @@
           <w:color w:val="000000"/>
           <w:sz w:val="20"/>
           <w:szCs w:val="20"/>
-          <w:u w:val="none"/>
-          <w:shd w:fill="auto" w:val="clear"/>
-          <w:vertAlign w:val="baseline"/>
-        </w:rPr>
-      </w:pPr>
-      <w:r>
-        <w:rPr>
-          <w:rFonts w:ascii="Times New Roman" w:cs="Times New Roman" w:eastAsia="Times New Roman" w:hAnsi="Times New Roman"/>
-          <w:i w:val="0"/>
-          <w:smallCaps w:val="0"/>
-          <w:strike w:val="0"/>
-          <w:color w:val="000000"/>
-          <w:sz w:val="20"/>
-          <w:szCs w:val="20"/>
-          <w:u w:val="none"/>
+          <w:shd w:fill="auto" w:val="clear"/>
+          <w:vertAlign w:val="baseline"/>
+        </w:rPr>
+      </w:pPr>
+      <w:r>
+        <w:rPr>
+          <w:rFonts w:ascii="Times New Roman" w:cs="Times New Roman" w:eastAsia="Times New Roman" w:hAnsi="Times New Roman"/>
+          <w:i w:val="0"/>
+          <w:smallCaps w:val="0"/>
+          <w:strike w:val="0"/>
+          <w:color w:val="000000"/>
+          <w:sz w:val="20"/>
+          <w:szCs w:val="20"/>
           <w:shd w:fill="auto" w:val="clear"/>
           <w:vertAlign w:val="baseline"/>
           <w:rtl w:val="0"/>
@@ -7054,21 +6887,19 @@
           <w:color w:val="000000"/>
           <w:sz w:val="20"/>
           <w:szCs w:val="20"/>
-          <w:u w:val="none"/>
-          <w:shd w:fill="auto" w:val="clear"/>
-          <w:vertAlign w:val="baseline"/>
-        </w:rPr>
-      </w:pPr>
-      <w:r>
-        <w:rPr>
-          <w:rFonts w:ascii="Times New Roman" w:cs="Times New Roman" w:eastAsia="Times New Roman" w:hAnsi="Times New Roman"/>
-          <w:i w:val="0"/>
-          <w:smallCaps w:val="0"/>
-          <w:strike w:val="0"/>
-          <w:color w:val="000000"/>
-          <w:sz w:val="20"/>
-          <w:szCs w:val="20"/>
-          <w:u w:val="none"/>
+          <w:shd w:fill="auto" w:val="clear"/>
+          <w:vertAlign w:val="baseline"/>
+        </w:rPr>
+      </w:pPr>
+      <w:r>
+        <w:rPr>
+          <w:rFonts w:ascii="Times New Roman" w:cs="Times New Roman" w:eastAsia="Times New Roman" w:hAnsi="Times New Roman"/>
+          <w:i w:val="0"/>
+          <w:smallCaps w:val="0"/>
+          <w:strike w:val="0"/>
+          <w:color w:val="000000"/>
+          <w:sz w:val="20"/>
+          <w:szCs w:val="20"/>
           <w:shd w:fill="auto" w:val="clear"/>
           <w:vertAlign w:val="baseline"/>
           <w:rtl w:val="0"/>
@@ -7118,7 +6949,6 @@
           <w:color w:val="000000"/>
           <w:sz w:val="20"/>
           <w:szCs w:val="20"/>
-          <w:u w:val="none"/>
           <w:shd w:fill="auto" w:val="clear"/>
           <w:vertAlign w:val="baseline"/>
           <w:rtl w:val="0"/>
@@ -7168,7 +6998,6 @@
           <w:color w:val="000000"/>
           <w:sz w:val="20"/>
           <w:szCs w:val="20"/>
-          <w:u w:val="none"/>
           <w:shd w:fill="auto" w:val="clear"/>
           <w:vertAlign w:val="baseline"/>
           <w:rtl w:val="0"/>
@@ -7218,7 +7047,6 @@
           <w:color w:val="000000"/>
           <w:sz w:val="20"/>
           <w:szCs w:val="20"/>
-          <w:u w:val="none"/>
           <w:shd w:fill="auto" w:val="clear"/>
           <w:vertAlign w:val="baseline"/>
           <w:rtl w:val="0"/>
@@ -7251,21 +7079,19 @@
           <w:color w:val="000000"/>
           <w:sz w:val="20"/>
           <w:szCs w:val="20"/>
-          <w:u w:val="none"/>
-          <w:shd w:fill="auto" w:val="clear"/>
-          <w:vertAlign w:val="baseline"/>
-        </w:rPr>
-      </w:pPr>
-      <w:r>
-        <w:rPr>
-          <w:rFonts w:ascii="Times New Roman" w:cs="Times New Roman" w:eastAsia="Times New Roman" w:hAnsi="Times New Roman"/>
-          <w:i w:val="0"/>
-          <w:smallCaps w:val="0"/>
-          <w:strike w:val="0"/>
-          <w:color w:val="000000"/>
-          <w:sz w:val="20"/>
-          <w:szCs w:val="20"/>
-          <w:u w:val="none"/>
+          <w:shd w:fill="auto" w:val="clear"/>
+          <w:vertAlign w:val="baseline"/>
+        </w:rPr>
+      </w:pPr>
+      <w:r>
+        <w:rPr>
+          <w:rFonts w:ascii="Times New Roman" w:cs="Times New Roman" w:eastAsia="Times New Roman" w:hAnsi="Times New Roman"/>
+          <w:i w:val="0"/>
+          <w:smallCaps w:val="0"/>
+          <w:strike w:val="0"/>
+          <w:color w:val="000000"/>
+          <w:sz w:val="20"/>
+          <w:szCs w:val="20"/>
           <w:shd w:fill="auto" w:val="clear"/>
           <w:vertAlign w:val="baseline"/>
           <w:rtl w:val="0"/>
@@ -7298,21 +7124,19 @@
           <w:color w:val="000000"/>
           <w:sz w:val="20"/>
           <w:szCs w:val="20"/>
-          <w:u w:val="none"/>
-          <w:shd w:fill="auto" w:val="clear"/>
-          <w:vertAlign w:val="baseline"/>
-        </w:rPr>
-      </w:pPr>
-      <w:r>
-        <w:rPr>
-          <w:rFonts w:ascii="Times New Roman" w:cs="Times New Roman" w:eastAsia="Times New Roman" w:hAnsi="Times New Roman"/>
-          <w:i w:val="0"/>
-          <w:smallCaps w:val="0"/>
-          <w:strike w:val="0"/>
-          <w:color w:val="000000"/>
-          <w:sz w:val="20"/>
-          <w:szCs w:val="20"/>
-          <w:u w:val="none"/>
+          <w:shd w:fill="auto" w:val="clear"/>
+          <w:vertAlign w:val="baseline"/>
+        </w:rPr>
+      </w:pPr>
+      <w:r>
+        <w:rPr>
+          <w:rFonts w:ascii="Times New Roman" w:cs="Times New Roman" w:eastAsia="Times New Roman" w:hAnsi="Times New Roman"/>
+          <w:i w:val="0"/>
+          <w:smallCaps w:val="0"/>
+          <w:strike w:val="0"/>
+          <w:color w:val="000000"/>
+          <w:sz w:val="20"/>
+          <w:szCs w:val="20"/>
           <w:shd w:fill="auto" w:val="clear"/>
           <w:vertAlign w:val="baseline"/>
           <w:rtl w:val="0"/>
@@ -7337,7 +7161,6 @@
           <w:color w:val="000000"/>
           <w:sz w:val="20"/>
           <w:szCs w:val="20"/>
-          <w:u w:val="none"/>
           <w:shd w:fill="auto" w:val="clear"/>
           <w:vertAlign w:val="baseline"/>
           <w:rtl w:val="0"/>
@@ -7362,12 +7185,11 @@
           <w:color w:val="000000"/>
           <w:sz w:val="20"/>
           <w:szCs w:val="20"/>
-          <w:u w:val="none"/>
-          <w:shd w:fill="auto" w:val="clear"/>
-          <w:vertAlign w:val="baseline"/>
-          <w:rtl w:val="0"/>
-        </w:rPr>
-        <w:t xml:space="preserve">, в результате чего было нарушено и конституционное право Ад</w:t>
+          <w:shd w:fill="auto" w:val="clear"/>
+          <w:vertAlign w:val="baseline"/>
+          <w:rtl w:val="0"/>
+        </w:rPr>
+        <w:t xml:space="preserve">, в результате чего было нарушено конституционное право Ад</w:t>
       </w:r>
       <w:r>
         <w:rPr>
@@ -7387,7 +7209,6 @@
           <w:color w:val="000000"/>
           <w:sz w:val="20"/>
           <w:szCs w:val="20"/>
-          <w:u w:val="none"/>
           <w:shd w:fill="auto" w:val="clear"/>
           <w:vertAlign w:val="baseline"/>
           <w:rtl w:val="0"/>
@@ -7421,20 +7242,18 @@
           <w:sz w:val="20"/>
           <w:szCs w:val="20"/>
           <w:highlight w:val="yellow"/>
-          <w:u w:val="none"/>
-          <w:vertAlign w:val="baseline"/>
-        </w:rPr>
-      </w:pPr>
-      <w:r>
-        <w:rPr>
-          <w:rFonts w:ascii="Times New Roman" w:cs="Times New Roman" w:eastAsia="Times New Roman" w:hAnsi="Times New Roman"/>
-          <w:i w:val="0"/>
-          <w:smallCaps w:val="0"/>
-          <w:strike w:val="0"/>
-          <w:color w:val="000000"/>
-          <w:sz w:val="20"/>
-          <w:szCs w:val="20"/>
-          <w:u w:val="none"/>
+          <w:vertAlign w:val="baseline"/>
+        </w:rPr>
+      </w:pPr>
+      <w:r>
+        <w:rPr>
+          <w:rFonts w:ascii="Times New Roman" w:cs="Times New Roman" w:eastAsia="Times New Roman" w:hAnsi="Times New Roman"/>
+          <w:i w:val="0"/>
+          <w:smallCaps w:val="0"/>
+          <w:strike w:val="0"/>
+          <w:color w:val="000000"/>
+          <w:sz w:val="20"/>
+          <w:szCs w:val="20"/>
           <w:shd w:fill="auto" w:val="clear"/>
           <w:vertAlign w:val="baseline"/>
           <w:rtl w:val="0"/>
@@ -7530,7 +7349,6 @@
           <w:color w:val="000000"/>
           <w:sz w:val="20"/>
           <w:szCs w:val="20"/>
-          <w:u w:val="none"/>
           <w:vertAlign w:val="baseline"/>
           <w:rtl w:val="0"/>
         </w:rPr>
@@ -7554,7 +7372,6 @@
           <w:color w:val="000000"/>
           <w:sz w:val="20"/>
           <w:szCs w:val="20"/>
-          <w:u w:val="none"/>
           <w:vertAlign w:val="baseline"/>
           <w:rtl w:val="0"/>
         </w:rPr>
@@ -7570,7 +7387,7 @@
       <w:pPr>
         <w:keepNext w:val="0"/>
         <w:tabs>
-          <w:tab w:val="left" w:pos="5910"/>
+          <w:tab w:val="left" w:leader="none" w:pos="5910"/>
         </w:tabs>
         <w:spacing w:after="120" w:before="120" w:line="240" w:lineRule="auto"/>
         <w:jc w:val="both"/>
@@ -7594,7 +7411,7 @@
       <w:pPr>
         <w:keepNext w:val="0"/>
         <w:tabs>
-          <w:tab w:val="left" w:pos="5910"/>
+          <w:tab w:val="left" w:leader="none" w:pos="5910"/>
         </w:tabs>
         <w:spacing w:after="120" w:before="120" w:line="240" w:lineRule="auto"/>
         <w:jc w:val="both"/>
@@ -7710,7 +7527,6 @@
           <w:color w:val="000000"/>
           <w:sz w:val="20"/>
           <w:szCs w:val="20"/>
-          <w:u w:val="none"/>
           <w:shd w:fill="auto" w:val="clear"/>
           <w:vertAlign w:val="baseline"/>
           <w:rtl w:val="0"/>
@@ -7748,21 +7564,19 @@
           <w:color w:val="000000"/>
           <w:sz w:val="20"/>
           <w:szCs w:val="20"/>
-          <w:u w:val="none"/>
-          <w:shd w:fill="auto" w:val="clear"/>
-          <w:vertAlign w:val="baseline"/>
-        </w:rPr>
-      </w:pPr>
-      <w:r>
-        <w:rPr>
-          <w:rFonts w:ascii="Times New Roman" w:cs="Times New Roman" w:eastAsia="Times New Roman" w:hAnsi="Times New Roman"/>
-          <w:i w:val="0"/>
-          <w:smallCaps w:val="0"/>
-          <w:strike w:val="0"/>
-          <w:color w:val="000000"/>
-          <w:sz w:val="20"/>
-          <w:szCs w:val="20"/>
-          <w:u w:val="none"/>
+          <w:shd w:fill="auto" w:val="clear"/>
+          <w:vertAlign w:val="baseline"/>
+        </w:rPr>
+      </w:pPr>
+      <w:r>
+        <w:rPr>
+          <w:rFonts w:ascii="Times New Roman" w:cs="Times New Roman" w:eastAsia="Times New Roman" w:hAnsi="Times New Roman"/>
+          <w:i w:val="0"/>
+          <w:smallCaps w:val="0"/>
+          <w:strike w:val="0"/>
+          <w:color w:val="000000"/>
+          <w:sz w:val="20"/>
+          <w:szCs w:val="20"/>
           <w:shd w:fill="auto" w:val="clear"/>
           <w:vertAlign w:val="baseline"/>
           <w:rtl w:val="0"/>
@@ -7787,7 +7601,6 @@
           <w:color w:val="000000"/>
           <w:sz w:val="20"/>
           <w:szCs w:val="20"/>
-          <w:u w:val="none"/>
           <w:shd w:fill="auto" w:val="clear"/>
           <w:vertAlign w:val="baseline"/>
           <w:rtl w:val="0"/>
@@ -7820,21 +7633,19 @@
           <w:color w:val="000000"/>
           <w:sz w:val="20"/>
           <w:szCs w:val="20"/>
-          <w:u w:val="none"/>
-          <w:shd w:fill="auto" w:val="clear"/>
-          <w:vertAlign w:val="baseline"/>
-        </w:rPr>
-      </w:pPr>
-      <w:r>
-        <w:rPr>
-          <w:rFonts w:ascii="Times New Roman" w:cs="Times New Roman" w:eastAsia="Times New Roman" w:hAnsi="Times New Roman"/>
-          <w:i w:val="0"/>
-          <w:smallCaps w:val="0"/>
-          <w:strike w:val="0"/>
-          <w:color w:val="000000"/>
-          <w:sz w:val="20"/>
-          <w:szCs w:val="20"/>
-          <w:u w:val="none"/>
+          <w:shd w:fill="auto" w:val="clear"/>
+          <w:vertAlign w:val="baseline"/>
+        </w:rPr>
+      </w:pPr>
+      <w:r>
+        <w:rPr>
+          <w:rFonts w:ascii="Times New Roman" w:cs="Times New Roman" w:eastAsia="Times New Roman" w:hAnsi="Times New Roman"/>
+          <w:i w:val="0"/>
+          <w:smallCaps w:val="0"/>
+          <w:strike w:val="0"/>
+          <w:color w:val="000000"/>
+          <w:sz w:val="20"/>
+          <w:szCs w:val="20"/>
           <w:shd w:fill="auto" w:val="clear"/>
           <w:vertAlign w:val="baseline"/>
           <w:rtl w:val="0"/>
@@ -7867,21 +7678,19 @@
           <w:color w:val="000000"/>
           <w:sz w:val="20"/>
           <w:szCs w:val="20"/>
-          <w:u w:val="none"/>
-          <w:shd w:fill="auto" w:val="clear"/>
-          <w:vertAlign w:val="baseline"/>
-        </w:rPr>
-      </w:pPr>
-      <w:r>
-        <w:rPr>
-          <w:rFonts w:ascii="Times New Roman" w:cs="Times New Roman" w:eastAsia="Times New Roman" w:hAnsi="Times New Roman"/>
-          <w:i w:val="0"/>
-          <w:smallCaps w:val="0"/>
-          <w:strike w:val="0"/>
-          <w:color w:val="000000"/>
-          <w:sz w:val="20"/>
-          <w:szCs w:val="20"/>
-          <w:u w:val="none"/>
+          <w:shd w:fill="auto" w:val="clear"/>
+          <w:vertAlign w:val="baseline"/>
+        </w:rPr>
+      </w:pPr>
+      <w:r>
+        <w:rPr>
+          <w:rFonts w:ascii="Times New Roman" w:cs="Times New Roman" w:eastAsia="Times New Roman" w:hAnsi="Times New Roman"/>
+          <w:i w:val="0"/>
+          <w:smallCaps w:val="0"/>
+          <w:strike w:val="0"/>
+          <w:color w:val="000000"/>
+          <w:sz w:val="20"/>
+          <w:szCs w:val="20"/>
           <w:shd w:fill="auto" w:val="clear"/>
           <w:vertAlign w:val="baseline"/>
           <w:rtl w:val="0"/>
@@ -7897,7 +7706,6 @@
           <w:color w:val="000000"/>
           <w:sz w:val="20"/>
           <w:szCs w:val="20"/>
-          <w:u w:val="none"/>
           <w:shd w:fill="auto" w:val="clear"/>
           <w:vertAlign w:val="baseline"/>
           <w:rtl w:val="0"/>
@@ -7913,7 +7721,6 @@
           <w:color w:val="000000"/>
           <w:sz w:val="20"/>
           <w:szCs w:val="20"/>
-          <w:u w:val="none"/>
           <w:shd w:fill="auto" w:val="clear"/>
           <w:vertAlign w:val="baseline"/>
           <w:rtl w:val="0"/>
@@ -7946,21 +7753,19 @@
           <w:color w:val="000000"/>
           <w:sz w:val="20"/>
           <w:szCs w:val="20"/>
-          <w:u w:val="none"/>
-          <w:shd w:fill="auto" w:val="clear"/>
-          <w:vertAlign w:val="baseline"/>
-        </w:rPr>
-      </w:pPr>
-      <w:r>
-        <w:rPr>
-          <w:rFonts w:ascii="Times New Roman" w:cs="Times New Roman" w:eastAsia="Times New Roman" w:hAnsi="Times New Roman"/>
-          <w:i w:val="0"/>
-          <w:smallCaps w:val="0"/>
-          <w:strike w:val="0"/>
-          <w:color w:val="000000"/>
-          <w:sz w:val="20"/>
-          <w:szCs w:val="20"/>
-          <w:u w:val="none"/>
+          <w:shd w:fill="auto" w:val="clear"/>
+          <w:vertAlign w:val="baseline"/>
+        </w:rPr>
+      </w:pPr>
+      <w:r>
+        <w:rPr>
+          <w:rFonts w:ascii="Times New Roman" w:cs="Times New Roman" w:eastAsia="Times New Roman" w:hAnsi="Times New Roman"/>
+          <w:i w:val="0"/>
+          <w:smallCaps w:val="0"/>
+          <w:strike w:val="0"/>
+          <w:color w:val="000000"/>
+          <w:sz w:val="20"/>
+          <w:szCs w:val="20"/>
           <w:shd w:fill="auto" w:val="clear"/>
           <w:vertAlign w:val="baseline"/>
           <w:rtl w:val="0"/>
@@ -7985,7 +7790,6 @@
           <w:color w:val="000000"/>
           <w:sz w:val="20"/>
           <w:szCs w:val="20"/>
-          <w:u w:val="none"/>
           <w:shd w:fill="auto" w:val="clear"/>
           <w:vertAlign w:val="baseline"/>
           <w:rtl w:val="0"/>
@@ -8018,21 +7822,19 @@
           <w:color w:val="000000"/>
           <w:sz w:val="20"/>
           <w:szCs w:val="20"/>
-          <w:u w:val="none"/>
-          <w:shd w:fill="auto" w:val="clear"/>
-          <w:vertAlign w:val="baseline"/>
-        </w:rPr>
-      </w:pPr>
-      <w:r>
-        <w:rPr>
-          <w:rFonts w:ascii="Times New Roman" w:cs="Times New Roman" w:eastAsia="Times New Roman" w:hAnsi="Times New Roman"/>
-          <w:i w:val="0"/>
-          <w:smallCaps w:val="0"/>
-          <w:strike w:val="0"/>
-          <w:color w:val="000000"/>
-          <w:sz w:val="20"/>
-          <w:szCs w:val="20"/>
-          <w:u w:val="none"/>
+          <w:shd w:fill="auto" w:val="clear"/>
+          <w:vertAlign w:val="baseline"/>
+        </w:rPr>
+      </w:pPr>
+      <w:r>
+        <w:rPr>
+          <w:rFonts w:ascii="Times New Roman" w:cs="Times New Roman" w:eastAsia="Times New Roman" w:hAnsi="Times New Roman"/>
+          <w:i w:val="0"/>
+          <w:smallCaps w:val="0"/>
+          <w:strike w:val="0"/>
+          <w:color w:val="000000"/>
+          <w:sz w:val="20"/>
+          <w:szCs w:val="20"/>
           <w:shd w:fill="auto" w:val="clear"/>
           <w:vertAlign w:val="baseline"/>
           <w:rtl w:val="0"/>
@@ -8057,7 +7859,6 @@
           <w:color w:val="000000"/>
           <w:sz w:val="20"/>
           <w:szCs w:val="20"/>
-          <w:u w:val="none"/>
           <w:shd w:fill="auto" w:val="clear"/>
           <w:vertAlign w:val="baseline"/>
           <w:rtl w:val="0"/>
@@ -8090,21 +7891,19 @@
           <w:color w:val="000000"/>
           <w:sz w:val="20"/>
           <w:szCs w:val="20"/>
-          <w:u w:val="none"/>
-          <w:shd w:fill="auto" w:val="clear"/>
-          <w:vertAlign w:val="baseline"/>
-        </w:rPr>
-      </w:pPr>
-      <w:r>
-        <w:rPr>
-          <w:rFonts w:ascii="Times New Roman" w:cs="Times New Roman" w:eastAsia="Times New Roman" w:hAnsi="Times New Roman"/>
-          <w:i w:val="0"/>
-          <w:smallCaps w:val="0"/>
-          <w:strike w:val="0"/>
-          <w:color w:val="000000"/>
-          <w:sz w:val="20"/>
-          <w:szCs w:val="20"/>
-          <w:u w:val="none"/>
+          <w:shd w:fill="auto" w:val="clear"/>
+          <w:vertAlign w:val="baseline"/>
+        </w:rPr>
+      </w:pPr>
+      <w:r>
+        <w:rPr>
+          <w:rFonts w:ascii="Times New Roman" w:cs="Times New Roman" w:eastAsia="Times New Roman" w:hAnsi="Times New Roman"/>
+          <w:i w:val="0"/>
+          <w:smallCaps w:val="0"/>
+          <w:strike w:val="0"/>
+          <w:color w:val="000000"/>
+          <w:sz w:val="20"/>
+          <w:szCs w:val="20"/>
           <w:shd w:fill="auto" w:val="clear"/>
           <w:vertAlign w:val="baseline"/>
           <w:rtl w:val="0"/>
@@ -8129,7 +7928,6 @@
           <w:color w:val="000000"/>
           <w:sz w:val="20"/>
           <w:szCs w:val="20"/>
-          <w:u w:val="none"/>
           <w:shd w:fill="auto" w:val="clear"/>
           <w:vertAlign w:val="baseline"/>
           <w:rtl w:val="0"/>
@@ -8162,21 +7960,19 @@
           <w:color w:val="000000"/>
           <w:sz w:val="20"/>
           <w:szCs w:val="20"/>
-          <w:u w:val="none"/>
-          <w:shd w:fill="auto" w:val="clear"/>
-          <w:vertAlign w:val="baseline"/>
-        </w:rPr>
-      </w:pPr>
-      <w:r>
-        <w:rPr>
-          <w:rFonts w:ascii="Times New Roman" w:cs="Times New Roman" w:eastAsia="Times New Roman" w:hAnsi="Times New Roman"/>
-          <w:i w:val="0"/>
-          <w:smallCaps w:val="0"/>
-          <w:strike w:val="0"/>
-          <w:color w:val="000000"/>
-          <w:sz w:val="20"/>
-          <w:szCs w:val="20"/>
-          <w:u w:val="none"/>
+          <w:shd w:fill="auto" w:val="clear"/>
+          <w:vertAlign w:val="baseline"/>
+        </w:rPr>
+      </w:pPr>
+      <w:r>
+        <w:rPr>
+          <w:rFonts w:ascii="Times New Roman" w:cs="Times New Roman" w:eastAsia="Times New Roman" w:hAnsi="Times New Roman"/>
+          <w:i w:val="0"/>
+          <w:smallCaps w:val="0"/>
+          <w:strike w:val="0"/>
+          <w:color w:val="000000"/>
+          <w:sz w:val="20"/>
+          <w:szCs w:val="20"/>
           <w:shd w:fill="auto" w:val="clear"/>
           <w:vertAlign w:val="baseline"/>
           <w:rtl w:val="0"/>
@@ -8192,7 +7988,6 @@
           <w:color w:val="000000"/>
           <w:sz w:val="20"/>
           <w:szCs w:val="20"/>
-          <w:u w:val="none"/>
           <w:shd w:fill="auto" w:val="clear"/>
           <w:vertAlign w:val="baseline"/>
           <w:rtl w:val="0"/>
@@ -8208,7 +8003,6 @@
           <w:color w:val="000000"/>
           <w:sz w:val="20"/>
           <w:szCs w:val="20"/>
-          <w:u w:val="none"/>
           <w:shd w:fill="auto" w:val="clear"/>
           <w:vertAlign w:val="baseline"/>
           <w:rtl w:val="0"/>
@@ -8241,21 +8035,19 @@
           <w:color w:val="000000"/>
           <w:sz w:val="20"/>
           <w:szCs w:val="20"/>
-          <w:u w:val="none"/>
-          <w:shd w:fill="auto" w:val="clear"/>
-          <w:vertAlign w:val="baseline"/>
-        </w:rPr>
-      </w:pPr>
-      <w:r>
-        <w:rPr>
-          <w:rFonts w:ascii="Times New Roman" w:cs="Times New Roman" w:eastAsia="Times New Roman" w:hAnsi="Times New Roman"/>
-          <w:i w:val="0"/>
-          <w:smallCaps w:val="0"/>
-          <w:strike w:val="0"/>
-          <w:color w:val="000000"/>
-          <w:sz w:val="20"/>
-          <w:szCs w:val="20"/>
-          <w:u w:val="none"/>
+          <w:shd w:fill="auto" w:val="clear"/>
+          <w:vertAlign w:val="baseline"/>
+        </w:rPr>
+      </w:pPr>
+      <w:r>
+        <w:rPr>
+          <w:rFonts w:ascii="Times New Roman" w:cs="Times New Roman" w:eastAsia="Times New Roman" w:hAnsi="Times New Roman"/>
+          <w:i w:val="0"/>
+          <w:smallCaps w:val="0"/>
+          <w:strike w:val="0"/>
+          <w:color w:val="000000"/>
+          <w:sz w:val="20"/>
+          <w:szCs w:val="20"/>
           <w:shd w:fill="auto" w:val="clear"/>
           <w:vertAlign w:val="baseline"/>
           <w:rtl w:val="0"/>
@@ -8288,21 +8080,19 @@
           <w:color w:val="000000"/>
           <w:sz w:val="20"/>
           <w:szCs w:val="20"/>
-          <w:u w:val="none"/>
-          <w:shd w:fill="auto" w:val="clear"/>
-          <w:vertAlign w:val="baseline"/>
-        </w:rPr>
-      </w:pPr>
-      <w:r>
-        <w:rPr>
-          <w:rFonts w:ascii="Times New Roman" w:cs="Times New Roman" w:eastAsia="Times New Roman" w:hAnsi="Times New Roman"/>
-          <w:i w:val="0"/>
-          <w:smallCaps w:val="0"/>
-          <w:strike w:val="0"/>
-          <w:color w:val="000000"/>
-          <w:sz w:val="20"/>
-          <w:szCs w:val="20"/>
-          <w:u w:val="none"/>
+          <w:shd w:fill="auto" w:val="clear"/>
+          <w:vertAlign w:val="baseline"/>
+        </w:rPr>
+      </w:pPr>
+      <w:r>
+        <w:rPr>
+          <w:rFonts w:ascii="Times New Roman" w:cs="Times New Roman" w:eastAsia="Times New Roman" w:hAnsi="Times New Roman"/>
+          <w:i w:val="0"/>
+          <w:smallCaps w:val="0"/>
+          <w:strike w:val="0"/>
+          <w:color w:val="000000"/>
+          <w:sz w:val="20"/>
+          <w:szCs w:val="20"/>
           <w:shd w:fill="auto" w:val="clear"/>
           <w:vertAlign w:val="baseline"/>
           <w:rtl w:val="0"/>
@@ -8335,21 +8125,19 @@
           <w:color w:val="000000"/>
           <w:sz w:val="20"/>
           <w:szCs w:val="20"/>
-          <w:u w:val="none"/>
-          <w:shd w:fill="auto" w:val="clear"/>
-          <w:vertAlign w:val="baseline"/>
-        </w:rPr>
-      </w:pPr>
-      <w:r>
-        <w:rPr>
-          <w:rFonts w:ascii="Times New Roman" w:cs="Times New Roman" w:eastAsia="Times New Roman" w:hAnsi="Times New Roman"/>
-          <w:i w:val="0"/>
-          <w:smallCaps w:val="0"/>
-          <w:strike w:val="0"/>
-          <w:color w:val="000000"/>
-          <w:sz w:val="20"/>
-          <w:szCs w:val="20"/>
-          <w:u w:val="none"/>
+          <w:shd w:fill="auto" w:val="clear"/>
+          <w:vertAlign w:val="baseline"/>
+        </w:rPr>
+      </w:pPr>
+      <w:r>
+        <w:rPr>
+          <w:rFonts w:ascii="Times New Roman" w:cs="Times New Roman" w:eastAsia="Times New Roman" w:hAnsi="Times New Roman"/>
+          <w:i w:val="0"/>
+          <w:smallCaps w:val="0"/>
+          <w:strike w:val="0"/>
+          <w:color w:val="000000"/>
+          <w:sz w:val="20"/>
+          <w:szCs w:val="20"/>
           <w:shd w:fill="auto" w:val="clear"/>
           <w:vertAlign w:val="baseline"/>
           <w:rtl w:val="0"/>
@@ -8374,7 +8162,6 @@
           <w:color w:val="000000"/>
           <w:sz w:val="20"/>
           <w:szCs w:val="20"/>
-          <w:u w:val="none"/>
           <w:shd w:fill="auto" w:val="clear"/>
           <w:vertAlign w:val="baseline"/>
           <w:rtl w:val="0"/>
@@ -8407,21 +8194,19 @@
           <w:color w:val="000000"/>
           <w:sz w:val="20"/>
           <w:szCs w:val="20"/>
-          <w:u w:val="none"/>
-          <w:shd w:fill="auto" w:val="clear"/>
-          <w:vertAlign w:val="baseline"/>
-        </w:rPr>
-      </w:pPr>
-      <w:r>
-        <w:rPr>
-          <w:rFonts w:ascii="Times New Roman" w:cs="Times New Roman" w:eastAsia="Times New Roman" w:hAnsi="Times New Roman"/>
-          <w:i w:val="0"/>
-          <w:smallCaps w:val="0"/>
-          <w:strike w:val="0"/>
-          <w:color w:val="000000"/>
-          <w:sz w:val="20"/>
-          <w:szCs w:val="20"/>
-          <w:u w:val="none"/>
+          <w:shd w:fill="auto" w:val="clear"/>
+          <w:vertAlign w:val="baseline"/>
+        </w:rPr>
+      </w:pPr>
+      <w:r>
+        <w:rPr>
+          <w:rFonts w:ascii="Times New Roman" w:cs="Times New Roman" w:eastAsia="Times New Roman" w:hAnsi="Times New Roman"/>
+          <w:i w:val="0"/>
+          <w:smallCaps w:val="0"/>
+          <w:strike w:val="0"/>
+          <w:color w:val="000000"/>
+          <w:sz w:val="20"/>
+          <w:szCs w:val="20"/>
           <w:shd w:fill="auto" w:val="clear"/>
           <w:vertAlign w:val="baseline"/>
           <w:rtl w:val="0"/>
@@ -8454,21 +8239,19 @@
           <w:color w:val="000000"/>
           <w:sz w:val="20"/>
           <w:szCs w:val="20"/>
-          <w:u w:val="none"/>
-          <w:shd w:fill="auto" w:val="clear"/>
-          <w:vertAlign w:val="baseline"/>
-        </w:rPr>
-      </w:pPr>
-      <w:r>
-        <w:rPr>
-          <w:rFonts w:ascii="Times New Roman" w:cs="Times New Roman" w:eastAsia="Times New Roman" w:hAnsi="Times New Roman"/>
-          <w:i w:val="0"/>
-          <w:smallCaps w:val="0"/>
-          <w:strike w:val="0"/>
-          <w:color w:val="000000"/>
-          <w:sz w:val="20"/>
-          <w:szCs w:val="20"/>
-          <w:u w:val="none"/>
+          <w:shd w:fill="auto" w:val="clear"/>
+          <w:vertAlign w:val="baseline"/>
+        </w:rPr>
+      </w:pPr>
+      <w:r>
+        <w:rPr>
+          <w:rFonts w:ascii="Times New Roman" w:cs="Times New Roman" w:eastAsia="Times New Roman" w:hAnsi="Times New Roman"/>
+          <w:i w:val="0"/>
+          <w:smallCaps w:val="0"/>
+          <w:strike w:val="0"/>
+          <w:color w:val="000000"/>
+          <w:sz w:val="20"/>
+          <w:szCs w:val="20"/>
           <w:shd w:fill="auto" w:val="clear"/>
           <w:vertAlign w:val="baseline"/>
           <w:rtl w:val="0"/>
@@ -8501,21 +8284,19 @@
           <w:color w:val="000000"/>
           <w:sz w:val="20"/>
           <w:szCs w:val="20"/>
-          <w:u w:val="none"/>
-          <w:shd w:fill="auto" w:val="clear"/>
-          <w:vertAlign w:val="baseline"/>
-        </w:rPr>
-      </w:pPr>
-      <w:r>
-        <w:rPr>
-          <w:rFonts w:ascii="Times New Roman" w:cs="Times New Roman" w:eastAsia="Times New Roman" w:hAnsi="Times New Roman"/>
-          <w:i w:val="0"/>
-          <w:smallCaps w:val="0"/>
-          <w:strike w:val="0"/>
-          <w:color w:val="000000"/>
-          <w:sz w:val="20"/>
-          <w:szCs w:val="20"/>
-          <w:u w:val="none"/>
+          <w:shd w:fill="auto" w:val="clear"/>
+          <w:vertAlign w:val="baseline"/>
+        </w:rPr>
+      </w:pPr>
+      <w:r>
+        <w:rPr>
+          <w:rFonts w:ascii="Times New Roman" w:cs="Times New Roman" w:eastAsia="Times New Roman" w:hAnsi="Times New Roman"/>
+          <w:i w:val="0"/>
+          <w:smallCaps w:val="0"/>
+          <w:strike w:val="0"/>
+          <w:color w:val="000000"/>
+          <w:sz w:val="20"/>
+          <w:szCs w:val="20"/>
           <w:shd w:fill="auto" w:val="clear"/>
           <w:vertAlign w:val="baseline"/>
           <w:rtl w:val="0"/>
@@ -8540,7 +8321,6 @@
           <w:color w:val="000000"/>
           <w:sz w:val="20"/>
           <w:szCs w:val="20"/>
-          <w:u w:val="none"/>
           <w:shd w:fill="auto" w:val="clear"/>
           <w:vertAlign w:val="baseline"/>
           <w:rtl w:val="0"/>
@@ -8552,7 +8332,7 @@
       <w:pPr>
         <w:keepNext w:val="0"/>
         <w:tabs>
-          <w:tab w:val="left" w:pos="5910"/>
+          <w:tab w:val="left" w:leader="none" w:pos="5910"/>
         </w:tabs>
         <w:spacing w:after="120" w:before="120" w:line="240" w:lineRule="auto"/>
         <w:jc w:val="both"/>
@@ -8617,21 +8397,19 @@
           <w:color w:val="000000"/>
           <w:sz w:val="20"/>
           <w:szCs w:val="20"/>
-          <w:u w:val="none"/>
-          <w:shd w:fill="auto" w:val="clear"/>
-          <w:vertAlign w:val="baseline"/>
-        </w:rPr>
-      </w:pPr>
-      <w:r>
-        <w:rPr>
-          <w:rFonts w:ascii="Times New Roman" w:cs="Times New Roman" w:eastAsia="Times New Roman" w:hAnsi="Times New Roman"/>
-          <w:i w:val="0"/>
-          <w:smallCaps w:val="0"/>
-          <w:strike w:val="0"/>
-          <w:color w:val="000000"/>
-          <w:sz w:val="20"/>
-          <w:szCs w:val="20"/>
-          <w:u w:val="none"/>
+          <w:shd w:fill="auto" w:val="clear"/>
+          <w:vertAlign w:val="baseline"/>
+        </w:rPr>
+      </w:pPr>
+      <w:r>
+        <w:rPr>
+          <w:rFonts w:ascii="Times New Roman" w:cs="Times New Roman" w:eastAsia="Times New Roman" w:hAnsi="Times New Roman"/>
+          <w:i w:val="0"/>
+          <w:smallCaps w:val="0"/>
+          <w:strike w:val="0"/>
+          <w:color w:val="000000"/>
+          <w:sz w:val="20"/>
+          <w:szCs w:val="20"/>
           <w:shd w:fill="auto" w:val="clear"/>
           <w:vertAlign w:val="baseline"/>
           <w:rtl w:val="0"/>
@@ -8643,7 +8421,7 @@
       <w:pPr>
         <w:keepNext w:val="0"/>
         <w:tabs>
-          <w:tab w:val="left" w:pos="5910"/>
+          <w:tab w:val="left" w:leader="none" w:pos="5910"/>
         </w:tabs>
         <w:spacing w:after="120" w:before="120" w:line="240" w:lineRule="auto"/>
         <w:jc w:val="both"/>
@@ -8728,21 +8506,19 @@
           <w:color w:val="000000"/>
           <w:sz w:val="20"/>
           <w:szCs w:val="20"/>
-          <w:u w:val="none"/>
-          <w:shd w:fill="auto" w:val="clear"/>
-          <w:vertAlign w:val="baseline"/>
-        </w:rPr>
-      </w:pPr>
-      <w:r>
-        <w:rPr>
-          <w:rFonts w:ascii="Times New Roman" w:cs="Times New Roman" w:eastAsia="Times New Roman" w:hAnsi="Times New Roman"/>
-          <w:i w:val="0"/>
-          <w:smallCaps w:val="0"/>
-          <w:strike w:val="0"/>
-          <w:color w:val="000000"/>
-          <w:sz w:val="20"/>
-          <w:szCs w:val="20"/>
-          <w:u w:val="none"/>
+          <w:shd w:fill="auto" w:val="clear"/>
+          <w:vertAlign w:val="baseline"/>
+        </w:rPr>
+      </w:pPr>
+      <w:r>
+        <w:rPr>
+          <w:rFonts w:ascii="Times New Roman" w:cs="Times New Roman" w:eastAsia="Times New Roman" w:hAnsi="Times New Roman"/>
+          <w:i w:val="0"/>
+          <w:smallCaps w:val="0"/>
+          <w:strike w:val="0"/>
+          <w:color w:val="000000"/>
+          <w:sz w:val="20"/>
+          <w:szCs w:val="20"/>
           <w:shd w:fill="auto" w:val="clear"/>
           <w:vertAlign w:val="baseline"/>
           <w:rtl w:val="0"/>
@@ -8767,7 +8543,6 @@
           <w:color w:val="000000"/>
           <w:sz w:val="20"/>
           <w:szCs w:val="20"/>
-          <w:u w:val="none"/>
           <w:shd w:fill="auto" w:val="clear"/>
           <w:vertAlign w:val="baseline"/>
           <w:rtl w:val="0"/>
@@ -8800,21 +8575,19 @@
           <w:color w:val="000000"/>
           <w:sz w:val="20"/>
           <w:szCs w:val="20"/>
-          <w:u w:val="none"/>
-          <w:shd w:fill="auto" w:val="clear"/>
-          <w:vertAlign w:val="baseline"/>
-        </w:rPr>
-      </w:pPr>
-      <w:r>
-        <w:rPr>
-          <w:rFonts w:ascii="Times New Roman" w:cs="Times New Roman" w:eastAsia="Times New Roman" w:hAnsi="Times New Roman"/>
-          <w:i w:val="0"/>
-          <w:smallCaps w:val="0"/>
-          <w:strike w:val="0"/>
-          <w:color w:val="000000"/>
-          <w:sz w:val="20"/>
-          <w:szCs w:val="20"/>
-          <w:u w:val="none"/>
+          <w:shd w:fill="auto" w:val="clear"/>
+          <w:vertAlign w:val="baseline"/>
+        </w:rPr>
+      </w:pPr>
+      <w:r>
+        <w:rPr>
+          <w:rFonts w:ascii="Times New Roman" w:cs="Times New Roman" w:eastAsia="Times New Roman" w:hAnsi="Times New Roman"/>
+          <w:i w:val="0"/>
+          <w:smallCaps w:val="0"/>
+          <w:strike w:val="0"/>
+          <w:color w:val="000000"/>
+          <w:sz w:val="20"/>
+          <w:szCs w:val="20"/>
           <w:shd w:fill="auto" w:val="clear"/>
           <w:vertAlign w:val="baseline"/>
           <w:rtl w:val="0"/>
@@ -8847,7 +8620,6 @@
           <w:color w:val="000000"/>
           <w:sz w:val="20"/>
           <w:szCs w:val="20"/>
-          <w:u w:val="none"/>
           <w:shd w:fill="auto" w:val="clear"/>
           <w:vertAlign w:val="baseline"/>
         </w:rPr>
@@ -8883,7 +8655,6 @@
           <w:color w:val="000000"/>
           <w:sz w:val="20"/>
           <w:szCs w:val="20"/>
-          <w:u w:val="none"/>
           <w:shd w:fill="auto" w:val="clear"/>
           <w:vertAlign w:val="baseline"/>
         </w:rPr>
@@ -8920,7 +8691,6 @@
           <w:color w:val="000000"/>
           <w:sz w:val="20"/>
           <w:szCs w:val="20"/>
-          <w:u w:val="none"/>
           <w:shd w:fill="auto" w:val="clear"/>
           <w:vertAlign w:val="baseline"/>
         </w:rPr>
@@ -8935,7 +8705,6 @@
           <w:color w:val="000000"/>
           <w:sz w:val="20"/>
           <w:szCs w:val="20"/>
-          <w:u w:val="none"/>
           <w:shd w:fill="auto" w:val="clear"/>
           <w:vertAlign w:val="baseline"/>
           <w:rtl w:val="0"/>
@@ -8977,7 +8746,6 @@
           <w:rFonts w:ascii="Times New Roman" w:cs="Times New Roman" w:eastAsia="Times New Roman" w:hAnsi="Times New Roman"/>
           <w:sz w:val="20"/>
           <w:szCs w:val="20"/>
-          <w:u w:val="none"/>
         </w:rPr>
       </w:pPr>
       <w:r>
@@ -8994,7 +8762,7 @@
       <w:pPr>
         <w:keepNext w:val="0"/>
         <w:tabs>
-          <w:tab w:val="left" w:pos="5910"/>
+          <w:tab w:val="left" w:leader="none" w:pos="5910"/>
         </w:tabs>
         <w:spacing w:after="120" w:before="120" w:line="240" w:lineRule="auto"/>
         <w:jc w:val="both"/>
@@ -9081,7 +8849,7 @@
       <w:pPr>
         <w:keepNext w:val="0"/>
         <w:tabs>
-          <w:tab w:val="left" w:pos="5910"/>
+          <w:tab w:val="left" w:leader="none" w:pos="5910"/>
         </w:tabs>
         <w:spacing w:after="120" w:before="120" w:line="240" w:lineRule="auto"/>
         <w:jc w:val="both"/>
@@ -9162,7 +8930,7 @@
       <w:pPr>
         <w:keepNext w:val="0"/>
         <w:tabs>
-          <w:tab w:val="left" w:pos="5910"/>
+          <w:tab w:val="left" w:leader="none" w:pos="5910"/>
         </w:tabs>
         <w:spacing w:after="120" w:before="120" w:line="240" w:lineRule="auto"/>
         <w:jc w:val="both"/>
@@ -9223,7 +8991,7 @@
       <w:pPr>
         <w:keepNext w:val="0"/>
         <w:tabs>
-          <w:tab w:val="left" w:pos="5910"/>
+          <w:tab w:val="left" w:leader="none" w:pos="5910"/>
         </w:tabs>
         <w:spacing w:after="120" w:before="120" w:line="240" w:lineRule="auto"/>
         <w:jc w:val="both"/>
@@ -9397,7 +9165,6 @@
           <w:color w:val="000000"/>
           <w:sz w:val="20"/>
           <w:szCs w:val="20"/>
-          <w:u w:val="none"/>
           <w:shd w:fill="auto" w:val="clear"/>
           <w:vertAlign w:val="baseline"/>
         </w:rPr>
@@ -9412,7 +9179,6 @@
           <w:color w:val="000000"/>
           <w:sz w:val="20"/>
           <w:szCs w:val="20"/>
-          <w:u w:val="none"/>
           <w:shd w:fill="auto" w:val="clear"/>
           <w:vertAlign w:val="baseline"/>
           <w:rtl w:val="0"/>
@@ -9446,7 +9212,6 @@
           <w:color w:val="000000"/>
           <w:sz w:val="20"/>
           <w:szCs w:val="20"/>
-          <w:u w:val="none"/>
           <w:shd w:fill="auto" w:val="clear"/>
           <w:vertAlign w:val="baseline"/>
         </w:rPr>
@@ -9490,7 +9255,6 @@
           <w:color w:val="000000"/>
           <w:sz w:val="20"/>
           <w:szCs w:val="20"/>
-          <w:u w:val="none"/>
           <w:shd w:fill="auto" w:val="clear"/>
           <w:vertAlign w:val="baseline"/>
           <w:rtl w:val="0"/>
@@ -9555,19 +9319,17 @@
           <w:rFonts w:ascii="Times New Roman" w:cs="Times New Roman" w:eastAsia="Times New Roman" w:hAnsi="Times New Roman"/>
           <w:sz w:val="20"/>
           <w:szCs w:val="20"/>
-          <w:u w:val="none"/>
-        </w:rPr>
-      </w:pPr>
-      <w:r>
-        <w:rPr>
-          <w:rFonts w:ascii="Times New Roman" w:cs="Times New Roman" w:eastAsia="Times New Roman" w:hAnsi="Times New Roman"/>
-          <w:i w:val="0"/>
-          <w:smallCaps w:val="0"/>
-          <w:strike w:val="0"/>
-          <w:color w:val="000000"/>
-          <w:sz w:val="20"/>
-          <w:szCs w:val="20"/>
-          <w:u w:val="none"/>
+        </w:rPr>
+      </w:pPr>
+      <w:r>
+        <w:rPr>
+          <w:rFonts w:ascii="Times New Roman" w:cs="Times New Roman" w:eastAsia="Times New Roman" w:hAnsi="Times New Roman"/>
+          <w:i w:val="0"/>
+          <w:smallCaps w:val="0"/>
+          <w:strike w:val="0"/>
+          <w:color w:val="000000"/>
+          <w:sz w:val="20"/>
+          <w:szCs w:val="20"/>
           <w:shd w:fill="auto" w:val="clear"/>
           <w:vertAlign w:val="baseline"/>
           <w:rtl w:val="0"/>
@@ -9592,7 +9354,6 @@
           <w:color w:val="000000"/>
           <w:sz w:val="20"/>
           <w:szCs w:val="20"/>
-          <w:u w:val="none"/>
           <w:shd w:fill="auto" w:val="clear"/>
           <w:vertAlign w:val="baseline"/>
           <w:rtl w:val="0"/>
@@ -9617,7 +9378,6 @@
           <w:color w:val="000000"/>
           <w:sz w:val="20"/>
           <w:szCs w:val="20"/>
-          <w:u w:val="none"/>
           <w:shd w:fill="auto" w:val="clear"/>
           <w:vertAlign w:val="baseline"/>
           <w:rtl w:val="0"/>
@@ -9703,7 +9463,6 @@
           <w:color w:val="000000"/>
           <w:sz w:val="20"/>
           <w:szCs w:val="20"/>
-          <w:u w:val="none"/>
           <w:shd w:fill="auto" w:val="clear"/>
           <w:vertAlign w:val="baseline"/>
           <w:rtl w:val="0"/>
@@ -9728,7 +9487,6 @@
           <w:color w:val="000000"/>
           <w:sz w:val="20"/>
           <w:szCs w:val="20"/>
-          <w:u w:val="none"/>
           <w:shd w:fill="auto" w:val="clear"/>
           <w:vertAlign w:val="baseline"/>
           <w:rtl w:val="0"/>
@@ -9837,7 +9595,6 @@
           <w:color w:val="000000"/>
           <w:sz w:val="20"/>
           <w:szCs w:val="20"/>
-          <w:u w:val="none"/>
           <w:shd w:fill="auto" w:val="clear"/>
           <w:vertAlign w:val="baseline"/>
           <w:rtl w:val="0"/>
@@ -9862,7 +9619,6 @@
           <w:color w:val="000000"/>
           <w:sz w:val="20"/>
           <w:szCs w:val="20"/>
-          <w:u w:val="none"/>
           <w:shd w:fill="auto" w:val="clear"/>
           <w:vertAlign w:val="baseline"/>
           <w:rtl w:val="0"/>
@@ -9962,7 +9718,6 @@
           <w:color w:val="000000"/>
           <w:sz w:val="20"/>
           <w:szCs w:val="20"/>
-          <w:u w:val="none"/>
           <w:shd w:fill="auto" w:val="clear"/>
           <w:vertAlign w:val="baseline"/>
           <w:rtl w:val="0"/>
@@ -9987,7 +9742,6 @@
           <w:color w:val="000000"/>
           <w:sz w:val="20"/>
           <w:szCs w:val="20"/>
-          <w:u w:val="none"/>
           <w:shd w:fill="auto" w:val="clear"/>
           <w:vertAlign w:val="baseline"/>
           <w:rtl w:val="0"/>
@@ -10012,7 +9766,6 @@
           <w:color w:val="000000"/>
           <w:sz w:val="20"/>
           <w:szCs w:val="20"/>
-          <w:u w:val="none"/>
           <w:shd w:fill="auto" w:val="clear"/>
           <w:vertAlign w:val="baseline"/>
           <w:rtl w:val="0"/>
@@ -10037,7 +9790,6 @@
           <w:color w:val="000000"/>
           <w:sz w:val="20"/>
           <w:szCs w:val="20"/>
-          <w:u w:val="none"/>
           <w:shd w:fill="auto" w:val="clear"/>
           <w:vertAlign w:val="baseline"/>
           <w:rtl w:val="0"/>
@@ -10072,7 +9824,6 @@
           <w:color w:val="000000"/>
           <w:sz w:val="20"/>
           <w:szCs w:val="20"/>
-          <w:u w:val="none"/>
           <w:shd w:fill="auto" w:val="clear"/>
           <w:vertAlign w:val="baseline"/>
         </w:rPr>
@@ -10118,7 +9869,6 @@
           <w:color w:val="000000"/>
           <w:sz w:val="20"/>
           <w:szCs w:val="20"/>
-          <w:u w:val="none"/>
           <w:shd w:fill="auto" w:val="clear"/>
           <w:vertAlign w:val="baseline"/>
         </w:rPr>
@@ -10155,7 +9905,6 @@
           <w:color w:val="000000"/>
           <w:sz w:val="20"/>
           <w:szCs w:val="20"/>
-          <w:u w:val="none"/>
           <w:shd w:fill="auto" w:val="clear"/>
           <w:vertAlign w:val="baseline"/>
         </w:rPr>
@@ -10170,7 +9919,6 @@
           <w:color w:val="000000"/>
           <w:sz w:val="20"/>
           <w:szCs w:val="20"/>
-          <w:u w:val="none"/>
           <w:shd w:fill="auto" w:val="clear"/>
           <w:vertAlign w:val="baseline"/>
           <w:rtl w:val="0"/>
@@ -10220,7 +9968,6 @@
           <w:color w:val="000000"/>
           <w:sz w:val="20"/>
           <w:szCs w:val="20"/>
-          <w:u w:val="none"/>
           <w:shd w:fill="auto" w:val="clear"/>
           <w:vertAlign w:val="baseline"/>
           <w:rtl w:val="0"/>
@@ -10245,7 +9992,6 @@
           <w:color w:val="000000"/>
           <w:sz w:val="20"/>
           <w:szCs w:val="20"/>
-          <w:u w:val="none"/>
           <w:shd w:fill="auto" w:val="clear"/>
           <w:vertAlign w:val="baseline"/>
           <w:rtl w:val="0"/>
@@ -10315,7 +10061,6 @@
           <w:color w:val="000000"/>
           <w:sz w:val="20"/>
           <w:szCs w:val="20"/>
-          <w:u w:val="none"/>
           <w:shd w:fill="auto" w:val="clear"/>
           <w:vertAlign w:val="baseline"/>
           <w:rtl w:val="0"/>
@@ -10340,7 +10085,6 @@
           <w:color w:val="000000"/>
           <w:sz w:val="20"/>
           <w:szCs w:val="20"/>
-          <w:u w:val="none"/>
           <w:shd w:fill="auto" w:val="clear"/>
           <w:vertAlign w:val="baseline"/>
           <w:rtl w:val="0"/>
@@ -10452,7 +10196,6 @@
           <w:color w:val="000000"/>
           <w:sz w:val="20"/>
           <w:szCs w:val="20"/>
-          <w:u w:val="none"/>
           <w:shd w:fill="auto" w:val="clear"/>
           <w:vertAlign w:val="baseline"/>
           <w:rtl w:val="0"/>
@@ -10477,7 +10220,6 @@
           <w:color w:val="000000"/>
           <w:sz w:val="20"/>
           <w:szCs w:val="20"/>
-          <w:u w:val="none"/>
           <w:shd w:fill="auto" w:val="clear"/>
           <w:vertAlign w:val="baseline"/>
           <w:rtl w:val="0"/>
@@ -10568,7 +10310,6 @@
           <w:color w:val="000000"/>
           <w:sz w:val="20"/>
           <w:szCs w:val="20"/>
-          <w:u w:val="none"/>
           <w:shd w:fill="auto" w:val="clear"/>
           <w:vertAlign w:val="baseline"/>
           <w:rtl w:val="0"/>
@@ -10659,7 +10400,6 @@
           <w:color w:val="000000"/>
           <w:sz w:val="20"/>
           <w:szCs w:val="20"/>
-          <w:u w:val="none"/>
           <w:shd w:fill="auto" w:val="clear"/>
           <w:vertAlign w:val="baseline"/>
           <w:rtl w:val="0"/>
@@ -10680,7 +10420,6 @@
           <w:color w:val="000000"/>
           <w:sz w:val="20"/>
           <w:szCs w:val="20"/>
-          <w:u w:val="none"/>
           <w:shd w:fill="auto" w:val="clear"/>
           <w:vertAlign w:val="baseline"/>
         </w:rPr>
@@ -10771,7 +10510,6 @@
           <w:color w:val="000000"/>
           <w:sz w:val="20"/>
           <w:szCs w:val="20"/>
-          <w:u w:val="none"/>
           <w:shd w:fill="auto" w:val="clear"/>
           <w:vertAlign w:val="baseline"/>
           <w:rtl w:val="0"/>
@@ -11142,7 +10880,6 @@
           <w:color w:val="000000"/>
           <w:sz w:val="20"/>
           <w:szCs w:val="20"/>
-          <w:u w:val="none"/>
           <w:shd w:fill="auto" w:val="clear"/>
           <w:vertAlign w:val="baseline"/>
         </w:rPr>
@@ -11181,8 +10918,8 @@
       </w:pBdr>
       <w:shd w:fill="auto" w:val="clear"/>
       <w:tabs>
-        <w:tab w:val="center" w:pos="4677"/>
-        <w:tab w:val="right" w:pos="9355"/>
+        <w:tab w:val="center" w:leader="none" w:pos="4677"/>
+        <w:tab w:val="right" w:leader="none" w:pos="9355"/>
       </w:tabs>
       <w:spacing w:after="0" w:before="0" w:line="240" w:lineRule="auto"/>
       <w:ind w:left="0" w:right="0" w:firstLine="0"/>
@@ -11293,8 +11030,8 @@
       </w:pBdr>
       <w:shd w:fill="auto" w:val="clear"/>
       <w:tabs>
-        <w:tab w:val="center" w:pos="4677"/>
-        <w:tab w:val="right" w:pos="9355"/>
+        <w:tab w:val="center" w:leader="none" w:pos="4677"/>
+        <w:tab w:val="right" w:leader="none" w:pos="9355"/>
       </w:tabs>
       <w:spacing w:after="0" w:before="0" w:line="240" w:lineRule="auto"/>
       <w:ind w:left="0" w:right="0" w:firstLine="0"/>
@@ -14121,8 +13858,8 @@
 </file>
 
 <file path=customXML/item1.xml><?xml version="1.0" encoding="utf-8"?>
-<go:gDocsCustomXmlDataStorage xmlns:go="http://customooxmlschemas.google.com/" xmlns:r="http://schemas.openxmlformats.org/officeDocument/2006/relationships">
-  <go:docsCustomData xmlns:go="http://customooxmlschemas.google.com/" roundtripDataSignature="AMtx7mgfCcYNnfqLSxVuRXSw898Q/Emqrw==">AMUW2mVkyuJewSb3irAA3MzG6YqkPN8FYSfpcz/Ylkc322f21I/Hp+sov2YUh/eHkX39bQSo3JoeXLryE162bquTl4qBKcfuI6ulcpPM3gR06qCZl563eOo=</go:docsCustomData>
+<go:gDocsCustomXmlDataStorage xmlns:go="http://customooxmlschemas.google.com/" xmlns:r="http://schemas.openxmlformats.org/officeDocument/2006/relationships" uri="GoogleDocsCustomDataVersion1">
+  <go:docsCustomData xmlns:go="http://customooxmlschemas.google.com/" roundtripDataSignature="AMtx7mgfCcYNnfqLSxVuRXSw898Q/Emqrw==">AMUW2mVkWbIQf5vXyQiPIn3q6QVQcw4sclfYLXEhBfHZlLrpATZdkzGT9dVhnTmpm0BJLn3+w8tdSEkKqiO3BgjGTjlWAG5T2ZfsvZ6WbLm4M3t6tL0885w=</go:docsCustomData>
 </go:gDocsCustomXmlDataStorage>
 </file>
 

</xml_diff>